<commit_message>
new version to solve issues on windows
</commit_message>
<xml_diff>
--- a/TechnicalNote_MaccsMuscate2Sen2cor.docx
+++ b/TechnicalNote_MaccsMuscate2Sen2cor.docx
@@ -5,44 +5,6 @@
     <w:p>
       <w:pPr>
         <w:jc w:val="both"/>
-        <w:rPr>
-          <w:iCs/>
-          <w:vanish/>
-          <w:sz w:val="18"/>
-          <w:lang w:val="en-US"/>
-        </w:rPr>
-      </w:pPr>
-    </w:p>
-    <w:p>
-      <w:pPr>
-        <w:jc w:val="both"/>
-        <w:rPr>
-          <w:lang w:val="en-US"/>
-        </w:rPr>
-      </w:pPr>
-    </w:p>
-    <w:p>
-      <w:pPr>
-        <w:jc w:val="both"/>
-        <w:rPr>
-          <w:lang w:val="en-US"/>
-        </w:rPr>
-      </w:pPr>
-    </w:p>
-    <w:p>
-      <w:pPr>
-        <w:jc w:val="both"/>
-        <w:rPr>
-          <w:lang w:val="en-US"/>
-        </w:rPr>
-      </w:pPr>
-    </w:p>
-    <w:p>
-      <w:pPr>
-        <w:jc w:val="both"/>
-        <w:rPr>
-          <w:lang w:val="en-US"/>
-        </w:rPr>
       </w:pPr>
     </w:p>
     <w:p>
@@ -51,14 +13,8 @@
         <w:spacing w:before="240" w:after="240"/>
         <w:ind w:right="142"/>
         <w:jc w:val="both"/>
-        <w:rPr>
-          <w:lang w:val="en-US"/>
-        </w:rPr>
-      </w:pPr>
-      <w:r>
-        <w:rPr>
-          <w:lang w:val="en-US"/>
-        </w:rPr>
+      </w:pPr>
+      <w:r>
         <w:t>Technical note</w:t>
       </w:r>
     </w:p>
@@ -78,7 +34,6 @@
           <w:b w:val="0"/>
           <w:sz w:val="22"/>
           <w:szCs w:val="22"/>
-          <w:lang w:val="en-US"/>
         </w:rPr>
       </w:pPr>
     </w:p>
@@ -98,7 +53,6 @@
           <w:b w:val="0"/>
           <w:sz w:val="22"/>
           <w:szCs w:val="22"/>
-          <w:lang w:val="en-US"/>
         </w:rPr>
       </w:pPr>
     </w:p>
@@ -118,7 +72,6 @@
           <w:b w:val="0"/>
           <w:sz w:val="22"/>
           <w:szCs w:val="22"/>
-          <w:lang w:val="en-US"/>
         </w:rPr>
       </w:pPr>
     </w:p>
@@ -138,7 +91,6 @@
           <w:b w:val="0"/>
           <w:sz w:val="22"/>
           <w:szCs w:val="22"/>
-          <w:lang w:val="en-US"/>
         </w:rPr>
       </w:pPr>
     </w:p>
@@ -170,9 +122,6 @@
             <w:pPr>
               <w:spacing w:before="120" w:after="120"/>
               <w:jc w:val="both"/>
-              <w:rPr>
-                <w:lang w:val="en-US"/>
-              </w:rPr>
             </w:pPr>
           </w:p>
         </w:tc>
@@ -313,21 +262,7 @@
               <w:rPr>
                 <w:lang w:val="en-US"/>
               </w:rPr>
-              <w:t xml:space="preserve">COURTOIS </w:t>
-            </w:r>
-            <w:proofErr w:type="spellStart"/>
-            <w:r>
-              <w:rPr>
-                <w:lang w:val="en-US"/>
-              </w:rPr>
-              <w:t>Aurélie</w:t>
-            </w:r>
-            <w:proofErr w:type="spellEnd"/>
-            <w:r>
-              <w:rPr>
-                <w:lang w:val="en-US"/>
-              </w:rPr>
-              <w:t xml:space="preserve"> (Thales Services)</w:t>
+              <w:t>COURTOIS Aurélie (Thales Services)</w:t>
             </w:r>
           </w:p>
         </w:tc>
@@ -713,18 +648,8 @@
                 <w:szCs w:val="20"/>
                 <w:lang w:val="en-US"/>
               </w:rPr>
-              <w:t xml:space="preserve">Sen2cor, MACCS, </w:t>
-            </w:r>
-            <w:proofErr w:type="spellStart"/>
-            <w:r>
-              <w:rPr>
-                <w:sz w:val="20"/>
-                <w:szCs w:val="20"/>
-                <w:lang w:val="en-US"/>
-              </w:rPr>
-              <w:t>Muscate</w:t>
-            </w:r>
-            <w:proofErr w:type="spellEnd"/>
+              <w:t>Sen2cor, MACCS, Muscate</w:t>
+            </w:r>
           </w:p>
         </w:tc>
       </w:tr>
@@ -752,7 +677,6 @@
                 <w:szCs w:val="20"/>
               </w:rPr>
             </w:pPr>
-            <w:proofErr w:type="spellStart"/>
             <w:r>
               <w:rPr>
                 <w:smallCaps/>
@@ -761,7 +685,6 @@
               </w:rPr>
               <w:t>Authors</w:t>
             </w:r>
-            <w:proofErr w:type="spellEnd"/>
             <w:r>
               <w:rPr>
                 <w:sz w:val="20"/>
@@ -857,25 +780,7 @@
                 <w:szCs w:val="20"/>
                 <w:lang w:val="en-US"/>
               </w:rPr>
-              <w:t xml:space="preserve"> to convert MACCS or </w:t>
-            </w:r>
-            <w:proofErr w:type="spellStart"/>
-            <w:r>
-              <w:rPr>
-                <w:sz w:val="20"/>
-                <w:szCs w:val="20"/>
-                <w:lang w:val="en-US"/>
-              </w:rPr>
-              <w:t>Muscate</w:t>
-            </w:r>
-            <w:proofErr w:type="spellEnd"/>
-            <w:r>
-              <w:rPr>
-                <w:sz w:val="20"/>
-                <w:szCs w:val="20"/>
-                <w:lang w:val="en-US"/>
-              </w:rPr>
-              <w:t xml:space="preserve"> product to Sen2cor format</w:t>
+              <w:t xml:space="preserve"> to convert MACCS or Muscate product to Sen2cor format</w:t>
             </w:r>
           </w:p>
         </w:tc>
@@ -1140,19 +1045,8 @@
                 <w:szCs w:val="20"/>
                 <w:lang w:val="en-US"/>
               </w:rPr>
-              <w:t xml:space="preserve">Number of </w:t>
-            </w:r>
-            <w:proofErr w:type="spellStart"/>
-            <w:r>
-              <w:rPr>
-                <w:smallCaps/>
-                <w:sz w:val="20"/>
-                <w:szCs w:val="20"/>
-                <w:lang w:val="en-US"/>
-              </w:rPr>
-              <w:t>suppl.pages</w:t>
-            </w:r>
-            <w:proofErr w:type="spellEnd"/>
+              <w:t>Number of suppl.pages</w:t>
+            </w:r>
             <w:r>
               <w:rPr>
                 <w:sz w:val="20"/>
@@ -1884,7 +1778,7 @@
       <w:pPr>
         <w:pStyle w:val="TM1"/>
         <w:rPr>
-          <w:rFonts w:ascii="Calibri" w:hAnsi="Calibri" w:cs="Times New Roman"/>
+          <w:rFonts w:asciiTheme="minorHAnsi" w:eastAsiaTheme="minorEastAsia" w:hAnsiTheme="minorHAnsi" w:cstheme="minorBidi"/>
           <w:b w:val="0"/>
           <w:bCs w:val="0"/>
           <w:caps w:val="0"/>
@@ -1920,7 +1814,7 @@
         </w:rPr>
         <w:fldChar w:fldCharType="separate"/>
       </w:r>
-      <w:hyperlink w:anchor="_Toc485223996" w:history="1">
+      <w:hyperlink w:anchor="_Toc493751421" w:history="1">
         <w:r>
           <w:rPr>
             <w:rStyle w:val="Lienhypertexte"/>
@@ -1931,7 +1825,7 @@
         </w:r>
         <w:r>
           <w:rPr>
-            <w:rFonts w:ascii="Calibri" w:hAnsi="Calibri" w:cs="Times New Roman"/>
+            <w:rFonts w:asciiTheme="minorHAnsi" w:eastAsiaTheme="minorEastAsia" w:hAnsiTheme="minorHAnsi" w:cstheme="minorBidi"/>
             <w:b w:val="0"/>
             <w:bCs w:val="0"/>
             <w:caps w:val="0"/>
@@ -1968,7 +1862,7 @@
             <w:noProof/>
             <w:webHidden/>
           </w:rPr>
-          <w:instrText xml:space="preserve"> PAGEREF _Toc485223996 \h </w:instrText>
+          <w:instrText xml:space="preserve"> PAGEREF _Toc493751421 \h </w:instrText>
         </w:r>
         <w:r>
           <w:rPr>
@@ -1988,7 +1882,7 @@
             <w:noProof/>
             <w:webHidden/>
           </w:rPr>
-          <w:t>3</w:t>
+          <w:t>4</w:t>
         </w:r>
         <w:r>
           <w:rPr>
@@ -2003,7 +1897,7 @@
       <w:pPr>
         <w:pStyle w:val="TM1"/>
         <w:rPr>
-          <w:rFonts w:ascii="Calibri" w:hAnsi="Calibri" w:cs="Times New Roman"/>
+          <w:rFonts w:asciiTheme="minorHAnsi" w:eastAsiaTheme="minorEastAsia" w:hAnsiTheme="minorHAnsi" w:cstheme="minorBidi"/>
           <w:b w:val="0"/>
           <w:bCs w:val="0"/>
           <w:caps w:val="0"/>
@@ -2012,7 +1906,7 @@
           <w:szCs w:val="22"/>
         </w:rPr>
       </w:pPr>
-      <w:hyperlink w:anchor="_Toc485223997" w:history="1">
+      <w:hyperlink w:anchor="_Toc493751422" w:history="1">
         <w:r>
           <w:rPr>
             <w:rStyle w:val="Lienhypertexte"/>
@@ -2023,7 +1917,7 @@
         </w:r>
         <w:r>
           <w:rPr>
-            <w:rFonts w:ascii="Calibri" w:hAnsi="Calibri" w:cs="Times New Roman"/>
+            <w:rFonts w:asciiTheme="minorHAnsi" w:eastAsiaTheme="minorEastAsia" w:hAnsiTheme="minorHAnsi" w:cstheme="minorBidi"/>
             <w:b w:val="0"/>
             <w:bCs w:val="0"/>
             <w:caps w:val="0"/>
@@ -2060,7 +1954,7 @@
             <w:noProof/>
             <w:webHidden/>
           </w:rPr>
-          <w:instrText xml:space="preserve"> PAGEREF _Toc485223997 \h </w:instrText>
+          <w:instrText xml:space="preserve"> PAGEREF _Toc493751422 \h </w:instrText>
         </w:r>
         <w:r>
           <w:rPr>
@@ -2080,7 +1974,7 @@
             <w:noProof/>
             <w:webHidden/>
           </w:rPr>
-          <w:t>3</w:t>
+          <w:t>4</w:t>
         </w:r>
         <w:r>
           <w:rPr>
@@ -2095,7 +1989,7 @@
       <w:pPr>
         <w:pStyle w:val="TM1"/>
         <w:rPr>
-          <w:rFonts w:ascii="Calibri" w:hAnsi="Calibri" w:cs="Times New Roman"/>
+          <w:rFonts w:asciiTheme="minorHAnsi" w:eastAsiaTheme="minorEastAsia" w:hAnsiTheme="minorHAnsi" w:cstheme="minorBidi"/>
           <w:b w:val="0"/>
           <w:bCs w:val="0"/>
           <w:caps w:val="0"/>
@@ -2104,7 +1998,7 @@
           <w:szCs w:val="22"/>
         </w:rPr>
       </w:pPr>
-      <w:hyperlink w:anchor="_Toc485223998" w:history="1">
+      <w:hyperlink w:anchor="_Toc493751423" w:history="1">
         <w:r>
           <w:rPr>
             <w:rStyle w:val="Lienhypertexte"/>
@@ -2115,7 +2009,7 @@
         </w:r>
         <w:r>
           <w:rPr>
-            <w:rFonts w:ascii="Calibri" w:hAnsi="Calibri" w:cs="Times New Roman"/>
+            <w:rFonts w:asciiTheme="minorHAnsi" w:eastAsiaTheme="minorEastAsia" w:hAnsiTheme="minorHAnsi" w:cstheme="minorBidi"/>
             <w:b w:val="0"/>
             <w:bCs w:val="0"/>
             <w:caps w:val="0"/>
@@ -2152,7 +2046,7 @@
             <w:noProof/>
             <w:webHidden/>
           </w:rPr>
-          <w:instrText xml:space="preserve"> PAGEREF _Toc485223998 \h </w:instrText>
+          <w:instrText xml:space="preserve"> PAGEREF _Toc493751423 \h </w:instrText>
         </w:r>
         <w:r>
           <w:rPr>
@@ -2172,7 +2066,7 @@
             <w:noProof/>
             <w:webHidden/>
           </w:rPr>
-          <w:t>3</w:t>
+          <w:t>4</w:t>
         </w:r>
         <w:r>
           <w:rPr>
@@ -2187,7 +2081,7 @@
       <w:pPr>
         <w:pStyle w:val="TM2"/>
         <w:rPr>
-          <w:rFonts w:ascii="Calibri" w:hAnsi="Calibri" w:cs="Times New Roman"/>
+          <w:rFonts w:asciiTheme="minorHAnsi" w:eastAsiaTheme="minorEastAsia" w:hAnsiTheme="minorHAnsi" w:cstheme="minorBidi"/>
           <w:b w:val="0"/>
           <w:bCs w:val="0"/>
           <w:noProof/>
@@ -2195,7 +2089,7 @@
           <w:szCs w:val="22"/>
         </w:rPr>
       </w:pPr>
-      <w:hyperlink w:anchor="_Toc485223999" w:history="1">
+      <w:hyperlink w:anchor="_Toc493751424" w:history="1">
         <w:r>
           <w:rPr>
             <w:rStyle w:val="Lienhypertexte"/>
@@ -2206,7 +2100,7 @@
         </w:r>
         <w:r>
           <w:rPr>
-            <w:rFonts w:ascii="Calibri" w:hAnsi="Calibri" w:cs="Times New Roman"/>
+            <w:rFonts w:asciiTheme="minorHAnsi" w:eastAsiaTheme="minorEastAsia" w:hAnsiTheme="minorHAnsi" w:cstheme="minorBidi"/>
             <w:b w:val="0"/>
             <w:bCs w:val="0"/>
             <w:noProof/>
@@ -2242,7 +2136,7 @@
             <w:noProof/>
             <w:webHidden/>
           </w:rPr>
-          <w:instrText xml:space="preserve"> PAGEREF _Toc485223999 \h </w:instrText>
+          <w:instrText xml:space="preserve"> PAGEREF _Toc493751424 \h </w:instrText>
         </w:r>
         <w:r>
           <w:rPr>
@@ -2262,7 +2156,7 @@
             <w:noProof/>
             <w:webHidden/>
           </w:rPr>
-          <w:t>3</w:t>
+          <w:t>4</w:t>
         </w:r>
         <w:r>
           <w:rPr>
@@ -2277,7 +2171,7 @@
       <w:pPr>
         <w:pStyle w:val="TM2"/>
         <w:rPr>
-          <w:rFonts w:ascii="Calibri" w:hAnsi="Calibri" w:cs="Times New Roman"/>
+          <w:rFonts w:asciiTheme="minorHAnsi" w:eastAsiaTheme="minorEastAsia" w:hAnsiTheme="minorHAnsi" w:cstheme="minorBidi"/>
           <w:b w:val="0"/>
           <w:bCs w:val="0"/>
           <w:noProof/>
@@ -2285,7 +2179,7 @@
           <w:szCs w:val="22"/>
         </w:rPr>
       </w:pPr>
-      <w:hyperlink w:anchor="_Toc485224000" w:history="1">
+      <w:hyperlink w:anchor="_Toc493751425" w:history="1">
         <w:r>
           <w:rPr>
             <w:rStyle w:val="Lienhypertexte"/>
@@ -2296,7 +2190,7 @@
         </w:r>
         <w:r>
           <w:rPr>
-            <w:rFonts w:ascii="Calibri" w:hAnsi="Calibri" w:cs="Times New Roman"/>
+            <w:rFonts w:asciiTheme="minorHAnsi" w:eastAsiaTheme="minorEastAsia" w:hAnsiTheme="minorHAnsi" w:cstheme="minorBidi"/>
             <w:b w:val="0"/>
             <w:bCs w:val="0"/>
             <w:noProof/>
@@ -2332,7 +2226,7 @@
             <w:noProof/>
             <w:webHidden/>
           </w:rPr>
-          <w:instrText xml:space="preserve"> PAGEREF _Toc485224000 \h </w:instrText>
+          <w:instrText xml:space="preserve"> PAGEREF _Toc493751425 \h </w:instrText>
         </w:r>
         <w:r>
           <w:rPr>
@@ -2352,7 +2246,7 @@
             <w:noProof/>
             <w:webHidden/>
           </w:rPr>
-          <w:t>3</w:t>
+          <w:t>6</w:t>
         </w:r>
         <w:r>
           <w:rPr>
@@ -2367,7 +2261,7 @@
       <w:pPr>
         <w:pStyle w:val="TM2"/>
         <w:rPr>
-          <w:rFonts w:ascii="Calibri" w:hAnsi="Calibri" w:cs="Times New Roman"/>
+          <w:rFonts w:asciiTheme="minorHAnsi" w:eastAsiaTheme="minorEastAsia" w:hAnsiTheme="minorHAnsi" w:cstheme="minorBidi"/>
           <w:b w:val="0"/>
           <w:bCs w:val="0"/>
           <w:noProof/>
@@ -2375,7 +2269,7 @@
           <w:szCs w:val="22"/>
         </w:rPr>
       </w:pPr>
-      <w:hyperlink w:anchor="_Toc485224001" w:history="1">
+      <w:hyperlink w:anchor="_Toc493751426" w:history="1">
         <w:r>
           <w:rPr>
             <w:rStyle w:val="Lienhypertexte"/>
@@ -2386,7 +2280,7 @@
         </w:r>
         <w:r>
           <w:rPr>
-            <w:rFonts w:ascii="Calibri" w:hAnsi="Calibri" w:cs="Times New Roman"/>
+            <w:rFonts w:asciiTheme="minorHAnsi" w:eastAsiaTheme="minorEastAsia" w:hAnsiTheme="minorHAnsi" w:cstheme="minorBidi"/>
             <w:b w:val="0"/>
             <w:bCs w:val="0"/>
             <w:noProof/>
@@ -2422,7 +2316,7 @@
             <w:noProof/>
             <w:webHidden/>
           </w:rPr>
-          <w:instrText xml:space="preserve"> PAGEREF _Toc485224001 \h </w:instrText>
+          <w:instrText xml:space="preserve"> PAGEREF _Toc493751426 \h </w:instrText>
         </w:r>
         <w:r>
           <w:rPr>
@@ -2442,7 +2336,7 @@
             <w:noProof/>
             <w:webHidden/>
           </w:rPr>
-          <w:t>3</w:t>
+          <w:t>7</w:t>
         </w:r>
         <w:r>
           <w:rPr>
@@ -2457,7 +2351,7 @@
       <w:pPr>
         <w:pStyle w:val="TM1"/>
         <w:rPr>
-          <w:rFonts w:ascii="Calibri" w:hAnsi="Calibri" w:cs="Times New Roman"/>
+          <w:rFonts w:asciiTheme="minorHAnsi" w:eastAsiaTheme="minorEastAsia" w:hAnsiTheme="minorHAnsi" w:cstheme="minorBidi"/>
           <w:b w:val="0"/>
           <w:bCs w:val="0"/>
           <w:caps w:val="0"/>
@@ -2466,7 +2360,7 @@
           <w:szCs w:val="22"/>
         </w:rPr>
       </w:pPr>
-      <w:hyperlink w:anchor="_Toc485224002" w:history="1">
+      <w:hyperlink w:anchor="_Toc493751427" w:history="1">
         <w:r>
           <w:rPr>
             <w:rStyle w:val="Lienhypertexte"/>
@@ -2477,7 +2371,7 @@
         </w:r>
         <w:r>
           <w:rPr>
-            <w:rFonts w:ascii="Calibri" w:hAnsi="Calibri" w:cs="Times New Roman"/>
+            <w:rFonts w:asciiTheme="minorHAnsi" w:eastAsiaTheme="minorEastAsia" w:hAnsiTheme="minorHAnsi" w:cstheme="minorBidi"/>
             <w:b w:val="0"/>
             <w:bCs w:val="0"/>
             <w:caps w:val="0"/>
@@ -2514,7 +2408,7 @@
             <w:noProof/>
             <w:webHidden/>
           </w:rPr>
-          <w:instrText xml:space="preserve"> PAGEREF _Toc485224002 \h </w:instrText>
+          <w:instrText xml:space="preserve"> PAGEREF _Toc493751427 \h </w:instrText>
         </w:r>
         <w:r>
           <w:rPr>
@@ -2534,7 +2428,7 @@
             <w:noProof/>
             <w:webHidden/>
           </w:rPr>
-          <w:t>3</w:t>
+          <w:t>8</w:t>
         </w:r>
         <w:r>
           <w:rPr>
@@ -2549,7 +2443,7 @@
       <w:pPr>
         <w:pStyle w:val="TM1"/>
         <w:rPr>
-          <w:rFonts w:ascii="Calibri" w:hAnsi="Calibri" w:cs="Times New Roman"/>
+          <w:rFonts w:asciiTheme="minorHAnsi" w:eastAsiaTheme="minorEastAsia" w:hAnsiTheme="minorHAnsi" w:cstheme="minorBidi"/>
           <w:b w:val="0"/>
           <w:bCs w:val="0"/>
           <w:caps w:val="0"/>
@@ -2558,7 +2452,7 @@
           <w:szCs w:val="22"/>
         </w:rPr>
       </w:pPr>
-      <w:hyperlink w:anchor="_Toc485224003" w:history="1">
+      <w:hyperlink w:anchor="_Toc493751428" w:history="1">
         <w:r>
           <w:rPr>
             <w:rStyle w:val="Lienhypertexte"/>
@@ -2569,7 +2463,7 @@
         </w:r>
         <w:r>
           <w:rPr>
-            <w:rFonts w:ascii="Calibri" w:hAnsi="Calibri" w:cs="Times New Roman"/>
+            <w:rFonts w:asciiTheme="minorHAnsi" w:eastAsiaTheme="minorEastAsia" w:hAnsiTheme="minorHAnsi" w:cstheme="minorBidi"/>
             <w:b w:val="0"/>
             <w:bCs w:val="0"/>
             <w:caps w:val="0"/>
@@ -2606,7 +2500,7 @@
             <w:noProof/>
             <w:webHidden/>
           </w:rPr>
-          <w:instrText xml:space="preserve"> PAGEREF _Toc485224003 \h </w:instrText>
+          <w:instrText xml:space="preserve"> PAGEREF _Toc493751428 \h </w:instrText>
         </w:r>
         <w:r>
           <w:rPr>
@@ -2626,7 +2520,7 @@
             <w:noProof/>
             <w:webHidden/>
           </w:rPr>
-          <w:t>3</w:t>
+          <w:t>9</w:t>
         </w:r>
         <w:r>
           <w:rPr>
@@ -2641,7 +2535,7 @@
       <w:pPr>
         <w:pStyle w:val="TM2"/>
         <w:rPr>
-          <w:rFonts w:ascii="Calibri" w:hAnsi="Calibri" w:cs="Times New Roman"/>
+          <w:rFonts w:asciiTheme="minorHAnsi" w:eastAsiaTheme="minorEastAsia" w:hAnsiTheme="minorHAnsi" w:cstheme="minorBidi"/>
           <w:b w:val="0"/>
           <w:bCs w:val="0"/>
           <w:noProof/>
@@ -2649,7 +2543,7 @@
           <w:szCs w:val="22"/>
         </w:rPr>
       </w:pPr>
-      <w:hyperlink w:anchor="_Toc485224004" w:history="1">
+      <w:hyperlink w:anchor="_Toc493751429" w:history="1">
         <w:r>
           <w:rPr>
             <w:rStyle w:val="Lienhypertexte"/>
@@ -2660,7 +2554,7 @@
         </w:r>
         <w:r>
           <w:rPr>
-            <w:rFonts w:ascii="Calibri" w:hAnsi="Calibri" w:cs="Times New Roman"/>
+            <w:rFonts w:asciiTheme="minorHAnsi" w:eastAsiaTheme="minorEastAsia" w:hAnsiTheme="minorHAnsi" w:cstheme="minorBidi"/>
             <w:b w:val="0"/>
             <w:bCs w:val="0"/>
             <w:noProof/>
@@ -2696,7 +2590,7 @@
             <w:noProof/>
             <w:webHidden/>
           </w:rPr>
-          <w:instrText xml:space="preserve"> PAGEREF _Toc485224004 \h </w:instrText>
+          <w:instrText xml:space="preserve"> PAGEREF _Toc493751429 \h </w:instrText>
         </w:r>
         <w:r>
           <w:rPr>
@@ -2716,7 +2610,7 @@
             <w:noProof/>
             <w:webHidden/>
           </w:rPr>
-          <w:t>3</w:t>
+          <w:t>9</w:t>
         </w:r>
         <w:r>
           <w:rPr>
@@ -2731,7 +2625,7 @@
       <w:pPr>
         <w:pStyle w:val="TM2"/>
         <w:rPr>
-          <w:rFonts w:ascii="Calibri" w:hAnsi="Calibri" w:cs="Times New Roman"/>
+          <w:rFonts w:asciiTheme="minorHAnsi" w:eastAsiaTheme="minorEastAsia" w:hAnsiTheme="minorHAnsi" w:cstheme="minorBidi"/>
           <w:b w:val="0"/>
           <w:bCs w:val="0"/>
           <w:noProof/>
@@ -2739,7 +2633,7 @@
           <w:szCs w:val="22"/>
         </w:rPr>
       </w:pPr>
-      <w:hyperlink w:anchor="_Toc485224005" w:history="1">
+      <w:hyperlink w:anchor="_Toc493751430" w:history="1">
         <w:r>
           <w:rPr>
             <w:rStyle w:val="Lienhypertexte"/>
@@ -2750,7 +2644,7 @@
         </w:r>
         <w:r>
           <w:rPr>
-            <w:rFonts w:ascii="Calibri" w:hAnsi="Calibri" w:cs="Times New Roman"/>
+            <w:rFonts w:asciiTheme="minorHAnsi" w:eastAsiaTheme="minorEastAsia" w:hAnsiTheme="minorHAnsi" w:cstheme="minorBidi"/>
             <w:b w:val="0"/>
             <w:bCs w:val="0"/>
             <w:noProof/>
@@ -2786,7 +2680,7 @@
             <w:noProof/>
             <w:webHidden/>
           </w:rPr>
-          <w:instrText xml:space="preserve"> PAGEREF _Toc485224005 \h </w:instrText>
+          <w:instrText xml:space="preserve"> PAGEREF _Toc493751430 \h </w:instrText>
         </w:r>
         <w:r>
           <w:rPr>
@@ -2806,7 +2700,7 @@
             <w:noProof/>
             <w:webHidden/>
           </w:rPr>
-          <w:t>3</w:t>
+          <w:t>9</w:t>
         </w:r>
         <w:r>
           <w:rPr>
@@ -2821,11 +2715,11 @@
       <w:pPr>
         <w:pStyle w:val="TM3"/>
         <w:rPr>
-          <w:rFonts w:ascii="Calibri" w:hAnsi="Calibri" w:cs="Times New Roman"/>
+          <w:rFonts w:asciiTheme="minorHAnsi" w:eastAsiaTheme="minorEastAsia" w:hAnsiTheme="minorHAnsi" w:cstheme="minorBidi"/>
           <w:sz w:val="22"/>
         </w:rPr>
       </w:pPr>
-      <w:hyperlink w:anchor="_Toc485224006" w:history="1">
+      <w:hyperlink w:anchor="_Toc493751431" w:history="1">
         <w:r>
           <w:rPr>
             <w:rStyle w:val="Lienhypertexte"/>
@@ -2835,7 +2729,7 @@
         </w:r>
         <w:r>
           <w:rPr>
-            <w:rFonts w:ascii="Calibri" w:hAnsi="Calibri" w:cs="Times New Roman"/>
+            <w:rFonts w:asciiTheme="minorHAnsi" w:eastAsiaTheme="minorEastAsia" w:hAnsiTheme="minorHAnsi" w:cstheme="minorBidi"/>
             <w:sz w:val="22"/>
           </w:rPr>
           <w:tab/>
@@ -2863,7 +2757,7 @@
           <w:rPr>
             <w:webHidden/>
           </w:rPr>
-          <w:instrText xml:space="preserve"> PAGEREF _Toc485224006 \h </w:instrText>
+          <w:instrText xml:space="preserve"> PAGEREF _Toc493751431 \h </w:instrText>
         </w:r>
         <w:r>
           <w:rPr>
@@ -2880,7 +2774,7 @@
           <w:rPr>
             <w:webHidden/>
           </w:rPr>
-          <w:t>3</w:t>
+          <w:t>9</w:t>
         </w:r>
         <w:r>
           <w:rPr>
@@ -2894,11 +2788,11 @@
       <w:pPr>
         <w:pStyle w:val="TM3"/>
         <w:rPr>
-          <w:rFonts w:ascii="Calibri" w:hAnsi="Calibri" w:cs="Times New Roman"/>
+          <w:rFonts w:asciiTheme="minorHAnsi" w:eastAsiaTheme="minorEastAsia" w:hAnsiTheme="minorHAnsi" w:cstheme="minorBidi"/>
           <w:sz w:val="22"/>
         </w:rPr>
       </w:pPr>
-      <w:hyperlink w:anchor="_Toc485224007" w:history="1">
+      <w:hyperlink w:anchor="_Toc493751432" w:history="1">
         <w:r>
           <w:rPr>
             <w:rStyle w:val="Lienhypertexte"/>
@@ -2908,7 +2802,7 @@
         </w:r>
         <w:r>
           <w:rPr>
-            <w:rFonts w:ascii="Calibri" w:hAnsi="Calibri" w:cs="Times New Roman"/>
+            <w:rFonts w:asciiTheme="minorHAnsi" w:eastAsiaTheme="minorEastAsia" w:hAnsiTheme="minorHAnsi" w:cstheme="minorBidi"/>
             <w:sz w:val="22"/>
           </w:rPr>
           <w:tab/>
@@ -2936,7 +2830,7 @@
           <w:rPr>
             <w:webHidden/>
           </w:rPr>
-          <w:instrText xml:space="preserve"> PAGEREF _Toc485224007 \h </w:instrText>
+          <w:instrText xml:space="preserve"> PAGEREF _Toc493751432 \h </w:instrText>
         </w:r>
         <w:r>
           <w:rPr>
@@ -2953,7 +2847,7 @@
           <w:rPr>
             <w:webHidden/>
           </w:rPr>
-          <w:t>3</w:t>
+          <w:t>10</w:t>
         </w:r>
         <w:r>
           <w:rPr>
@@ -3028,7 +2922,7 @@
           <w:lang w:val="en-US"/>
         </w:rPr>
       </w:pPr>
-      <w:bookmarkStart w:id="6" w:name="_Toc485223996"/>
+      <w:bookmarkStart w:id="6" w:name="_Toc493751421"/>
       <w:r>
         <w:rPr>
           <w:lang w:val="en-US"/>
@@ -3106,21 +3000,7 @@
         <w:rPr>
           <w:lang w:val="en-US"/>
         </w:rPr>
-        <w:t xml:space="preserve"> to convert MACCS or </w:t>
-      </w:r>
-      <w:proofErr w:type="spellStart"/>
-      <w:r>
-        <w:rPr>
-          <w:lang w:val="en-US"/>
-        </w:rPr>
-        <w:t>Muscate</w:t>
-      </w:r>
-      <w:proofErr w:type="spellEnd"/>
-      <w:r>
-        <w:rPr>
-          <w:lang w:val="en-US"/>
-        </w:rPr>
-        <w:t xml:space="preserve"> product to Sen2cor format.</w:t>
+        <w:t xml:space="preserve"> to convert MACCS or Muscate product to Sen2cor format.</w:t>
       </w:r>
     </w:p>
     <w:p>
@@ -3296,21 +3176,7 @@
         <w:rPr>
           <w:lang w:val="en-US"/>
         </w:rPr>
-        <w:t xml:space="preserve"> how to use the tools, and also MACCS, </w:t>
-      </w:r>
-      <w:proofErr w:type="spellStart"/>
-      <w:r>
-        <w:rPr>
-          <w:lang w:val="en-US"/>
-        </w:rPr>
-        <w:t>Muscate</w:t>
-      </w:r>
-      <w:proofErr w:type="spellEnd"/>
-      <w:r>
-        <w:rPr>
-          <w:lang w:val="en-US"/>
-        </w:rPr>
-        <w:t xml:space="preserve"> and Sen2cor product</w:t>
+        <w:t xml:space="preserve"> how to use the tools, and also MACCS, Muscate and Sen2cor product</w:t>
       </w:r>
       <w:r>
         <w:rPr>
@@ -3333,7 +3199,7 @@
           <w:lang w:val="en-US"/>
         </w:rPr>
       </w:pPr>
-      <w:bookmarkStart w:id="7" w:name="_Toc485223997"/>
+      <w:bookmarkStart w:id="7" w:name="_Toc493751422"/>
       <w:r>
         <w:rPr>
           <w:lang w:val="en-US"/>
@@ -3353,21 +3219,7 @@
         <w:rPr>
           <w:lang w:val="en-US"/>
         </w:rPr>
-        <w:t xml:space="preserve">To use the tools to convert MACCS or </w:t>
-      </w:r>
-      <w:proofErr w:type="spellStart"/>
-      <w:r>
-        <w:rPr>
-          <w:lang w:val="en-US"/>
-        </w:rPr>
-        <w:t>Muscate</w:t>
-      </w:r>
-      <w:proofErr w:type="spellEnd"/>
-      <w:r>
-        <w:rPr>
-          <w:lang w:val="en-US"/>
-        </w:rPr>
-        <w:t xml:space="preserve"> product to Sen2cor fo</w:t>
+        <w:t>To use the tools to convert MACCS or Muscate product to Sen2cor fo</w:t>
       </w:r>
       <w:r>
         <w:rPr>
@@ -3405,14 +3257,12 @@
           <w:lang w:val="en-US"/>
         </w:rPr>
       </w:pPr>
-      <w:proofErr w:type="spellStart"/>
       <w:r>
         <w:rPr>
           <w:lang w:val="en-US"/>
         </w:rPr>
         <w:t>Gdal</w:t>
       </w:r>
-      <w:proofErr w:type="spellEnd"/>
       <w:r>
         <w:rPr>
           <w:lang w:val="en-US"/>
@@ -3423,34 +3273,58 @@
         <w:rPr>
           <w:lang w:val="en-US"/>
         </w:rPr>
-        <w:t>: to create or translate images</w:t>
+        <w:t xml:space="preserve">: to </w:t>
+      </w:r>
+      <w:r>
+        <w:rPr>
+          <w:lang w:val="en-US"/>
+        </w:rPr>
+        <w:t>read,</w:t>
+      </w:r>
+      <w:r>
+        <w:rPr>
+          <w:lang w:val="en-US"/>
+        </w:rPr>
+        <w:t xml:space="preserve"> </w:t>
+      </w:r>
+      <w:r>
+        <w:rPr>
+          <w:lang w:val="en-US"/>
+        </w:rPr>
+        <w:t>write</w:t>
+      </w:r>
+      <w:r>
+        <w:rPr>
+          <w:lang w:val="en-US"/>
+        </w:rPr>
+        <w:t xml:space="preserve"> or translate </w:t>
+      </w:r>
+      <w:r>
+        <w:rPr>
+          <w:lang w:val="en-US"/>
+        </w:rPr>
+        <w:t xml:space="preserve">JPEG2000 </w:t>
+      </w:r>
+      <w:r>
+        <w:rPr>
+          <w:lang w:val="en-US"/>
+        </w:rPr>
+        <w:t>images</w:t>
+      </w:r>
+      <w:r>
+        <w:rPr>
+          <w:lang w:val="en-US"/>
+        </w:rPr>
+        <w:t>.</w:t>
       </w:r>
     </w:p>
     <w:p>
       <w:pPr>
-        <w:numPr>
-          <w:ilvl w:val="0"/>
-          <w:numId w:val="15"/>
-        </w:numPr>
         <w:jc w:val="both"/>
         <w:rPr>
           <w:lang w:val="en-US"/>
         </w:rPr>
       </w:pPr>
-      <w:proofErr w:type="spellStart"/>
-      <w:r>
-        <w:rPr>
-          <w:lang w:val="en-US"/>
-        </w:rPr>
-        <w:t>Pyxml</w:t>
-      </w:r>
-      <w:proofErr w:type="spellEnd"/>
-      <w:r>
-        <w:rPr>
-          <w:lang w:val="en-US"/>
-        </w:rPr>
-        <w:t>: to perform pretty print xml output</w:t>
-      </w:r>
     </w:p>
     <w:p>
       <w:pPr>
@@ -3459,16 +3333,135 @@
           <w:lang w:val="en-US"/>
         </w:rPr>
       </w:pPr>
+      <w:r>
+        <w:rPr>
+          <w:noProof/>
+        </w:rPr>
+        <w:drawing>
+          <wp:anchor distT="0" distB="0" distL="114300" distR="114300" simplePos="0" relativeHeight="251658240" behindDoc="1" locked="0" layoutInCell="1" allowOverlap="1" wp14:anchorId="15D91D67" wp14:editId="4549B69C">
+            <wp:simplePos x="0" y="0"/>
+            <wp:positionH relativeFrom="column">
+              <wp:posOffset>-62865</wp:posOffset>
+            </wp:positionH>
+            <wp:positionV relativeFrom="paragraph">
+              <wp:posOffset>48260</wp:posOffset>
+            </wp:positionV>
+            <wp:extent cx="533400" cy="533400"/>
+            <wp:effectExtent l="0" t="0" r="0" b="0"/>
+            <wp:wrapTight wrapText="bothSides">
+              <wp:wrapPolygon edited="0">
+                <wp:start x="9257" y="0"/>
+                <wp:lineTo x="6943" y="4629"/>
+                <wp:lineTo x="1543" y="13114"/>
+                <wp:lineTo x="0" y="16971"/>
+                <wp:lineTo x="0" y="20829"/>
+                <wp:lineTo x="20829" y="20829"/>
+                <wp:lineTo x="20829" y="17743"/>
+                <wp:lineTo x="20057" y="13114"/>
+                <wp:lineTo x="12343" y="0"/>
+                <wp:lineTo x="9257" y="0"/>
+              </wp:wrapPolygon>
+            </wp:wrapTight>
+            <wp:docPr id="4" name="Image 4"/>
+            <wp:cNvGraphicFramePr>
+              <a:graphicFrameLocks xmlns:a="http://schemas.openxmlformats.org/drawingml/2006/main" noChangeAspect="1"/>
+            </wp:cNvGraphicFramePr>
+            <a:graphic xmlns:a="http://schemas.openxmlformats.org/drawingml/2006/main">
+              <a:graphicData uri="http://schemas.openxmlformats.org/drawingml/2006/picture">
+                <pic:pic xmlns:pic="http://schemas.openxmlformats.org/drawingml/2006/picture">
+                  <pic:nvPicPr>
+                    <pic:cNvPr id="0" name="pictogram-din-w000-general.png"/>
+                    <pic:cNvPicPr/>
+                  </pic:nvPicPr>
+                  <pic:blipFill>
+                    <a:blip r:embed="rId9" cstate="print">
+                      <a:extLst>
+                        <a:ext uri="{28A0092B-C50C-407E-A947-70E740481C1C}">
+                          <a14:useLocalDpi xmlns:a14="http://schemas.microsoft.com/office/drawing/2010/main" val="0"/>
+                        </a:ext>
+                      </a:extLst>
+                    </a:blip>
+                    <a:stretch>
+                      <a:fillRect/>
+                    </a:stretch>
+                  </pic:blipFill>
+                  <pic:spPr>
+                    <a:xfrm>
+                      <a:off x="0" y="0"/>
+                      <a:ext cx="533400" cy="533400"/>
+                    </a:xfrm>
+                    <a:prstGeom prst="rect">
+                      <a:avLst/>
+                    </a:prstGeom>
+                  </pic:spPr>
+                </pic:pic>
+              </a:graphicData>
+            </a:graphic>
+            <wp14:sizeRelH relativeFrom="page">
+              <wp14:pctWidth>0</wp14:pctWidth>
+            </wp14:sizeRelH>
+            <wp14:sizeRelV relativeFrom="page">
+              <wp14:pctHeight>0</wp14:pctHeight>
+            </wp14:sizeRelV>
+          </wp:anchor>
+        </w:drawing>
+      </w:r>
     </w:p>
     <w:p>
       <w:pPr>
+        <w:jc w:val="both"/>
+        <w:rPr>
+          <w:lang w:val="en-US"/>
+        </w:rPr>
+      </w:pPr>
+      <w:r>
+        <w:rPr>
+          <w:lang w:val="en-US"/>
+        </w:rPr>
+        <w:t xml:space="preserve"> </w:t>
+      </w:r>
+      <w:r>
+        <w:rPr>
+          <w:lang w:val="en-US"/>
+        </w:rPr>
+        <w:t>S</w:t>
+      </w:r>
+      <w:r>
+        <w:rPr>
+          <w:lang w:val="en-US"/>
+        </w:rPr>
+        <w:t>ome gdal version haven’t JP2OpenJPEG driver</w:t>
+      </w:r>
+      <w:r>
+        <w:rPr>
+          <w:lang w:val="en-US"/>
+        </w:rPr>
+        <w:t>. This driver is</w:t>
+      </w:r>
+      <w:r>
+        <w:rPr>
+          <w:lang w:val="en-US"/>
+        </w:rPr>
+        <w:t xml:space="preserve"> necessary for open JPEG2000 images.</w:t>
+      </w:r>
+    </w:p>
+    <w:p>
+      <w:pPr>
+        <w:jc w:val="both"/>
+        <w:rPr>
+          <w:lang w:val="en-US"/>
+        </w:rPr>
+      </w:pPr>
+    </w:p>
+    <w:p>
+      <w:pPr>
         <w:pStyle w:val="Titre1"/>
         <w:jc w:val="both"/>
         <w:rPr>
           <w:lang w:val="en-US"/>
         </w:rPr>
       </w:pPr>
-      <w:bookmarkStart w:id="8" w:name="_Toc485223998"/>
+      <w:bookmarkStart w:id="8" w:name="_Toc493751423"/>
       <w:r>
         <w:rPr>
           <w:lang w:val="en-US"/>
@@ -3484,7 +3477,7 @@
           <w:lang w:val="en-US"/>
         </w:rPr>
       </w:pPr>
-      <w:bookmarkStart w:id="9" w:name="_Toc485223999"/>
+      <w:bookmarkStart w:id="9" w:name="_Toc493751424"/>
       <w:r>
         <w:rPr>
           <w:lang w:val="en-US"/>
@@ -3552,22 +3545,13 @@
                 <w:lang w:val="en-US"/>
               </w:rPr>
             </w:pPr>
-            <w:proofErr w:type="spellStart"/>
             <w:r>
               <w:rPr>
                 <w:rFonts w:ascii="Courier New" w:hAnsi="Courier New" w:cs="Courier New"/>
                 <w:lang w:val="en-US"/>
               </w:rPr>
               <w:lastRenderedPageBreak/>
-              <w:t>product_directory</w:t>
-            </w:r>
-            <w:proofErr w:type="spellEnd"/>
-            <w:r>
-              <w:rPr>
-                <w:rFonts w:ascii="Courier New" w:hAnsi="Courier New" w:cs="Courier New"/>
-                <w:lang w:val="en-US"/>
-              </w:rPr>
-              <w:t>/</w:t>
+              <w:t>product_directory/</w:t>
             </w:r>
           </w:p>
           <w:p>
@@ -3583,23 +3567,7 @@
                 <w:rFonts w:ascii="Courier New" w:hAnsi="Courier New" w:cs="Courier New"/>
                 <w:lang w:val="en-US"/>
               </w:rPr>
-              <w:t xml:space="preserve">├── </w:t>
-            </w:r>
-            <w:proofErr w:type="spellStart"/>
-            <w:r>
-              <w:rPr>
-                <w:rFonts w:ascii="Courier New" w:hAnsi="Courier New" w:cs="Courier New"/>
-                <w:lang w:val="en-US"/>
-              </w:rPr>
-              <w:t>xxx_xSC_xxx.DBL</w:t>
-            </w:r>
-            <w:proofErr w:type="spellEnd"/>
-            <w:r>
-              <w:rPr>
-                <w:rFonts w:ascii="Courier New" w:hAnsi="Courier New" w:cs="Courier New"/>
-                <w:lang w:val="en-US"/>
-              </w:rPr>
-              <w:t xml:space="preserve">          =&gt; empty file</w:t>
+              <w:t>├── xxx_xSC_xxx.DBL          =&gt; empty file</w:t>
             </w:r>
           </w:p>
           <w:p>
@@ -3615,23 +3583,7 @@
                 <w:rFonts w:ascii="Courier New" w:hAnsi="Courier New" w:cs="Courier New"/>
                 <w:lang w:val="en-US"/>
               </w:rPr>
-              <w:t xml:space="preserve">├── </w:t>
-            </w:r>
-            <w:proofErr w:type="spellStart"/>
-            <w:r>
-              <w:rPr>
-                <w:rFonts w:ascii="Courier New" w:hAnsi="Courier New" w:cs="Courier New"/>
-                <w:lang w:val="en-US"/>
-              </w:rPr>
-              <w:t>xxx_xSC_xxx.HDR</w:t>
-            </w:r>
-            <w:proofErr w:type="spellEnd"/>
-            <w:r>
-              <w:rPr>
-                <w:rFonts w:ascii="Courier New" w:hAnsi="Courier New" w:cs="Courier New"/>
-                <w:lang w:val="en-US"/>
-              </w:rPr>
-              <w:t xml:space="preserve">          =&gt; xml header describe product</w:t>
+              <w:t>├── xxx_xSC_xxx.HDR          =&gt; xml header describe product</w:t>
             </w:r>
           </w:p>
           <w:p>
@@ -3647,17 +3599,8 @@
                 <w:rFonts w:ascii="Courier New" w:hAnsi="Courier New" w:cs="Courier New"/>
                 <w:lang w:val="en-US"/>
               </w:rPr>
-              <w:t xml:space="preserve">├── </w:t>
-            </w:r>
-            <w:proofErr w:type="spellStart"/>
-            <w:r>
-              <w:rPr>
-                <w:rFonts w:ascii="Courier New" w:hAnsi="Courier New" w:cs="Courier New"/>
-                <w:lang w:val="en-US"/>
-              </w:rPr>
-              <w:t>xxx_xSC_xxx.DBL.DIR</w:t>
-            </w:r>
-            <w:proofErr w:type="spellEnd"/>
+              <w:t>├── xxx_xSC_xxx.DBL.DIR</w:t>
+            </w:r>
           </w:p>
           <w:p>
             <w:pPr>
@@ -3672,23 +3615,7 @@
                 <w:rFonts w:ascii="Courier New" w:hAnsi="Courier New" w:cs="Courier New"/>
                 <w:lang w:val="en-US"/>
               </w:rPr>
-              <w:t xml:space="preserve">│   ├── </w:t>
-            </w:r>
-            <w:proofErr w:type="spellStart"/>
-            <w:r>
-              <w:rPr>
-                <w:rFonts w:ascii="Courier New" w:hAnsi="Courier New" w:cs="Courier New"/>
-                <w:lang w:val="en-US"/>
-              </w:rPr>
-              <w:t>xxx_xSC_PDTANX_xxx_ATB.HDR</w:t>
-            </w:r>
-            <w:proofErr w:type="spellEnd"/>
-            <w:r>
-              <w:rPr>
-                <w:rFonts w:ascii="Courier New" w:hAnsi="Courier New" w:cs="Courier New"/>
-                <w:lang w:val="en-US"/>
-              </w:rPr>
-              <w:t xml:space="preserve">      </w:t>
+              <w:t xml:space="preserve">│   ├── xxx_xSC_PDTANX_xxx_ATB.HDR      </w:t>
             </w:r>
           </w:p>
           <w:p>
@@ -3704,23 +3631,7 @@
                 <w:rFonts w:ascii="Courier New" w:hAnsi="Courier New" w:cs="Courier New"/>
                 <w:lang w:val="en-US"/>
               </w:rPr>
-              <w:t xml:space="preserve">│   ├── </w:t>
-            </w:r>
-            <w:proofErr w:type="spellStart"/>
-            <w:r>
-              <w:rPr>
-                <w:rFonts w:ascii="Courier New" w:hAnsi="Courier New" w:cs="Courier New"/>
-                <w:lang w:val="en-US"/>
-              </w:rPr>
-              <w:t>xxx_xSC_PDTANX_xxx_ATB.DBL.TIF</w:t>
-            </w:r>
-            <w:proofErr w:type="spellEnd"/>
-            <w:r>
-              <w:rPr>
-                <w:rFonts w:ascii="Courier New" w:hAnsi="Courier New" w:cs="Courier New"/>
-                <w:lang w:val="en-US"/>
-              </w:rPr>
-              <w:t xml:space="preserve">  =&gt; AOT image</w:t>
+              <w:t>│   ├── xxx_xSC_PDTANX_xxx_ATB.DBL.TIF  =&gt; AOT image</w:t>
             </w:r>
           </w:p>
           <w:p>
@@ -3736,23 +3647,7 @@
                 <w:rFonts w:ascii="Courier New" w:hAnsi="Courier New" w:cs="Courier New"/>
                 <w:lang w:val="en-US"/>
               </w:rPr>
-              <w:t xml:space="preserve">│   ├── </w:t>
-            </w:r>
-            <w:proofErr w:type="spellStart"/>
-            <w:r>
-              <w:rPr>
-                <w:rFonts w:ascii="Courier New" w:hAnsi="Courier New" w:cs="Courier New"/>
-                <w:lang w:val="en-US"/>
-              </w:rPr>
-              <w:t>xxx_xSC_PDTIMG_xxx_FRE.HDR</w:t>
-            </w:r>
-            <w:proofErr w:type="spellEnd"/>
-            <w:r>
-              <w:rPr>
-                <w:rFonts w:ascii="Courier New" w:hAnsi="Courier New" w:cs="Courier New"/>
-                <w:lang w:val="en-US"/>
-              </w:rPr>
-              <w:t xml:space="preserve">      </w:t>
+              <w:t xml:space="preserve">│   ├── xxx_xSC_PDTIMG_xxx_FRE.HDR      </w:t>
             </w:r>
           </w:p>
           <w:p>
@@ -3768,23 +3663,7 @@
                 <w:rFonts w:ascii="Courier New" w:hAnsi="Courier New" w:cs="Courier New"/>
                 <w:lang w:val="en-US"/>
               </w:rPr>
-              <w:t xml:space="preserve">│   ├── </w:t>
-            </w:r>
-            <w:proofErr w:type="spellStart"/>
-            <w:r>
-              <w:rPr>
-                <w:rFonts w:ascii="Courier New" w:hAnsi="Courier New" w:cs="Courier New"/>
-                <w:lang w:val="en-US"/>
-              </w:rPr>
-              <w:t>xxx_xSC_PDTIMG_xxx_FRE.DBL.TIF</w:t>
-            </w:r>
-            <w:proofErr w:type="spellEnd"/>
-            <w:r>
-              <w:rPr>
-                <w:rFonts w:ascii="Courier New" w:hAnsi="Courier New" w:cs="Courier New"/>
-                <w:lang w:val="en-US"/>
-              </w:rPr>
-              <w:t xml:space="preserve">  =&gt; reflectance image </w:t>
+              <w:t xml:space="preserve">│   ├── xxx_xSC_PDTIMG_xxx_FRE.DBL.TIF  =&gt; reflectance image </w:t>
             </w:r>
           </w:p>
           <w:p>
@@ -3800,23 +3679,7 @@
                 <w:rFonts w:ascii="Courier New" w:hAnsi="Courier New" w:cs="Courier New"/>
                 <w:lang w:val="en-US"/>
               </w:rPr>
-              <w:t xml:space="preserve">│   ├── </w:t>
-            </w:r>
-            <w:proofErr w:type="spellStart"/>
-            <w:r>
-              <w:rPr>
-                <w:rFonts w:ascii="Courier New" w:hAnsi="Courier New" w:cs="Courier New"/>
-                <w:lang w:val="en-US"/>
-              </w:rPr>
-              <w:t>xxx_xSC_PDTIMG_xxx_SRE.HDR</w:t>
-            </w:r>
-            <w:proofErr w:type="spellEnd"/>
-            <w:r>
-              <w:rPr>
-                <w:rFonts w:ascii="Courier New" w:hAnsi="Courier New" w:cs="Courier New"/>
-                <w:lang w:val="en-US"/>
-              </w:rPr>
-              <w:t xml:space="preserve">      </w:t>
+              <w:t xml:space="preserve">│   ├── xxx_xSC_PDTIMG_xxx_SRE.HDR      </w:t>
             </w:r>
           </w:p>
           <w:p>
@@ -3832,23 +3695,7 @@
                 <w:rFonts w:ascii="Courier New" w:hAnsi="Courier New" w:cs="Courier New"/>
                 <w:lang w:val="en-US"/>
               </w:rPr>
-              <w:t xml:space="preserve">│   ├── </w:t>
-            </w:r>
-            <w:proofErr w:type="spellStart"/>
-            <w:r>
-              <w:rPr>
-                <w:rFonts w:ascii="Courier New" w:hAnsi="Courier New" w:cs="Courier New"/>
-                <w:lang w:val="en-US"/>
-              </w:rPr>
-              <w:t>xxx_xSC_PDTIMG_xxx_SRE.DBL.TIF</w:t>
-            </w:r>
-            <w:proofErr w:type="spellEnd"/>
-            <w:r>
-              <w:rPr>
-                <w:rFonts w:ascii="Courier New" w:hAnsi="Courier New" w:cs="Courier New"/>
-                <w:lang w:val="en-US"/>
-              </w:rPr>
-              <w:t xml:space="preserve">  =&gt; reflectance image </w:t>
+              <w:t xml:space="preserve">│   ├── xxx_xSC_PDTIMG_xxx_SRE.DBL.TIF  =&gt; reflectance image </w:t>
             </w:r>
           </w:p>
           <w:p>
@@ -3864,23 +3711,7 @@
                 <w:rFonts w:ascii="Courier New" w:hAnsi="Courier New" w:cs="Courier New"/>
                 <w:lang w:val="en-US"/>
               </w:rPr>
-              <w:t xml:space="preserve">│   ├── </w:t>
-            </w:r>
-            <w:proofErr w:type="spellStart"/>
-            <w:r>
-              <w:rPr>
-                <w:rFonts w:ascii="Courier New" w:hAnsi="Courier New" w:cs="Courier New"/>
-                <w:lang w:val="en-US"/>
-              </w:rPr>
-              <w:t>xxx_xSC_PDTANX_xxx_CLD.HDR</w:t>
-            </w:r>
-            <w:proofErr w:type="spellEnd"/>
-            <w:r>
-              <w:rPr>
-                <w:rFonts w:ascii="Courier New" w:hAnsi="Courier New" w:cs="Courier New"/>
-                <w:lang w:val="en-US"/>
-              </w:rPr>
-              <w:t xml:space="preserve">      </w:t>
+              <w:t xml:space="preserve">│   ├── xxx_xSC_PDTANX_xxx_CLD.HDR      </w:t>
             </w:r>
           </w:p>
           <w:p>
@@ -3896,23 +3727,7 @@
                 <w:rFonts w:ascii="Courier New" w:hAnsi="Courier New" w:cs="Courier New"/>
                 <w:lang w:val="en-US"/>
               </w:rPr>
-              <w:t xml:space="preserve">│   ├── </w:t>
-            </w:r>
-            <w:proofErr w:type="spellStart"/>
-            <w:r>
-              <w:rPr>
-                <w:rFonts w:ascii="Courier New" w:hAnsi="Courier New" w:cs="Courier New"/>
-                <w:lang w:val="en-US"/>
-              </w:rPr>
-              <w:t>xxx_xSC_PDTANX_xxx_CLD.DBL.TIF</w:t>
-            </w:r>
-            <w:proofErr w:type="spellEnd"/>
-            <w:r>
-              <w:rPr>
-                <w:rFonts w:ascii="Courier New" w:hAnsi="Courier New" w:cs="Courier New"/>
-                <w:lang w:val="en-US"/>
-              </w:rPr>
-              <w:t xml:space="preserve">  =&gt; cloud mask</w:t>
+              <w:t>│   ├── xxx_xSC_PDTANX_xxx_CLD.DBL.TIF  =&gt; cloud mask</w:t>
             </w:r>
           </w:p>
           <w:p>
@@ -3928,23 +3743,7 @@
                 <w:rFonts w:ascii="Courier New" w:hAnsi="Courier New" w:cs="Courier New"/>
                 <w:lang w:val="en-US"/>
               </w:rPr>
-              <w:t xml:space="preserve">│   ├── </w:t>
-            </w:r>
-            <w:proofErr w:type="spellStart"/>
-            <w:r>
-              <w:rPr>
-                <w:rFonts w:ascii="Courier New" w:hAnsi="Courier New" w:cs="Courier New"/>
-                <w:lang w:val="en-US"/>
-              </w:rPr>
-              <w:t>xxx_xSC_PDTANX_xxx_MSK.HDR</w:t>
-            </w:r>
-            <w:proofErr w:type="spellEnd"/>
-            <w:r>
-              <w:rPr>
-                <w:rFonts w:ascii="Courier New" w:hAnsi="Courier New" w:cs="Courier New"/>
-                <w:lang w:val="en-US"/>
-              </w:rPr>
-              <w:t xml:space="preserve">      </w:t>
+              <w:t xml:space="preserve">│   ├── xxx_xSC_PDTANX_xxx_MSK.HDR      </w:t>
             </w:r>
           </w:p>
           <w:p>
@@ -3960,23 +3759,7 @@
                 <w:rFonts w:ascii="Courier New" w:hAnsi="Courier New" w:cs="Courier New"/>
                 <w:lang w:val="en-US"/>
               </w:rPr>
-              <w:t xml:space="preserve">│   ├── </w:t>
-            </w:r>
-            <w:proofErr w:type="spellStart"/>
-            <w:r>
-              <w:rPr>
-                <w:rFonts w:ascii="Courier New" w:hAnsi="Courier New" w:cs="Courier New"/>
-                <w:lang w:val="en-US"/>
-              </w:rPr>
-              <w:t>xxx_xSC_PDTANX_xxx_MSK.DBL.TIF</w:t>
-            </w:r>
-            <w:proofErr w:type="spellEnd"/>
-            <w:r>
-              <w:rPr>
-                <w:rFonts w:ascii="Courier New" w:hAnsi="Courier New" w:cs="Courier New"/>
-                <w:lang w:val="en-US"/>
-              </w:rPr>
-              <w:t xml:space="preserve">  =&gt; masks</w:t>
+              <w:t>│   ├── xxx_xSC_PDTANX_xxx_MSK.DBL.TIF  =&gt; masks</w:t>
             </w:r>
           </w:p>
           <w:p>
@@ -3992,23 +3775,7 @@
                 <w:rFonts w:ascii="Courier New" w:hAnsi="Courier New" w:cs="Courier New"/>
                 <w:lang w:val="en-US"/>
               </w:rPr>
-              <w:t xml:space="preserve">│   ├── </w:t>
-            </w:r>
-            <w:proofErr w:type="spellStart"/>
-            <w:r>
-              <w:rPr>
-                <w:rFonts w:ascii="Courier New" w:hAnsi="Courier New" w:cs="Courier New"/>
-                <w:lang w:val="en-US"/>
-              </w:rPr>
-              <w:t>xxx_xSC_PDTANX_xxx_QLT.HDR</w:t>
-            </w:r>
-            <w:proofErr w:type="spellEnd"/>
-            <w:r>
-              <w:rPr>
-                <w:rFonts w:ascii="Courier New" w:hAnsi="Courier New" w:cs="Courier New"/>
-                <w:lang w:val="en-US"/>
-              </w:rPr>
-              <w:t xml:space="preserve">      </w:t>
+              <w:t xml:space="preserve">│   ├── xxx_xSC_PDTANX_xxx_QLT.HDR      </w:t>
             </w:r>
           </w:p>
           <w:p>
@@ -4024,23 +3791,7 @@
                 <w:rFonts w:ascii="Courier New" w:hAnsi="Courier New" w:cs="Courier New"/>
                 <w:lang w:val="en-US"/>
               </w:rPr>
-              <w:t xml:space="preserve">│   ├── </w:t>
-            </w:r>
-            <w:proofErr w:type="spellStart"/>
-            <w:r>
-              <w:rPr>
-                <w:rFonts w:ascii="Courier New" w:hAnsi="Courier New" w:cs="Courier New"/>
-                <w:lang w:val="en-US"/>
-              </w:rPr>
-              <w:t>xxx_xSC_PDTANX_xxx_QLT.DBL.TIF</w:t>
-            </w:r>
-            <w:proofErr w:type="spellEnd"/>
-            <w:r>
-              <w:rPr>
-                <w:rFonts w:ascii="Courier New" w:hAnsi="Courier New" w:cs="Courier New"/>
-                <w:lang w:val="en-US"/>
-              </w:rPr>
-              <w:t xml:space="preserve">  =&gt; quality mask</w:t>
+              <w:t>│   ├── xxx_xSC_PDTANX_xxx_QLT.DBL.TIF  =&gt; quality mask</w:t>
             </w:r>
           </w:p>
           <w:p>
@@ -4056,23 +3807,7 @@
                 <w:rFonts w:ascii="Courier New" w:hAnsi="Courier New" w:cs="Courier New"/>
                 <w:lang w:val="en-US"/>
               </w:rPr>
-              <w:t xml:space="preserve">│   ├── </w:t>
-            </w:r>
-            <w:proofErr w:type="spellStart"/>
-            <w:r>
-              <w:rPr>
-                <w:rFonts w:ascii="Courier New" w:hAnsi="Courier New" w:cs="Courier New"/>
-                <w:lang w:val="en-US"/>
-              </w:rPr>
-              <w:t>xxx_xSC_PDTQLK_xxx.HDR</w:t>
-            </w:r>
-            <w:proofErr w:type="spellEnd"/>
-            <w:r>
-              <w:rPr>
-                <w:rFonts w:ascii="Courier New" w:hAnsi="Courier New" w:cs="Courier New"/>
-                <w:lang w:val="en-US"/>
-              </w:rPr>
-              <w:t xml:space="preserve">          </w:t>
+              <w:t xml:space="preserve">│   ├── xxx_xSC_PDTQLK_xxx.HDR          </w:t>
             </w:r>
           </w:p>
           <w:p>
@@ -4088,23 +3823,7 @@
                 <w:rFonts w:ascii="Courier New" w:hAnsi="Courier New" w:cs="Courier New"/>
                 <w:lang w:val="en-US"/>
               </w:rPr>
-              <w:t xml:space="preserve">│   ├── xxx_xSC_PDTQLK_xxx.DBL.JPG      =&gt; </w:t>
-            </w:r>
-            <w:proofErr w:type="spellStart"/>
-            <w:r>
-              <w:rPr>
-                <w:rFonts w:ascii="Courier New" w:hAnsi="Courier New" w:cs="Courier New"/>
-                <w:lang w:val="en-US"/>
-              </w:rPr>
-              <w:t>quicklook</w:t>
-            </w:r>
-            <w:proofErr w:type="spellEnd"/>
-            <w:r>
-              <w:rPr>
-                <w:rFonts w:ascii="Courier New" w:hAnsi="Courier New" w:cs="Courier New"/>
-                <w:lang w:val="en-US"/>
-              </w:rPr>
-              <w:t xml:space="preserve"> </w:t>
+              <w:t xml:space="preserve">│   ├── xxx_xSC_PDTQLK_xxx.DBL.JPG      =&gt; quicklook </w:t>
             </w:r>
           </w:p>
           <w:p>
@@ -4152,33 +3871,8 @@
                 <w:rFonts w:ascii="Courier New" w:hAnsi="Courier New" w:cs="Courier New"/>
                 <w:lang w:val="en-US"/>
               </w:rPr>
-              <w:t xml:space="preserve">├── </w:t>
-            </w:r>
-            <w:proofErr w:type="spellStart"/>
-            <w:r>
-              <w:rPr>
-                <w:rFonts w:ascii="Courier New" w:hAnsi="Courier New" w:cs="Courier New"/>
-                <w:lang w:val="en-US"/>
-              </w:rPr>
-              <w:t>xxx_QCK_xxx.HDR</w:t>
-            </w:r>
-            <w:proofErr w:type="spellEnd"/>
-            <w:r>
-              <w:rPr>
-                <w:rFonts w:ascii="Courier New" w:hAnsi="Courier New" w:cs="Courier New"/>
-                <w:lang w:val="en-US"/>
-              </w:rPr>
-              <w:t xml:space="preserve">             =&gt; xml header xml describe </w:t>
-            </w:r>
-            <w:proofErr w:type="spellStart"/>
-            <w:r>
-              <w:rPr>
-                <w:rFonts w:ascii="Courier New" w:hAnsi="Courier New" w:cs="Courier New"/>
-                <w:lang w:val="en-US"/>
-              </w:rPr>
-              <w:t>quicklooks</w:t>
-            </w:r>
-            <w:proofErr w:type="spellEnd"/>
+              <w:t>├── xxx_QCK_xxx.HDR             =&gt; xml header xml describe quicklooks</w:t>
+            </w:r>
           </w:p>
           <w:p>
             <w:pPr>
@@ -4193,17 +3887,8 @@
                 <w:rFonts w:ascii="Courier New" w:hAnsi="Courier New" w:cs="Courier New"/>
                 <w:lang w:val="en-US"/>
               </w:rPr>
-              <w:t xml:space="preserve">└── </w:t>
-            </w:r>
-            <w:proofErr w:type="spellStart"/>
-            <w:r>
-              <w:rPr>
-                <w:rFonts w:ascii="Courier New" w:hAnsi="Courier New" w:cs="Courier New"/>
-                <w:lang w:val="en-US"/>
-              </w:rPr>
-              <w:t>xxx_QCK_xxx.DBL.DIR</w:t>
-            </w:r>
-            <w:proofErr w:type="spellEnd"/>
+              <w:t>└── xxx_QCK_xxx.DBL.DIR</w:t>
+            </w:r>
           </w:p>
           <w:p>
             <w:pPr>
@@ -4218,23 +3903,7 @@
                 <w:rFonts w:ascii="Courier New" w:hAnsi="Courier New" w:cs="Courier New"/>
                 <w:lang w:val="en-US"/>
               </w:rPr>
-              <w:t xml:space="preserve">    ├── xxx_QL2_1_AOT.jpg           =&gt; AOT </w:t>
-            </w:r>
-            <w:proofErr w:type="spellStart"/>
-            <w:r>
-              <w:rPr>
-                <w:rFonts w:ascii="Courier New" w:hAnsi="Courier New" w:cs="Courier New"/>
-                <w:lang w:val="en-US"/>
-              </w:rPr>
-              <w:t>quicklook</w:t>
-            </w:r>
-            <w:proofErr w:type="spellEnd"/>
-            <w:r>
-              <w:rPr>
-                <w:rFonts w:ascii="Courier New" w:hAnsi="Courier New" w:cs="Courier New"/>
-                <w:lang w:val="en-US"/>
-              </w:rPr>
-              <w:t xml:space="preserve"> </w:t>
+              <w:t xml:space="preserve">    ├── xxx_QL2_1_AOT.jpg           =&gt; AOT quicklook </w:t>
             </w:r>
           </w:p>
           <w:p>
@@ -4250,23 +3919,7 @@
                 <w:rFonts w:ascii="Courier New" w:hAnsi="Courier New" w:cs="Courier New"/>
                 <w:lang w:val="en-US"/>
               </w:rPr>
-              <w:t xml:space="preserve">    ├── xxx_QL2_1_FRE.jpg           =&gt; reflectance </w:t>
-            </w:r>
-            <w:proofErr w:type="spellStart"/>
-            <w:r>
-              <w:rPr>
-                <w:rFonts w:ascii="Courier New" w:hAnsi="Courier New" w:cs="Courier New"/>
-                <w:lang w:val="en-US"/>
-              </w:rPr>
-              <w:t>quicklook</w:t>
-            </w:r>
-            <w:proofErr w:type="spellEnd"/>
-            <w:r>
-              <w:rPr>
-                <w:rFonts w:ascii="Courier New" w:hAnsi="Courier New" w:cs="Courier New"/>
-                <w:lang w:val="en-US"/>
-              </w:rPr>
-              <w:t xml:space="preserve"> </w:t>
+              <w:t xml:space="preserve">    ├── xxx_QL2_1_FRE.jpg           =&gt; reflectance quicklook </w:t>
             </w:r>
           </w:p>
           <w:p>
@@ -4282,17 +3935,8 @@
                 <w:rFonts w:ascii="Courier New" w:hAnsi="Courier New" w:cs="Courier New"/>
                 <w:lang w:val="en-US"/>
               </w:rPr>
-              <w:t xml:space="preserve">    ├── xxx_QL2_1_SRE.jpg           =&gt; reflectance </w:t>
-            </w:r>
-            <w:proofErr w:type="spellStart"/>
-            <w:r>
-              <w:rPr>
-                <w:rFonts w:ascii="Courier New" w:hAnsi="Courier New" w:cs="Courier New"/>
-                <w:lang w:val="en-US"/>
-              </w:rPr>
-              <w:t>quicklook</w:t>
-            </w:r>
-            <w:proofErr w:type="spellEnd"/>
+              <w:t xml:space="preserve">    ├── xxx_QL2_1_SRE.jpg           =&gt; reflectance quicklook</w:t>
+            </w:r>
           </w:p>
           <w:p>
             <w:pPr>
@@ -4307,17 +3951,8 @@
                 <w:rFonts w:ascii="Courier New" w:hAnsi="Courier New" w:cs="Courier New"/>
                 <w:lang w:val="en-US"/>
               </w:rPr>
-              <w:t xml:space="preserve">    ├── xxx_QL2_1_VAP.jpg           =&gt; water vapor </w:t>
-            </w:r>
-            <w:proofErr w:type="spellStart"/>
-            <w:r>
-              <w:rPr>
-                <w:rFonts w:ascii="Courier New" w:hAnsi="Courier New" w:cs="Courier New"/>
-                <w:lang w:val="en-US"/>
-              </w:rPr>
-              <w:t>quicklook</w:t>
-            </w:r>
-            <w:proofErr w:type="spellEnd"/>
+              <w:t xml:space="preserve">    ├── xxx_QL2_1_VAP.jpg           =&gt; water vapor quicklook</w:t>
+            </w:r>
           </w:p>
           <w:p>
             <w:pPr>
@@ -4332,17 +3967,8 @@
                 <w:rFonts w:ascii="Courier New" w:hAnsi="Courier New" w:cs="Courier New"/>
                 <w:lang w:val="en-US"/>
               </w:rPr>
-              <w:t xml:space="preserve">    ├── </w:t>
-            </w:r>
-            <w:proofErr w:type="spellStart"/>
-            <w:r>
-              <w:rPr>
-                <w:rFonts w:ascii="Courier New" w:hAnsi="Courier New" w:cs="Courier New"/>
-                <w:lang w:val="en-US"/>
-              </w:rPr>
-              <w:t>xxx_GIP_CKQLTL_xxx.EEF</w:t>
-            </w:r>
-            <w:proofErr w:type="spellEnd"/>
+              <w:t xml:space="preserve">    ├── xxx_GIP_CKQLTL_xxx.EEF</w:t>
+            </w:r>
           </w:p>
           <w:p>
             <w:pPr>
@@ -4357,17 +3983,8 @@
                 <w:rFonts w:ascii="Courier New" w:hAnsi="Courier New" w:cs="Courier New"/>
                 <w:lang w:val="en-US"/>
               </w:rPr>
-              <w:t xml:space="preserve">    ├── </w:t>
-            </w:r>
-            <w:proofErr w:type="spellStart"/>
-            <w:r>
-              <w:rPr>
-                <w:rFonts w:ascii="Courier New" w:hAnsi="Courier New" w:cs="Courier New"/>
-                <w:lang w:val="en-US"/>
-              </w:rPr>
-              <w:t>xxx_GIP_CKEXTL_xxx.EEF</w:t>
-            </w:r>
-            <w:proofErr w:type="spellEnd"/>
+              <w:t xml:space="preserve">    ├── xxx_GIP_CKEXTL_xxx.EEF</w:t>
+            </w:r>
           </w:p>
           <w:p>
             <w:pPr>
@@ -5554,7 +5171,7 @@
           <w:lang w:val="en-US"/>
         </w:rPr>
       </w:pPr>
-      <w:bookmarkStart w:id="10" w:name="_Toc485224000"/>
+      <w:bookmarkStart w:id="10" w:name="_Toc493751425"/>
       <w:r>
         <w:rPr>
           <w:lang w:val="en-US"/>
@@ -5574,21 +5191,7 @@
         <w:rPr>
           <w:lang w:val="en-US"/>
         </w:rPr>
-        <w:t xml:space="preserve">A </w:t>
-      </w:r>
-      <w:proofErr w:type="spellStart"/>
-      <w:r>
-        <w:rPr>
-          <w:lang w:val="en-US"/>
-        </w:rPr>
-        <w:t>Muscate</w:t>
-      </w:r>
-      <w:proofErr w:type="spellEnd"/>
-      <w:r>
-        <w:rPr>
-          <w:lang w:val="en-US"/>
-        </w:rPr>
-        <w:t xml:space="preserve"> product has the following architecture:</w:t>
+        <w:t>A Muscate product has the following architecture:</w:t>
       </w:r>
     </w:p>
     <w:p>
@@ -5635,21 +5238,12 @@
                 <w:lang w:val="en-US"/>
               </w:rPr>
             </w:pPr>
-            <w:proofErr w:type="spellStart"/>
             <w:r>
               <w:rPr>
                 <w:rFonts w:ascii="Courier New" w:hAnsi="Courier New" w:cs="Courier New"/>
                 <w:lang w:val="en-US"/>
               </w:rPr>
-              <w:t>product_directory</w:t>
-            </w:r>
-            <w:proofErr w:type="spellEnd"/>
-            <w:r>
-              <w:rPr>
-                <w:rFonts w:ascii="Courier New" w:hAnsi="Courier New" w:cs="Courier New"/>
-                <w:lang w:val="en-US"/>
-              </w:rPr>
-              <w:t>/</w:t>
+              <w:t>product_directory/</w:t>
             </w:r>
             <w:r>
               <w:rPr>
@@ -5744,18 +5338,8 @@
                 <w:sz w:val="18"/>
                 <w:lang w:val="en-US"/>
               </w:rPr>
-              <w:t xml:space="preserve"> </w:t>
-            </w:r>
-            <w:proofErr w:type="spellStart"/>
-            <w:r>
-              <w:rPr>
-                <w:i/>
-                <w:sz w:val="18"/>
-                <w:lang w:val="en-US"/>
-              </w:rPr>
-              <w:t>quicklook</w:t>
-            </w:r>
-            <w:proofErr w:type="spellEnd"/>
+              <w:t xml:space="preserve"> quicklook</w:t>
+            </w:r>
           </w:p>
           <w:p>
             <w:pPr>
@@ -5770,17 +5354,8 @@
                 <w:rFonts w:ascii="Courier New" w:hAnsi="Courier New" w:cs="Courier New"/>
                 <w:lang w:val="en-US"/>
               </w:rPr>
-              <w:t xml:space="preserve">├── </w:t>
-            </w:r>
-            <w:proofErr w:type="spellStart"/>
-            <w:r>
-              <w:rPr>
-                <w:rFonts w:ascii="Courier New" w:hAnsi="Courier New" w:cs="Courier New"/>
-                <w:lang w:val="en-US"/>
-              </w:rPr>
-              <w:t>xxx_ATB_Rj.tif</w:t>
-            </w:r>
-            <w:proofErr w:type="spellEnd"/>
+              <w:t>├── xxx_ATB_Rj.tif</w:t>
+            </w:r>
             <w:r>
               <w:rPr>
                 <w:lang w:val="en-US"/>
@@ -5823,17 +5398,8 @@
                 <w:rFonts w:ascii="Courier New" w:hAnsi="Courier New" w:cs="Courier New"/>
                 <w:lang w:val="en-US"/>
               </w:rPr>
-              <w:t xml:space="preserve">├── </w:t>
-            </w:r>
-            <w:proofErr w:type="spellStart"/>
-            <w:r>
-              <w:rPr>
-                <w:rFonts w:ascii="Courier New" w:hAnsi="Courier New" w:cs="Courier New"/>
-                <w:lang w:val="en-US"/>
-              </w:rPr>
-              <w:t>xxx_FRE_Bi.tif</w:t>
-            </w:r>
-            <w:proofErr w:type="spellEnd"/>
+              <w:t>├── xxx_FRE_Bi.tif</w:t>
+            </w:r>
             <w:r>
               <w:rPr>
                 <w:lang w:val="en-US"/>
@@ -5876,17 +5442,8 @@
                 <w:rFonts w:ascii="Courier New" w:hAnsi="Courier New" w:cs="Courier New"/>
                 <w:lang w:val="en-US"/>
               </w:rPr>
-              <w:t xml:space="preserve">├── </w:t>
-            </w:r>
-            <w:proofErr w:type="spellStart"/>
-            <w:r>
-              <w:rPr>
-                <w:rFonts w:ascii="Courier New" w:hAnsi="Courier New" w:cs="Courier New"/>
-                <w:lang w:val="en-US"/>
-              </w:rPr>
-              <w:t>xxx_SRE_Bi.tif</w:t>
-            </w:r>
-            <w:proofErr w:type="spellEnd"/>
+              <w:t>├── xxx_SRE_Bi.tif</w:t>
+            </w:r>
             <w:r>
               <w:rPr>
                 <w:lang w:val="en-US"/>
@@ -5946,17 +5503,8 @@
                 <w:rFonts w:ascii="Courier New" w:hAnsi="Courier New" w:cs="Courier New"/>
                 <w:lang w:val="en-US"/>
               </w:rPr>
-              <w:t xml:space="preserve">    ├── </w:t>
-            </w:r>
-            <w:proofErr w:type="spellStart"/>
-            <w:r>
-              <w:rPr>
-                <w:rFonts w:ascii="Courier New" w:hAnsi="Courier New" w:cs="Courier New"/>
-                <w:lang w:val="en-US"/>
-              </w:rPr>
-              <w:t>xxx_CLM_Rj.tif</w:t>
-            </w:r>
-            <w:proofErr w:type="spellEnd"/>
+              <w:t xml:space="preserve">    ├── xxx_CLM_Rj.tif</w:t>
+            </w:r>
             <w:r>
               <w:rPr>
                 <w:lang w:val="en-US"/>
@@ -5998,17 +5546,8 @@
                 <w:rFonts w:ascii="Courier New" w:hAnsi="Courier New" w:cs="Courier New"/>
                 <w:lang w:val="en-US"/>
               </w:rPr>
-              <w:t xml:space="preserve">    ├── </w:t>
-            </w:r>
-            <w:proofErr w:type="spellStart"/>
-            <w:r>
-              <w:rPr>
-                <w:rFonts w:ascii="Courier New" w:hAnsi="Courier New" w:cs="Courier New"/>
-                <w:lang w:val="en-US"/>
-              </w:rPr>
-              <w:t>xxx_DFP_Rj.tit</w:t>
-            </w:r>
-            <w:proofErr w:type="spellEnd"/>
+              <w:t xml:space="preserve">    ├── xxx_DFP_Rj.tit</w:t>
+            </w:r>
             <w:r>
               <w:rPr>
                 <w:lang w:val="en-US"/>
@@ -6059,17 +5598,8 @@
                 <w:rFonts w:ascii="Courier New" w:hAnsi="Courier New" w:cs="Courier New"/>
                 <w:lang w:val="en-US"/>
               </w:rPr>
-              <w:t xml:space="preserve">    ├── </w:t>
-            </w:r>
-            <w:proofErr w:type="spellStart"/>
-            <w:r>
-              <w:rPr>
-                <w:rFonts w:ascii="Courier New" w:hAnsi="Courier New" w:cs="Courier New"/>
-                <w:lang w:val="en-US"/>
-              </w:rPr>
-              <w:t>xxx_DTF_Rj-Dk.tif</w:t>
-            </w:r>
-            <w:proofErr w:type="spellEnd"/>
+              <w:t xml:space="preserve">    ├── xxx_DTF_Rj-Dk.tif</w:t>
+            </w:r>
             <w:r>
               <w:rPr>
                 <w:lang w:val="en-US"/>
@@ -6112,17 +5642,8 @@
                 <w:rFonts w:ascii="Courier New" w:hAnsi="Courier New" w:cs="Courier New"/>
                 <w:lang w:val="en-US"/>
               </w:rPr>
-              <w:t xml:space="preserve">    ├── </w:t>
-            </w:r>
-            <w:proofErr w:type="spellStart"/>
-            <w:r>
-              <w:rPr>
-                <w:rFonts w:ascii="Courier New" w:hAnsi="Courier New" w:cs="Courier New"/>
-                <w:lang w:val="en-US"/>
-              </w:rPr>
-              <w:t>xxx_EDG_Rj.tif</w:t>
-            </w:r>
-            <w:proofErr w:type="spellEnd"/>
+              <w:t xml:space="preserve">    ├── xxx_EDG_Rj.tif</w:t>
+            </w:r>
             <w:r>
               <w:rPr>
                 <w:lang w:val="en-US"/>
@@ -6173,17 +5694,8 @@
                 <w:rFonts w:ascii="Courier New" w:hAnsi="Courier New" w:cs="Courier New"/>
                 <w:lang w:val="en-US"/>
               </w:rPr>
-              <w:t xml:space="preserve">    ├── </w:t>
-            </w:r>
-            <w:proofErr w:type="spellStart"/>
-            <w:r>
-              <w:rPr>
-                <w:rFonts w:ascii="Courier New" w:hAnsi="Courier New" w:cs="Courier New"/>
-                <w:lang w:val="en-US"/>
-              </w:rPr>
-              <w:t>xxx_IAO_Rj.tif</w:t>
-            </w:r>
-            <w:proofErr w:type="spellEnd"/>
+              <w:t xml:space="preserve">    ├── xxx_IAO_Rj.tif</w:t>
+            </w:r>
             <w:r>
               <w:rPr>
                 <w:lang w:val="en-US"/>
@@ -6285,17 +5797,8 @@
                 <w:rFonts w:ascii="Courier New" w:hAnsi="Courier New" w:cs="Courier New"/>
                 <w:lang w:val="en-US"/>
               </w:rPr>
-              <w:t xml:space="preserve">    └── </w:t>
-            </w:r>
-            <w:proofErr w:type="spellStart"/>
-            <w:r>
-              <w:rPr>
-                <w:rFonts w:ascii="Courier New" w:hAnsi="Courier New" w:cs="Courier New"/>
-                <w:lang w:val="en-US"/>
-              </w:rPr>
-              <w:t>xxx_SAT_Rj.tif</w:t>
-            </w:r>
-            <w:proofErr w:type="spellEnd"/>
+              <w:t xml:space="preserve">    └── xxx_SAT_Rj.tif</w:t>
+            </w:r>
             <w:r>
               <w:rPr>
                 <w:lang w:val="en-US"/>
@@ -6380,16 +5883,8 @@
         <w:rPr>
           <w:lang w:val="en-US"/>
         </w:rPr>
-        <w:t xml:space="preserve">QKL: </w:t>
-      </w:r>
-      <w:proofErr w:type="spellStart"/>
-      <w:r>
-        <w:rPr>
-          <w:lang w:val="en-US"/>
-        </w:rPr>
-        <w:t>quicklook</w:t>
-      </w:r>
-      <w:proofErr w:type="spellEnd"/>
+        <w:t>QKL: quicklook</w:t>
+      </w:r>
     </w:p>
     <w:p>
       <w:pPr>
@@ -6710,21 +6205,7 @@
         <w:rPr>
           <w:lang w:val="en-US"/>
         </w:rPr>
-        <w:t xml:space="preserve"> bit (CM1): </w:t>
-      </w:r>
-      <w:proofErr w:type="spellStart"/>
-      <w:r>
-        <w:rPr>
-          <w:lang w:val="en-US"/>
-        </w:rPr>
-        <w:t>cloud_mask_all</w:t>
-      </w:r>
-      <w:proofErr w:type="spellEnd"/>
-      <w:r>
-        <w:rPr>
-          <w:lang w:val="en-US"/>
-        </w:rPr>
-        <w:t>, result of a “logical OR” for all the cloud and shadow masks</w:t>
+        <w:t xml:space="preserve"> bit (CM1): cloud_mask_all, result of a “logical OR” for all the cloud and shadow masks</w:t>
       </w:r>
     </w:p>
     <w:p>
@@ -6758,21 +6239,7 @@
         <w:rPr>
           <w:lang w:val="en-US"/>
         </w:rPr>
-        <w:t xml:space="preserve"> bit (CM2): </w:t>
-      </w:r>
-      <w:proofErr w:type="spellStart"/>
-      <w:r>
-        <w:rPr>
-          <w:lang w:val="en-US"/>
-        </w:rPr>
-        <w:t>cloud_mask_all_cloud</w:t>
-      </w:r>
-      <w:proofErr w:type="spellEnd"/>
-      <w:r>
-        <w:rPr>
-          <w:lang w:val="en-US"/>
-        </w:rPr>
-        <w:t>, result of a “logical OR” for all the cloud masks (except extension mask)</w:t>
+        <w:t xml:space="preserve"> bit (CM2): cloud_mask_all_cloud, result of a “logical OR” for all the cloud masks (except extension mask)</w:t>
       </w:r>
     </w:p>
     <w:p>
@@ -6806,21 +6273,7 @@
         <w:rPr>
           <w:lang w:val="en-US"/>
         </w:rPr>
-        <w:t xml:space="preserve"> bit (CM3): </w:t>
-      </w:r>
-      <w:proofErr w:type="spellStart"/>
-      <w:r>
-        <w:rPr>
-          <w:lang w:val="en-US"/>
-        </w:rPr>
-        <w:t>cloud_mask_refl</w:t>
-      </w:r>
-      <w:proofErr w:type="spellEnd"/>
-      <w:r>
-        <w:rPr>
-          <w:lang w:val="en-US"/>
-        </w:rPr>
-        <w:t>, cloud mask identified by a reflectance threshold</w:t>
+        <w:t xml:space="preserve"> bit (CM3): cloud_mask_refl, cloud mask identified by a reflectance threshold</w:t>
       </w:r>
     </w:p>
     <w:p>
@@ -6855,21 +6308,7 @@
         <w:rPr>
           <w:lang w:val="en-US"/>
         </w:rPr>
-        <w:t xml:space="preserve"> bit (CM4): </w:t>
-      </w:r>
-      <w:proofErr w:type="spellStart"/>
-      <w:r>
-        <w:rPr>
-          <w:lang w:val="en-US"/>
-        </w:rPr>
-        <w:t>cloud_mask_refl_var</w:t>
-      </w:r>
-      <w:proofErr w:type="spellEnd"/>
-      <w:r>
-        <w:rPr>
-          <w:lang w:val="en-US"/>
-        </w:rPr>
-        <w:t>, cloud mask identified by a threshold on reflectance variance</w:t>
+        <w:t xml:space="preserve"> bit (CM4): cloud_mask_refl_var, cloud mask identified by a threshold on reflectance variance</w:t>
       </w:r>
     </w:p>
     <w:p>
@@ -6903,21 +6342,7 @@
         <w:rPr>
           <w:lang w:val="en-US"/>
         </w:rPr>
-        <w:t xml:space="preserve"> bit (CM5): </w:t>
-      </w:r>
-      <w:proofErr w:type="spellStart"/>
-      <w:r>
-        <w:rPr>
-          <w:lang w:val="en-US"/>
-        </w:rPr>
-        <w:t>cloud_mask_extension</w:t>
-      </w:r>
-      <w:proofErr w:type="spellEnd"/>
-      <w:r>
-        <w:rPr>
-          <w:lang w:val="en-US"/>
-        </w:rPr>
-        <w:t>, cloud mask identified by the extension of cloud masks</w:t>
+        <w:t xml:space="preserve"> bit (CM5): cloud_mask_extension, cloud mask identified by the extension of cloud masks</w:t>
       </w:r>
     </w:p>
     <w:p>
@@ -6951,21 +6376,7 @@
         <w:rPr>
           <w:lang w:val="en-US"/>
         </w:rPr>
-        <w:t xml:space="preserve"> bit (CM7): </w:t>
-      </w:r>
-      <w:proofErr w:type="spellStart"/>
-      <w:r>
-        <w:rPr>
-          <w:lang w:val="en-US"/>
-        </w:rPr>
-        <w:t>cloud_mask_shadow</w:t>
-      </w:r>
-      <w:proofErr w:type="spellEnd"/>
-      <w:r>
-        <w:rPr>
-          <w:lang w:val="en-US"/>
-        </w:rPr>
-        <w:t>, shadow mask of clouds inside the image</w:t>
+        <w:t xml:space="preserve"> bit (CM7): cloud_mask_shadow, shadow mask of clouds inside the image</w:t>
       </w:r>
     </w:p>
     <w:p>
@@ -6999,21 +6410,7 @@
         <w:rPr>
           <w:lang w:val="en-US"/>
         </w:rPr>
-        <w:t xml:space="preserve"> bit (CM8): </w:t>
-      </w:r>
-      <w:proofErr w:type="spellStart"/>
-      <w:r>
-        <w:rPr>
-          <w:lang w:val="en-US"/>
-        </w:rPr>
-        <w:t>cloud_mask_sahdvar</w:t>
-      </w:r>
-      <w:proofErr w:type="spellEnd"/>
-      <w:r>
-        <w:rPr>
-          <w:lang w:val="en-US"/>
-        </w:rPr>
-        <w:t>, shadow mask of clouds outside the image</w:t>
+        <w:t xml:space="preserve"> bit (CM8): cloud_mask_sahdvar, shadow mask of clouds outside the image</w:t>
       </w:r>
     </w:p>
     <w:p>
@@ -7047,21 +6444,7 @@
         <w:rPr>
           <w:lang w:val="en-US"/>
         </w:rPr>
-        <w:t xml:space="preserve"> bit (CM9): </w:t>
-      </w:r>
-      <w:proofErr w:type="spellStart"/>
-      <w:r>
-        <w:rPr>
-          <w:lang w:val="en-US"/>
-        </w:rPr>
-        <w:t>cloud_mask_cirrus</w:t>
-      </w:r>
-      <w:proofErr w:type="spellEnd"/>
-      <w:r>
-        <w:rPr>
-          <w:lang w:val="en-US"/>
-        </w:rPr>
-        <w:t xml:space="preserve">, cloud mask identified with the cirrus spectral band </w:t>
+        <w:t xml:space="preserve"> bit (CM9): cloud_mask_cirrus, cloud mask identified with the cirrus spectral band </w:t>
       </w:r>
     </w:p>
     <w:p>
@@ -7162,21 +6545,7 @@
         <w:rPr>
           <w:lang w:val="en-US"/>
         </w:rPr>
-        <w:t xml:space="preserve"> bit (CM2) : </w:t>
-      </w:r>
-      <w:proofErr w:type="spellStart"/>
-      <w:r>
-        <w:rPr>
-          <w:lang w:val="en-US"/>
-        </w:rPr>
-        <w:t>cloud_mask_all_cloud</w:t>
-      </w:r>
-      <w:proofErr w:type="spellEnd"/>
-      <w:r>
-        <w:rPr>
-          <w:lang w:val="en-US"/>
-        </w:rPr>
-        <w:t>, result of a “logical OR” for all the cloud masks (except extension mask)</w:t>
+        <w:t xml:space="preserve"> bit (CM2) : cloud_mask_all_cloud, result of a “logical OR” for all the cloud masks (except extension mask)</w:t>
       </w:r>
     </w:p>
     <w:p>
@@ -7510,21 +6879,7 @@
         <w:rPr>
           <w:lang w:val="en-US"/>
         </w:rPr>
-        <w:t xml:space="preserve">Detectors </w:t>
-      </w:r>
-      <w:proofErr w:type="spellStart"/>
-      <w:r>
-        <w:rPr>
-          <w:lang w:val="en-US"/>
-        </w:rPr>
-        <w:t>FootPrint</w:t>
-      </w:r>
-      <w:proofErr w:type="spellEnd"/>
-      <w:r>
-        <w:rPr>
-          <w:lang w:val="en-US"/>
-        </w:rPr>
-        <w:t xml:space="preserve"> mask coded over 8 bits, 1 bit per spectral band (number of useful bits = number of spectral bands)</w:t>
+        <w:t>Detectors FootPrint mask coded over 8 bits, 1 bit per spectral band (number of useful bits = number of spectral bands)</w:t>
       </w:r>
     </w:p>
     <w:p>
@@ -7542,7 +6897,7 @@
           <w:lang w:val="en-US"/>
         </w:rPr>
       </w:pPr>
-      <w:bookmarkStart w:id="11" w:name="_Toc485224001"/>
+      <w:bookmarkStart w:id="11" w:name="_Toc493751426"/>
       <w:r>
         <w:rPr>
           <w:lang w:val="en-US"/>
@@ -7601,21 +6956,12 @@
                 <w:lang w:val="en-US"/>
               </w:rPr>
             </w:pPr>
-            <w:proofErr w:type="spellStart"/>
             <w:r>
               <w:rPr>
                 <w:rFonts w:ascii="Courier New" w:hAnsi="Courier New" w:cs="Courier New"/>
                 <w:lang w:val="en-US"/>
               </w:rPr>
-              <w:t>product_directory</w:t>
-            </w:r>
-            <w:proofErr w:type="spellEnd"/>
-            <w:r>
-              <w:rPr>
-                <w:rFonts w:ascii="Courier New" w:hAnsi="Courier New" w:cs="Courier New"/>
-                <w:lang w:val="en-US"/>
-              </w:rPr>
-              <w:t>/</w:t>
+              <w:t>product_directory/</w:t>
             </w:r>
             <w:r>
               <w:rPr>
@@ -7719,17 +7065,8 @@
                 <w:rFonts w:ascii="Courier New" w:hAnsi="Courier New" w:cs="Courier New"/>
                 <w:lang w:val="en-US"/>
               </w:rPr>
-              <w:t>│   │   └──</w:t>
-            </w:r>
-            <w:proofErr w:type="spellStart"/>
-            <w:r>
-              <w:rPr>
-                <w:rFonts w:ascii="Courier New" w:hAnsi="Courier New" w:cs="Courier New"/>
-                <w:lang w:val="en-US"/>
-              </w:rPr>
-              <w:t>Rjm</w:t>
-            </w:r>
-            <w:proofErr w:type="spellEnd"/>
+              <w:t>│   │   └──Rjm</w:t>
+            </w:r>
           </w:p>
           <w:p>
             <w:pPr>
@@ -7807,17 +7144,8 @@
                 <w:i/>
                 <w:sz w:val="18"/>
               </w:rPr>
-              <w:t xml:space="preserve"> </w:t>
-            </w:r>
-            <w:proofErr w:type="spellStart"/>
-            <w:r>
-              <w:rPr>
-                <w:i/>
-                <w:sz w:val="18"/>
-              </w:rPr>
-              <w:t>reflectance</w:t>
-            </w:r>
-            <w:proofErr w:type="spellEnd"/>
+              <w:t xml:space="preserve"> reflectance</w:t>
+            </w:r>
             <w:r>
               <w:rPr>
                 <w:i/>
@@ -7856,17 +7184,8 @@
                 <w:i/>
                 <w:sz w:val="18"/>
               </w:rPr>
-              <w:t xml:space="preserve"> </w:t>
-            </w:r>
-            <w:proofErr w:type="spellStart"/>
-            <w:r>
-              <w:rPr>
-                <w:i/>
-                <w:sz w:val="18"/>
-              </w:rPr>
-              <w:t>masks</w:t>
-            </w:r>
-            <w:proofErr w:type="spellEnd"/>
+              <w:t xml:space="preserve"> masks</w:t>
+            </w:r>
           </w:p>
           <w:p>
             <w:pPr>
@@ -7931,21 +7250,12 @@
               </w:rPr>
               <w:t xml:space="preserve"> </w:t>
             </w:r>
-            <w:proofErr w:type="spellStart"/>
             <w:r>
               <w:rPr>
                 <w:i/>
                 <w:sz w:val="18"/>
               </w:rPr>
-              <w:t>vapor</w:t>
-            </w:r>
-            <w:proofErr w:type="spellEnd"/>
-            <w:r>
-              <w:rPr>
-                <w:i/>
-                <w:sz w:val="18"/>
-              </w:rPr>
-              <w:t xml:space="preserve"> </w:t>
+              <w:t xml:space="preserve">vapor </w:t>
             </w:r>
             <w:r>
               <w:rPr>
@@ -8003,31 +7313,13 @@
               </w:rPr>
               <w:t xml:space="preserve"> </w:t>
             </w:r>
-            <w:proofErr w:type="spellStart"/>
             <w:r>
               <w:rPr>
                 <w:i/>
                 <w:sz w:val="18"/>
               </w:rPr>
-              <w:t>xml</w:t>
-            </w:r>
-            <w:proofErr w:type="spellEnd"/>
-            <w:r>
-              <w:rPr>
-                <w:i/>
-                <w:sz w:val="18"/>
-              </w:rPr>
-              <w:t xml:space="preserve"> </w:t>
-            </w:r>
-            <w:proofErr w:type="spellStart"/>
-            <w:r>
-              <w:rPr>
-                <w:i/>
-                <w:sz w:val="18"/>
-              </w:rPr>
-              <w:t>metadata</w:t>
-            </w:r>
-            <w:proofErr w:type="spellEnd"/>
+              <w:t>xml metadata</w:t>
+            </w:r>
           </w:p>
           <w:p>
             <w:pPr>
@@ -8097,16 +7389,8 @@
               <w:rPr>
                 <w:rFonts w:ascii="Courier New" w:hAnsi="Courier New" w:cs="Courier New"/>
               </w:rPr>
-              <w:t xml:space="preserve">├── </w:t>
-            </w:r>
-            <w:proofErr w:type="spellStart"/>
-            <w:r>
-              <w:rPr>
-                <w:rFonts w:ascii="Courier New" w:hAnsi="Courier New" w:cs="Courier New"/>
-              </w:rPr>
-              <w:t>manifest.safe</w:t>
-            </w:r>
-            <w:proofErr w:type="spellEnd"/>
+              <w:t>├── manifest.safe</w:t>
+            </w:r>
           </w:p>
           <w:p>
             <w:pPr>
@@ -8133,16 +7417,8 @@
               <w:rPr>
                 <w:rFonts w:ascii="Courier New" w:hAnsi="Courier New" w:cs="Courier New"/>
               </w:rPr>
-              <w:t xml:space="preserve">├── </w:t>
-            </w:r>
-            <w:proofErr w:type="spellStart"/>
-            <w:r>
-              <w:rPr>
-                <w:rFonts w:ascii="Courier New" w:hAnsi="Courier New" w:cs="Courier New"/>
-              </w:rPr>
-              <w:t>rep_info</w:t>
-            </w:r>
-            <w:proofErr w:type="spellEnd"/>
+              <w:t>├── rep_info</w:t>
+            </w:r>
           </w:p>
           <w:p>
             <w:pPr>
@@ -8202,23 +7478,7 @@
         <w:rPr>
           <w:lang w:val="en-US"/>
         </w:rPr>
-        <w:t xml:space="preserve">2, where </w:t>
-      </w:r>
-      <w:proofErr w:type="spellStart"/>
-      <w:proofErr w:type="gramStart"/>
-      <w:r>
-        <w:rPr>
-          <w:lang w:val="en-US"/>
-        </w:rPr>
-        <w:t>Rj</w:t>
-      </w:r>
-      <w:proofErr w:type="spellEnd"/>
-      <w:proofErr w:type="gramEnd"/>
-      <w:r>
-        <w:rPr>
-          <w:lang w:val="en-US"/>
-        </w:rPr>
-        <w:t xml:space="preserve"> is the mask resolution. At every mask</w:t>
+        <w:t>2, where Rj is the mask resolution. At every mask</w:t>
       </w:r>
       <w:r>
         <w:rPr>
@@ -8387,7 +7647,7 @@
           <w:lang w:val="en-US"/>
         </w:rPr>
       </w:pPr>
-      <w:bookmarkStart w:id="12" w:name="_Toc485224002"/>
+      <w:bookmarkStart w:id="12" w:name="_Toc493751427"/>
       <w:r>
         <w:rPr>
           <w:lang w:val="en-US"/>
@@ -8447,33 +7707,11 @@
           <w:lang w:val="en-US"/>
         </w:rPr>
       </w:pPr>
-      <w:proofErr w:type="spellStart"/>
-      <w:r>
-        <w:rPr>
-          <w:lang w:val="en-US"/>
-        </w:rPr>
-        <w:t>AOTMap</w:t>
-      </w:r>
-      <w:proofErr w:type="spellEnd"/>
-      <w:r>
-        <w:rPr>
-          <w:lang w:val="en-US"/>
-        </w:rPr>
-        <w:t xml:space="preserve"> : with scripts to translate AOT image from MACCS or </w:t>
-      </w:r>
-      <w:proofErr w:type="spellStart"/>
-      <w:r>
-        <w:rPr>
-          <w:lang w:val="en-US"/>
-        </w:rPr>
-        <w:t>Muscate</w:t>
-      </w:r>
-      <w:proofErr w:type="spellEnd"/>
-      <w:r>
-        <w:rPr>
-          <w:lang w:val="en-US"/>
-        </w:rPr>
-        <w:t xml:space="preserve"> format to Sen2cor format,</w:t>
+      <w:r>
+        <w:rPr>
+          <w:lang w:val="en-US"/>
+        </w:rPr>
+        <w:t>AOTMap : with scripts to translate AOT image from MACCS or Muscate format to Sen2cor format,</w:t>
       </w:r>
     </w:p>
     <w:p>
@@ -8517,33 +7755,11 @@
           <w:lang w:val="en-US"/>
         </w:rPr>
       </w:pPr>
-      <w:proofErr w:type="spellStart"/>
-      <w:r>
-        <w:rPr>
-          <w:lang w:val="en-US"/>
-        </w:rPr>
-        <w:t>dimap</w:t>
-      </w:r>
-      <w:proofErr w:type="spellEnd"/>
-      <w:r>
-        <w:rPr>
-          <w:lang w:val="en-US"/>
-        </w:rPr>
-        <w:t xml:space="preserve">: with script to read MACCS or </w:t>
-      </w:r>
-      <w:proofErr w:type="spellStart"/>
-      <w:r>
-        <w:rPr>
-          <w:lang w:val="en-US"/>
-        </w:rPr>
-        <w:t>Muscate</w:t>
-      </w:r>
-      <w:proofErr w:type="spellEnd"/>
-      <w:r>
-        <w:rPr>
-          <w:lang w:val="en-US"/>
-        </w:rPr>
-        <w:t xml:space="preserve"> metadata and to write necessary information in Sen2cor metadata format,</w:t>
+      <w:r>
+        <w:rPr>
+          <w:lang w:val="en-US"/>
+        </w:rPr>
+        <w:t>dimap: with script to read MACCS or Muscate metadata and to write necessary information in Sen2cor metadata format,</w:t>
       </w:r>
     </w:p>
     <w:p>
@@ -8593,33 +7809,11 @@
           <w:lang w:val="en-US"/>
         </w:rPr>
       </w:pPr>
-      <w:proofErr w:type="spellStart"/>
-      <w:r>
-        <w:rPr>
-          <w:lang w:val="en-US"/>
-        </w:rPr>
-        <w:t>refleImgs</w:t>
-      </w:r>
-      <w:proofErr w:type="spellEnd"/>
-      <w:r>
-        <w:rPr>
-          <w:lang w:val="en-US"/>
-        </w:rPr>
-        <w:t xml:space="preserve">: with scripts to translate reflectance images from MACCS or </w:t>
-      </w:r>
-      <w:proofErr w:type="spellStart"/>
-      <w:r>
-        <w:rPr>
-          <w:lang w:val="en-US"/>
-        </w:rPr>
-        <w:t>Muscate</w:t>
-      </w:r>
-      <w:proofErr w:type="spellEnd"/>
-      <w:r>
-        <w:rPr>
-          <w:lang w:val="en-US"/>
-        </w:rPr>
-        <w:t xml:space="preserve"> format to Sen2cor format,</w:t>
+      <w:r>
+        <w:rPr>
+          <w:lang w:val="en-US"/>
+        </w:rPr>
+        <w:t>refleImgs: with scripts to translate reflectance images from MACCS or Muscate format to Sen2cor format,</w:t>
       </w:r>
     </w:p>
     <w:p>
@@ -8633,35 +7827,11 @@
           <w:lang w:val="en-US"/>
         </w:rPr>
       </w:pPr>
-      <w:proofErr w:type="spellStart"/>
-      <w:proofErr w:type="gramStart"/>
-      <w:r>
-        <w:rPr>
-          <w:lang w:val="en-US"/>
-        </w:rPr>
-        <w:t>waterVapor</w:t>
-      </w:r>
-      <w:proofErr w:type="spellEnd"/>
-      <w:proofErr w:type="gramEnd"/>
-      <w:r>
-        <w:rPr>
-          <w:lang w:val="en-US"/>
-        </w:rPr>
-        <w:t xml:space="preserve">: with scripts to translate water vapor image from MACCS or </w:t>
-      </w:r>
-      <w:proofErr w:type="spellStart"/>
-      <w:r>
-        <w:rPr>
-          <w:lang w:val="en-US"/>
-        </w:rPr>
-        <w:t>Muscate</w:t>
-      </w:r>
-      <w:proofErr w:type="spellEnd"/>
-      <w:r>
-        <w:rPr>
-          <w:lang w:val="en-US"/>
-        </w:rPr>
-        <w:t xml:space="preserve"> format to Sen2cor format.</w:t>
+      <w:r>
+        <w:rPr>
+          <w:lang w:val="en-US"/>
+        </w:rPr>
+        <w:t>waterVapor: with scripts to translate water vapor image from MACCS or Muscate format to Sen2cor format.</w:t>
       </w:r>
     </w:p>
     <w:p>
@@ -8796,16 +7966,8 @@
         <w:rPr>
           <w:lang w:val="en-US"/>
         </w:rPr>
-        <w:t xml:space="preserve"> in </w:t>
-      </w:r>
-      <w:proofErr w:type="spellStart"/>
-      <w:r>
-        <w:rPr>
-          <w:lang w:val="en-US"/>
-        </w:rPr>
-        <w:t>dellivery</w:t>
-      </w:r>
-      <w:proofErr w:type="spellEnd"/>
+        <w:t xml:space="preserve"> in dellivery</w:t>
+      </w:r>
     </w:p>
     <w:tbl>
       <w:tblPr>
@@ -9221,23 +8383,7 @@
                 <w:rFonts w:eastAsia="Calibri"/>
                 <w:lang w:val="en-US" w:eastAsia="en-US"/>
               </w:rPr>
-              <w:t xml:space="preserve">Script to translate AOT image from </w:t>
-            </w:r>
-            <w:proofErr w:type="spellStart"/>
-            <w:r>
-              <w:rPr>
-                <w:rFonts w:eastAsia="Calibri"/>
-                <w:lang w:val="en-US" w:eastAsia="en-US"/>
-              </w:rPr>
-              <w:t>Muscate</w:t>
-            </w:r>
-            <w:proofErr w:type="spellEnd"/>
-            <w:r>
-              <w:rPr>
-                <w:rFonts w:eastAsia="Calibri"/>
-                <w:lang w:val="en-US" w:eastAsia="en-US"/>
-              </w:rPr>
-              <w:t xml:space="preserve"> to Sen2cor.</w:t>
+              <w:t>Script to translate AOT image from Muscate to Sen2cor.</w:t>
             </w:r>
           </w:p>
         </w:tc>
@@ -9283,7 +8429,6 @@
                 <w:lang w:eastAsia="en-US"/>
               </w:rPr>
             </w:pPr>
-            <w:proofErr w:type="spellStart"/>
             <w:r>
               <w:rPr>
                 <w:rFonts w:eastAsia="Calibri"/>
@@ -9291,7 +8436,6 @@
               </w:rPr>
               <w:t>Dir</w:t>
             </w:r>
-            <w:proofErr w:type="spellEnd"/>
           </w:p>
         </w:tc>
         <w:tc>
@@ -9365,7 +8509,6 @@
                 <w:lang w:eastAsia="en-US"/>
               </w:rPr>
             </w:pPr>
-            <w:proofErr w:type="spellStart"/>
             <w:r>
               <w:rPr>
                 <w:rFonts w:eastAsia="Calibri"/>
@@ -9373,7 +8516,6 @@
               </w:rPr>
               <w:t>Dir</w:t>
             </w:r>
-            <w:proofErr w:type="spellEnd"/>
           </w:p>
         </w:tc>
         <w:tc>
@@ -9396,21 +8538,12 @@
               </w:rPr>
               <w:t xml:space="preserve">Example of </w:t>
             </w:r>
-            <w:proofErr w:type="spellStart"/>
             <w:r>
               <w:rPr>
                 <w:rFonts w:eastAsia="Calibri"/>
                 <w:lang w:val="en-US" w:eastAsia="en-US"/>
               </w:rPr>
-              <w:t>Muscate</w:t>
-            </w:r>
-            <w:proofErr w:type="spellEnd"/>
-            <w:r>
-              <w:rPr>
-                <w:rFonts w:eastAsia="Calibri"/>
-                <w:lang w:val="en-US" w:eastAsia="en-US"/>
-              </w:rPr>
-              <w:t xml:space="preserve"> product (input)</w:t>
+              <w:t>Muscate product (input)</w:t>
             </w:r>
           </w:p>
         </w:tc>
@@ -9536,7 +8669,6 @@
                 <w:lang w:eastAsia="en-US"/>
               </w:rPr>
             </w:pPr>
-            <w:proofErr w:type="spellStart"/>
             <w:r>
               <w:rPr>
                 <w:rFonts w:eastAsia="Calibri"/>
@@ -9544,7 +8676,6 @@
               </w:rPr>
               <w:t>Dir</w:t>
             </w:r>
-            <w:proofErr w:type="spellEnd"/>
           </w:p>
         </w:tc>
         <w:tc>
@@ -9611,7 +8742,6 @@
                 <w:lang w:eastAsia="en-US"/>
               </w:rPr>
             </w:pPr>
-            <w:proofErr w:type="spellStart"/>
             <w:r>
               <w:rPr>
                 <w:rFonts w:eastAsia="Calibri"/>
@@ -9619,7 +8749,6 @@
               </w:rPr>
               <w:t>Dir</w:t>
             </w:r>
-            <w:proofErr w:type="spellEnd"/>
           </w:p>
         </w:tc>
         <w:tc>
@@ -9640,23 +8769,7 @@
                 <w:rFonts w:eastAsia="Calibri"/>
                 <w:lang w:val="en-US" w:eastAsia="en-US"/>
               </w:rPr>
-              <w:t xml:space="preserve">Sen2cor product from </w:t>
-            </w:r>
-            <w:proofErr w:type="spellStart"/>
-            <w:r>
-              <w:rPr>
-                <w:rFonts w:eastAsia="Calibri"/>
-                <w:lang w:val="en-US" w:eastAsia="en-US"/>
-              </w:rPr>
-              <w:t>Muscate</w:t>
-            </w:r>
-            <w:proofErr w:type="spellEnd"/>
-            <w:r>
-              <w:rPr>
-                <w:rFonts w:eastAsia="Calibri"/>
-                <w:lang w:val="en-US" w:eastAsia="en-US"/>
-              </w:rPr>
-              <w:t xml:space="preserve"> product (output)</w:t>
+              <w:t>Sen2cor product from Muscate product (output)</w:t>
             </w:r>
           </w:p>
         </w:tc>
@@ -9875,23 +8988,7 @@
                 <w:rFonts w:eastAsia="Calibri"/>
                 <w:lang w:val="en-US" w:eastAsia="en-US"/>
               </w:rPr>
-              <w:t xml:space="preserve">Script to read/write metadata for </w:t>
-            </w:r>
-            <w:proofErr w:type="spellStart"/>
-            <w:r>
-              <w:rPr>
-                <w:rFonts w:eastAsia="Calibri"/>
-                <w:lang w:val="en-US" w:eastAsia="en-US"/>
-              </w:rPr>
-              <w:t>Muscate</w:t>
-            </w:r>
-            <w:proofErr w:type="spellEnd"/>
-            <w:r>
-              <w:rPr>
-                <w:rFonts w:eastAsia="Calibri"/>
-                <w:lang w:val="en-US" w:eastAsia="en-US"/>
-              </w:rPr>
-              <w:t xml:space="preserve"> product</w:t>
+              <w:t>Script to read/write metadata for Muscate product</w:t>
             </w:r>
           </w:p>
         </w:tc>
@@ -10047,23 +9144,7 @@
                 <w:rFonts w:eastAsia="Calibri"/>
                 <w:lang w:val="en-US" w:eastAsia="en-US"/>
               </w:rPr>
-              <w:t xml:space="preserve">Script to get </w:t>
-            </w:r>
-            <w:proofErr w:type="spellStart"/>
-            <w:r>
-              <w:rPr>
-                <w:rFonts w:eastAsia="Calibri"/>
-                <w:lang w:val="en-US" w:eastAsia="en-US"/>
-              </w:rPr>
-              <w:t>Muscate</w:t>
-            </w:r>
-            <w:proofErr w:type="spellEnd"/>
-            <w:r>
-              <w:rPr>
-                <w:rFonts w:eastAsia="Calibri"/>
-                <w:lang w:val="en-US" w:eastAsia="en-US"/>
-              </w:rPr>
-              <w:t xml:space="preserve"> masks and transform in Sen2cor mask</w:t>
+              <w:t>Script to get Muscate masks and transform in Sen2cor mask</w:t>
             </w:r>
           </w:p>
         </w:tc>
@@ -10314,23 +9395,7 @@
                 <w:rFonts w:eastAsia="Calibri"/>
                 <w:lang w:val="en-US" w:eastAsia="en-US"/>
               </w:rPr>
-              <w:t xml:space="preserve">Script to get product type and transform </w:t>
-            </w:r>
-            <w:proofErr w:type="spellStart"/>
-            <w:r>
-              <w:rPr>
-                <w:rFonts w:eastAsia="Calibri"/>
-                <w:lang w:val="en-US" w:eastAsia="en-US"/>
-              </w:rPr>
-              <w:t>Muscate</w:t>
-            </w:r>
-            <w:proofErr w:type="spellEnd"/>
-            <w:r>
-              <w:rPr>
-                <w:rFonts w:eastAsia="Calibri"/>
-                <w:lang w:val="en-US" w:eastAsia="en-US"/>
-              </w:rPr>
-              <w:t xml:space="preserve"> product in Sen2cor product</w:t>
+              <w:t>Script to get product type and transform Muscate product in Sen2cor product</w:t>
             </w:r>
           </w:p>
         </w:tc>
@@ -10442,7 +9507,6 @@
                 <w:lang w:eastAsia="en-US"/>
               </w:rPr>
             </w:pPr>
-            <w:proofErr w:type="spellStart"/>
             <w:r>
               <w:rPr>
                 <w:rFonts w:eastAsia="Calibri"/>
@@ -10451,7 +9515,6 @@
               </w:rPr>
               <w:t>MuscateReflectImgs</w:t>
             </w:r>
-            <w:proofErr w:type="spellEnd"/>
           </w:p>
         </w:tc>
         <w:tc>
@@ -10502,23 +9565,7 @@
                 <w:rFonts w:eastAsia="Calibri"/>
                 <w:lang w:val="en-US" w:eastAsia="en-US"/>
               </w:rPr>
-              <w:t xml:space="preserve">Script to translate reflectance image from </w:t>
-            </w:r>
-            <w:proofErr w:type="spellStart"/>
-            <w:r>
-              <w:rPr>
-                <w:rFonts w:eastAsia="Calibri"/>
-                <w:lang w:val="en-US" w:eastAsia="en-US"/>
-              </w:rPr>
-              <w:t>Muscate</w:t>
-            </w:r>
-            <w:proofErr w:type="spellEnd"/>
-            <w:r>
-              <w:rPr>
-                <w:rFonts w:eastAsia="Calibri"/>
-                <w:lang w:val="en-US" w:eastAsia="en-US"/>
-              </w:rPr>
-              <w:t xml:space="preserve"> to Sen2cor</w:t>
+              <w:t>Script to translate reflectance image from Muscate to Sen2cor</w:t>
             </w:r>
           </w:p>
         </w:tc>
@@ -10688,23 +9735,7 @@
                 <w:rFonts w:eastAsia="Calibri"/>
                 <w:lang w:val="en-US" w:eastAsia="en-US"/>
               </w:rPr>
-              <w:t xml:space="preserve">Script to translate water vapor image from </w:t>
-            </w:r>
-            <w:proofErr w:type="spellStart"/>
-            <w:r>
-              <w:rPr>
-                <w:rFonts w:eastAsia="Calibri"/>
-                <w:lang w:val="en-US" w:eastAsia="en-US"/>
-              </w:rPr>
-              <w:t>Muscate</w:t>
-            </w:r>
-            <w:proofErr w:type="spellEnd"/>
-            <w:r>
-              <w:rPr>
-                <w:rFonts w:eastAsia="Calibri"/>
-                <w:lang w:val="en-US" w:eastAsia="en-US"/>
-              </w:rPr>
-              <w:t xml:space="preserve"> to Sen2cor</w:t>
+              <w:t>Script to translate water vapor image from Muscate to Sen2cor</w:t>
             </w:r>
           </w:p>
         </w:tc>
@@ -10726,7 +9757,7 @@
           <w:lang w:val="en-US"/>
         </w:rPr>
       </w:pPr>
-      <w:bookmarkStart w:id="14" w:name="_Toc485224003"/>
+      <w:bookmarkStart w:id="14" w:name="_Toc493751428"/>
       <w:r>
         <w:rPr>
           <w:lang w:val="en-US"/>
@@ -10742,7 +9773,7 @@
           <w:lang w:val="en-US"/>
         </w:rPr>
       </w:pPr>
-      <w:bookmarkStart w:id="15" w:name="_Toc485224004"/>
+      <w:bookmarkStart w:id="15" w:name="_Toc493751429"/>
       <w:r>
         <w:rPr>
           <w:lang w:val="en-US"/>
@@ -10774,16 +9805,8 @@
         <w:rPr>
           <w:lang w:val="en-US"/>
         </w:rPr>
-        <w:t>/</w:t>
-      </w:r>
-      <w:proofErr w:type="spellStart"/>
-      <w:r>
-        <w:rPr>
-          <w:lang w:val="en-US"/>
-        </w:rPr>
-        <w:t>Muscate</w:t>
-      </w:r>
-      <w:proofErr w:type="spellEnd"/>
+        <w:t>/Muscate</w:t>
+      </w:r>
       <w:r>
         <w:rPr>
           <w:lang w:val="en-US"/>
@@ -11010,21 +10033,7 @@
         <w:rPr>
           <w:lang w:val="en-US"/>
         </w:rPr>
-        <w:t> : Option to convert MACCS/</w:t>
-      </w:r>
-      <w:proofErr w:type="spellStart"/>
-      <w:r>
-        <w:rPr>
-          <w:lang w:val="en-US"/>
-        </w:rPr>
-        <w:t>Muscate</w:t>
-      </w:r>
-      <w:proofErr w:type="spellEnd"/>
-      <w:r>
-        <w:rPr>
-          <w:lang w:val="en-US"/>
-        </w:rPr>
-        <w:t xml:space="preserve"> product in Sen2cor format</w:t>
+        <w:t> : Option to convert MACCS/Muscate product in Sen2cor format</w:t>
       </w:r>
     </w:p>
     <w:tbl>
@@ -11133,7 +10142,6 @@
                 <w:lang w:eastAsia="en-US"/>
               </w:rPr>
             </w:pPr>
-            <w:proofErr w:type="spellStart"/>
             <w:r>
               <w:rPr>
                 <w:rFonts w:eastAsia="Calibri"/>
@@ -11142,40 +10150,7 @@
                 <w:color w:val="FFFFFF"/>
                 <w:lang w:eastAsia="en-US"/>
               </w:rPr>
-              <w:t>Optional</w:t>
-            </w:r>
-            <w:proofErr w:type="spellEnd"/>
-            <w:r>
-              <w:rPr>
-                <w:rFonts w:eastAsia="Calibri"/>
-                <w:b/>
-                <w:bCs/>
-                <w:color w:val="FFFFFF"/>
-                <w:lang w:eastAsia="en-US"/>
-              </w:rPr>
-              <w:t xml:space="preserve"> (</w:t>
-            </w:r>
-            <w:proofErr w:type="spellStart"/>
-            <w:r>
-              <w:rPr>
-                <w:rFonts w:eastAsia="Calibri"/>
-                <w:b/>
-                <w:bCs/>
-                <w:color w:val="FFFFFF"/>
-                <w:lang w:eastAsia="en-US"/>
-              </w:rPr>
-              <w:t>True</w:t>
-            </w:r>
-            <w:proofErr w:type="spellEnd"/>
-            <w:r>
-              <w:rPr>
-                <w:rFonts w:eastAsia="Calibri"/>
-                <w:b/>
-                <w:bCs/>
-                <w:color w:val="FFFFFF"/>
-                <w:lang w:eastAsia="en-US"/>
-              </w:rPr>
-              <w:t>/False)</w:t>
+              <w:t>Optional (True/False)</w:t>
             </w:r>
           </w:p>
         </w:tc>
@@ -11240,18 +10215,8 @@
                 <w:bCs/>
                 <w:lang w:eastAsia="en-US"/>
               </w:rPr>
-              <w:t>--</w:t>
-            </w:r>
-            <w:proofErr w:type="spellStart"/>
-            <w:r>
-              <w:rPr>
-                <w:rFonts w:eastAsia="Calibri"/>
-                <w:bCs/>
-                <w:lang w:eastAsia="en-US"/>
-              </w:rPr>
-              <w:t>product</w:t>
-            </w:r>
-            <w:proofErr w:type="spellEnd"/>
+              <w:t>--product</w:t>
+            </w:r>
           </w:p>
         </w:tc>
         <w:tc>
@@ -11369,18 +10334,8 @@
                 <w:bCs/>
                 <w:lang w:eastAsia="en-US"/>
               </w:rPr>
-              <w:t>--</w:t>
-            </w:r>
-            <w:proofErr w:type="spellStart"/>
-            <w:r>
-              <w:rPr>
-                <w:rFonts w:eastAsia="Calibri"/>
-                <w:bCs/>
-                <w:lang w:eastAsia="en-US"/>
-              </w:rPr>
-              <w:t>reflType</w:t>
-            </w:r>
-            <w:proofErr w:type="spellEnd"/>
+              <w:t>--reflType</w:t>
+            </w:r>
           </w:p>
         </w:tc>
         <w:tc>
@@ -11501,18 +10456,8 @@
                 <w:bCs/>
                 <w:lang w:eastAsia="en-US"/>
               </w:rPr>
-              <w:t>--</w:t>
-            </w:r>
-            <w:proofErr w:type="spellStart"/>
-            <w:r>
-              <w:rPr>
-                <w:rFonts w:eastAsia="Calibri"/>
-                <w:bCs/>
-                <w:lang w:eastAsia="en-US"/>
-              </w:rPr>
-              <w:t>workspace</w:t>
-            </w:r>
-            <w:proofErr w:type="spellEnd"/>
+              <w:t>--workspace</w:t>
+            </w:r>
           </w:p>
         </w:tc>
         <w:tc>
@@ -11617,21 +10562,7 @@
         <w:rPr>
           <w:lang w:val="en-US"/>
         </w:rPr>
-        <w:t xml:space="preserve">It creates a directory with name: Sen2cor_NameProduct. </w:t>
-      </w:r>
-      <w:proofErr w:type="spellStart"/>
-      <w:r>
-        <w:rPr>
-          <w:lang w:val="en-US"/>
-        </w:rPr>
-        <w:t>NameProduct</w:t>
-      </w:r>
-      <w:proofErr w:type="spellEnd"/>
-      <w:r>
-        <w:rPr>
-          <w:lang w:val="en-US"/>
-        </w:rPr>
-        <w:t xml:space="preserve"> is the name of input product directory. If the output directory already exists, then it creates a new name. Moreover, there is text file (</w:t>
+        <w:t>It creates a directory with name: Sen2cor_NameProduct. NameProduct is the name of input product directory. If the output directory already exists, then it creates a new name. Moreover, there is text file (</w:t>
       </w:r>
       <w:r>
         <w:rPr>
@@ -11697,7 +10628,7 @@
           <w:lang w:val="en-US"/>
         </w:rPr>
       </w:pPr>
-      <w:bookmarkStart w:id="17" w:name="_Toc485224005"/>
+      <w:bookmarkStart w:id="17" w:name="_Toc493751430"/>
       <w:r>
         <w:rPr>
           <w:lang w:val="en-US"/>
@@ -11713,7 +10644,7 @@
           <w:lang w:val="en-US"/>
         </w:rPr>
       </w:pPr>
-      <w:bookmarkStart w:id="18" w:name="_Toc485224006"/>
+      <w:bookmarkStart w:id="18" w:name="_Toc493751431"/>
       <w:r>
         <w:rPr>
           <w:lang w:val="en-US"/>
@@ -11739,21 +10670,7 @@
         <w:rPr>
           <w:lang w:val="en-US"/>
         </w:rPr>
-        <w:t xml:space="preserve">t from MACCS or </w:t>
-      </w:r>
-      <w:proofErr w:type="spellStart"/>
-      <w:r>
-        <w:rPr>
-          <w:lang w:val="en-US"/>
-        </w:rPr>
-        <w:t>Muscate</w:t>
-      </w:r>
-      <w:proofErr w:type="spellEnd"/>
-      <w:r>
-        <w:rPr>
-          <w:lang w:val="en-US"/>
-        </w:rPr>
-        <w:t xml:space="preserve"> product,</w:t>
+        <w:t>t from MACCS or Muscate product,</w:t>
       </w:r>
       <w:r>
         <w:rPr>
@@ -11804,21 +10721,7 @@
         <w:rPr>
           <w:lang w:val="en-US"/>
         </w:rPr>
-        <w:t xml:space="preserve">In terms of type product, tools find masks and image to translate. For AOT, reflectance and water vapor images they just translate </w:t>
-      </w:r>
-      <w:proofErr w:type="spellStart"/>
-      <w:r>
-        <w:rPr>
-          <w:lang w:val="en-US"/>
-        </w:rPr>
-        <w:t>tif</w:t>
-      </w:r>
-      <w:proofErr w:type="spellEnd"/>
-      <w:r>
-        <w:rPr>
-          <w:lang w:val="en-US"/>
-        </w:rPr>
-        <w:t xml:space="preserve"> image to jp2 image and save with a new name whose correspond to Sen2cor product.</w:t>
+        <w:t>In terms of type product, tools find masks and image to translate. For AOT, reflectance and water vapor images they just translate tif image to jp2 image and save with a new name whose correspond to Sen2cor product.</w:t>
       </w:r>
       <w:r>
         <w:rPr>
@@ -11830,21 +10733,7 @@
         <w:rPr>
           <w:lang w:val="en-US"/>
         </w:rPr>
-        <w:t xml:space="preserve"> For edge, snow and water, they take the MACCS or </w:t>
-      </w:r>
-      <w:proofErr w:type="spellStart"/>
-      <w:r>
-        <w:rPr>
-          <w:lang w:val="en-US"/>
-        </w:rPr>
-        <w:t>Muscate</w:t>
-      </w:r>
-      <w:proofErr w:type="spellEnd"/>
-      <w:r>
-        <w:rPr>
-          <w:lang w:val="en-US"/>
-        </w:rPr>
-        <w:t xml:space="preserve"> mask and create a new mask with the correct value (0 for edge, 11 for snow and 6 for water)</w:t>
+        <w:t xml:space="preserve"> For edge, snow and water, they take the MACCS or Muscate mask and create a new mask with the correct value (0 for edge, 11 for snow and 6 for water)</w:t>
       </w:r>
       <w:r>
         <w:rPr>
@@ -11959,21 +10848,7 @@
         <w:rPr>
           <w:lang w:val="en-US"/>
         </w:rPr>
-        <w:t xml:space="preserve"> For clouds and </w:t>
-      </w:r>
-      <w:proofErr w:type="spellStart"/>
-      <w:r>
-        <w:rPr>
-          <w:lang w:val="en-US"/>
-        </w:rPr>
-        <w:t>Muscate</w:t>
-      </w:r>
-      <w:proofErr w:type="spellEnd"/>
-      <w:r>
-        <w:rPr>
-          <w:lang w:val="en-US"/>
-        </w:rPr>
-        <w:t xml:space="preserve"> product, they take the 2</w:t>
+        <w:t xml:space="preserve"> For clouds and Muscate product, they take the 2</w:t>
       </w:r>
       <w:r>
         <w:rPr>
@@ -12070,7 +10945,7 @@
           <w:lang w:val="en-US"/>
         </w:rPr>
       </w:pPr>
-      <w:bookmarkStart w:id="19" w:name="_Toc485224007"/>
+      <w:bookmarkStart w:id="19" w:name="_Toc493751432"/>
       <w:r>
         <w:rPr>
           <w:lang w:val="en-US"/>
@@ -12108,21 +10983,7 @@
         <w:rPr>
           <w:lang w:val="en-US"/>
         </w:rPr>
-        <w:t xml:space="preserve"> the .HDR file in the product directory. For a </w:t>
-      </w:r>
-      <w:proofErr w:type="spellStart"/>
-      <w:r>
-        <w:rPr>
-          <w:lang w:val="en-US"/>
-        </w:rPr>
-        <w:t>Muscate</w:t>
-      </w:r>
-      <w:proofErr w:type="spellEnd"/>
-      <w:r>
-        <w:rPr>
-          <w:lang w:val="en-US"/>
-        </w:rPr>
-        <w:t xml:space="preserve"> product, the metadata is the </w:t>
+        <w:t xml:space="preserve"> the .HDR file in the product directory. For a Muscate product, the metadata is the </w:t>
       </w:r>
       <w:r>
         <w:rPr>
@@ -12148,21 +11009,7 @@
         <w:rPr>
           <w:lang w:val="en-US"/>
         </w:rPr>
-        <w:t xml:space="preserve">A Sen2cor metadata file is created (MTD_TL.xml) with information in MACCS or </w:t>
-      </w:r>
-      <w:proofErr w:type="spellStart"/>
-      <w:r>
-        <w:rPr>
-          <w:lang w:val="en-US"/>
-        </w:rPr>
-        <w:t>Muscate</w:t>
-      </w:r>
-      <w:proofErr w:type="spellEnd"/>
-      <w:r>
-        <w:rPr>
-          <w:lang w:val="en-US"/>
-        </w:rPr>
-        <w:t xml:space="preserve"> metadata</w:t>
+        <w:t>A Sen2cor metadata file is created (MTD_TL.xml) with information in MACCS or Muscate metadata</w:t>
       </w:r>
       <w:r>
         <w:rPr>
@@ -12208,32 +11055,52 @@
           <w:lang w:val="en-US"/>
         </w:rPr>
       </w:pPr>
-    </w:p>
-    <w:p>
-      <w:pPr>
-        <w:jc w:val="both"/>
-        <w:rPr>
-          <w:lang w:val="en-US"/>
-        </w:rPr>
-      </w:pPr>
-    </w:p>
-    <w:p>
-      <w:pPr>
-        <w:jc w:val="both"/>
-        <w:rPr>
-          <w:sz w:val="20"/>
-          <w:szCs w:val="20"/>
-          <w:lang w:val="en-US"/>
-        </w:rPr>
-      </w:pPr>
+      <w:r>
+        <w:rPr>
+          <w:lang w:val="en-US"/>
+        </w:rPr>
+        <w:t>Moreover, for MACC Sentinel-2 product and Muscate product, another file is created (MTD_MSIL2A.xml). This file is necessary to open tiles with SNAP (Sentinel Application Platform)</w:t>
+      </w:r>
+      <w:r>
+        <w:rPr>
+          <w:lang w:val="en-US"/>
+        </w:rPr>
+        <w:t>.</w:t>
+      </w:r>
       <w:bookmarkStart w:id="20" w:name="_GoBack"/>
       <w:bookmarkEnd w:id="20"/>
     </w:p>
+    <w:p>
+      <w:pPr>
+        <w:jc w:val="both"/>
+        <w:rPr>
+          <w:lang w:val="en-US"/>
+        </w:rPr>
+      </w:pPr>
+    </w:p>
+    <w:p>
+      <w:pPr>
+        <w:jc w:val="both"/>
+        <w:rPr>
+          <w:lang w:val="en-US"/>
+        </w:rPr>
+      </w:pPr>
+    </w:p>
+    <w:p>
+      <w:pPr>
+        <w:jc w:val="both"/>
+        <w:rPr>
+          <w:sz w:val="20"/>
+          <w:szCs w:val="20"/>
+          <w:lang w:val="en-US"/>
+        </w:rPr>
+      </w:pPr>
+    </w:p>
     <w:sectPr>
-      <w:headerReference w:type="default" r:id="rId9"/>
-      <w:footerReference w:type="default" r:id="rId10"/>
-      <w:headerReference w:type="first" r:id="rId11"/>
-      <w:footerReference w:type="first" r:id="rId12"/>
+      <w:headerReference w:type="default" r:id="rId10"/>
+      <w:footerReference w:type="default" r:id="rId11"/>
+      <w:headerReference w:type="first" r:id="rId12"/>
+      <w:footerReference w:type="first" r:id="rId13"/>
       <w:pgSz w:w="11907" w:h="16840" w:code="9"/>
       <w:pgMar w:top="1134" w:right="1134" w:bottom="1134" w:left="1134" w:header="567" w:footer="351" w:gutter="0"/>
       <w:pgNumType w:start="1"/>
@@ -19467,9 +18334,6 @@
         <w:right w:w="108" w:type="dxa"/>
       </w:tblCellMar>
     </w:tblPr>
-    <w:trPr>
-      <w:hidden/>
-    </w:trPr>
   </w:style>
   <w:style w:type="numbering" w:default="1" w:styleId="Aucuneliste">
     <w:name w:val="No List"/>
@@ -19784,9 +18648,6 @@
         <w:insideV w:val="single" w:sz="4" w:space="0" w:color="auto"/>
       </w:tblBorders>
     </w:tblPr>
-    <w:trPr>
-      <w:hidden/>
-    </w:trPr>
   </w:style>
   <w:style w:type="paragraph" w:styleId="Lgende">
     <w:name w:val="caption"/>
@@ -19818,9 +18679,6 @@
         <w:bottom w:val="single" w:sz="8" w:space="0" w:color="4F81BD"/>
       </w:tblBorders>
     </w:tblPr>
-    <w:trPr>
-      <w:hidden/>
-    </w:trPr>
     <w:tblStylePr w:type="firstRow">
       <w:pPr>
         <w:spacing w:before="0" w:after="0" w:line="240" w:lineRule="auto"/>
@@ -19830,9 +18688,6 @@
         <w:bCs/>
       </w:rPr>
       <w:tblPr/>
-      <w:trPr>
-        <w:hidden/>
-      </w:trPr>
       <w:tcPr>
         <w:tcBorders>
           <w:top w:val="single" w:sz="8" w:space="0" w:color="4F81BD"/>
@@ -19853,9 +18708,6 @@
         <w:bCs/>
       </w:rPr>
       <w:tblPr/>
-      <w:trPr>
-        <w:hidden/>
-      </w:trPr>
       <w:tcPr>
         <w:tcBorders>
           <w:top w:val="single" w:sz="8" w:space="0" w:color="4F81BD"/>
@@ -19881,9 +18733,6 @@
     </w:tblStylePr>
     <w:tblStylePr w:type="band1Vert">
       <w:tblPr/>
-      <w:trPr>
-        <w:hidden/>
-      </w:trPr>
       <w:tcPr>
         <w:tcBorders>
           <w:left w:val="nil"/>
@@ -19896,9 +18745,6 @@
     </w:tblStylePr>
     <w:tblStylePr w:type="band1Horz">
       <w:tblPr/>
-      <w:trPr>
-        <w:hidden/>
-      </w:trPr>
       <w:tcPr>
         <w:tcBorders>
           <w:left w:val="nil"/>
@@ -19909,6 +18755,16 @@
         <w:shd w:val="clear" w:color="auto" w:fill="D3DFEE"/>
       </w:tcPr>
     </w:tblStylePr>
+  </w:style>
+  <w:style w:type="character" w:styleId="Textedelespacerserv">
+    <w:name w:val="Placeholder Text"/>
+    <w:basedOn w:val="Policepardfaut"/>
+    <w:uiPriority w:val="99"/>
+    <w:semiHidden/>
+    <w:rsid w:val="007C0E94"/>
+    <w:rPr>
+      <w:color w:val="808080"/>
+    </w:rPr>
   </w:style>
 </w:styles>
 </file>
@@ -20269,9 +19125,6 @@
         <w:right w:w="108" w:type="dxa"/>
       </w:tblCellMar>
     </w:tblPr>
-    <w:trPr>
-      <w:hidden/>
-    </w:trPr>
   </w:style>
   <w:style w:type="numbering" w:default="1" w:styleId="Aucuneliste">
     <w:name w:val="No List"/>
@@ -20586,9 +19439,6 @@
         <w:insideV w:val="single" w:sz="4" w:space="0" w:color="auto"/>
       </w:tblBorders>
     </w:tblPr>
-    <w:trPr>
-      <w:hidden/>
-    </w:trPr>
   </w:style>
   <w:style w:type="paragraph" w:styleId="Lgende">
     <w:name w:val="caption"/>
@@ -20620,9 +19470,6 @@
         <w:bottom w:val="single" w:sz="8" w:space="0" w:color="4F81BD"/>
       </w:tblBorders>
     </w:tblPr>
-    <w:trPr>
-      <w:hidden/>
-    </w:trPr>
     <w:tblStylePr w:type="firstRow">
       <w:pPr>
         <w:spacing w:before="0" w:after="0" w:line="240" w:lineRule="auto"/>
@@ -20632,9 +19479,6 @@
         <w:bCs/>
       </w:rPr>
       <w:tblPr/>
-      <w:trPr>
-        <w:hidden/>
-      </w:trPr>
       <w:tcPr>
         <w:tcBorders>
           <w:top w:val="single" w:sz="8" w:space="0" w:color="4F81BD"/>
@@ -20655,9 +19499,6 @@
         <w:bCs/>
       </w:rPr>
       <w:tblPr/>
-      <w:trPr>
-        <w:hidden/>
-      </w:trPr>
       <w:tcPr>
         <w:tcBorders>
           <w:top w:val="single" w:sz="8" w:space="0" w:color="4F81BD"/>
@@ -20683,9 +19524,6 @@
     </w:tblStylePr>
     <w:tblStylePr w:type="band1Vert">
       <w:tblPr/>
-      <w:trPr>
-        <w:hidden/>
-      </w:trPr>
       <w:tcPr>
         <w:tcBorders>
           <w:left w:val="nil"/>
@@ -20698,9 +19536,6 @@
     </w:tblStylePr>
     <w:tblStylePr w:type="band1Horz">
       <w:tblPr/>
-      <w:trPr>
-        <w:hidden/>
-      </w:trPr>
       <w:tcPr>
         <w:tcBorders>
           <w:left w:val="nil"/>
@@ -20711,6 +19546,16 @@
         <w:shd w:val="clear" w:color="auto" w:fill="D3DFEE"/>
       </w:tcPr>
     </w:tblStylePr>
+  </w:style>
+  <w:style w:type="character" w:styleId="Textedelespacerserv">
+    <w:name w:val="Placeholder Text"/>
+    <w:basedOn w:val="Policepardfaut"/>
+    <w:uiPriority w:val="99"/>
+    <w:semiHidden/>
+    <w:rsid w:val="007C0E94"/>
+    <w:rPr>
+      <w:color w:val="808080"/>
+    </w:rPr>
   </w:style>
 </w:styles>
 </file>
@@ -21005,7 +19850,7 @@
 </file>
 
 <file path=customXml/itemProps1.xml><?xml version="1.0" encoding="utf-8"?>
-<ds:datastoreItem xmlns:ds="http://schemas.openxmlformats.org/officeDocument/2006/customXml" ds:itemID="{B3474739-9F27-4729-9D41-473F52554B58}">
+<ds:datastoreItem xmlns:ds="http://schemas.openxmlformats.org/officeDocument/2006/customXml" ds:itemID="{1FA2D99C-E5AB-4181-96C9-D5B570F03D48}">
   <ds:schemaRefs>
     <ds:schemaRef ds:uri="http://schemas.openxmlformats.org/officeDocument/2006/bibliography"/>
   </ds:schemaRefs>

</xml_diff>

<commit_message>
New version of user manual
</commit_message>
<xml_diff>
--- a/TechnicalNote_MaccsMuscate2Sen2cor.docx
+++ b/TechnicalNote_MaccsMuscate2Sen2cor.docx
@@ -1,6 +1,6 @@
 
 <file path=word/document.xml><?xml version="1.0" encoding="utf-8"?>
-<w:document xmlns:wpc="http://schemas.microsoft.com/office/word/2010/wordprocessingCanvas" xmlns:mc="http://schemas.openxmlformats.org/markup-compatibility/2006" xmlns:o="urn:schemas-microsoft-com:office:office" xmlns:r="http://schemas.openxmlformats.org/officeDocument/2006/relationships" xmlns:m="http://schemas.openxmlformats.org/officeDocument/2006/math" xmlns:v="urn:schemas-microsoft-com:vml" xmlns:wp14="http://schemas.microsoft.com/office/word/2010/wordprocessingDrawing" xmlns:wp="http://schemas.openxmlformats.org/drawingml/2006/wordprocessingDrawing" xmlns:w10="urn:schemas-microsoft-com:office:word" xmlns:w="http://schemas.openxmlformats.org/wordprocessingml/2006/main" xmlns:w14="http://schemas.microsoft.com/office/word/2010/wordml" xmlns:wpg="http://schemas.microsoft.com/office/word/2010/wordprocessingGroup" xmlns:wpi="http://schemas.microsoft.com/office/word/2010/wordprocessingInk" xmlns:wne="http://schemas.microsoft.com/office/word/2006/wordml" xmlns:wps="http://schemas.microsoft.com/office/word/2010/wordprocessingShape" mc:Ignorable="w14 wp14">
+<w:document xmlns:wpc="http://schemas.microsoft.com/office/word/2010/wordprocessingCanvas" xmlns:cx="http://schemas.microsoft.com/office/drawing/2014/chartex" xmlns:cx1="http://schemas.microsoft.com/office/drawing/2015/9/8/chartex" xmlns:mc="http://schemas.openxmlformats.org/markup-compatibility/2006" xmlns:o="urn:schemas-microsoft-com:office:office" xmlns:r="http://schemas.openxmlformats.org/officeDocument/2006/relationships" xmlns:m="http://schemas.openxmlformats.org/officeDocument/2006/math" xmlns:v="urn:schemas-microsoft-com:vml" xmlns:wp14="http://schemas.microsoft.com/office/word/2010/wordprocessingDrawing" xmlns:wp="http://schemas.openxmlformats.org/drawingml/2006/wordprocessingDrawing" xmlns:w10="urn:schemas-microsoft-com:office:word" xmlns:w="http://schemas.openxmlformats.org/wordprocessingml/2006/main" xmlns:w14="http://schemas.microsoft.com/office/word/2010/wordml" xmlns:w15="http://schemas.microsoft.com/office/word/2012/wordml" xmlns:w16se="http://schemas.microsoft.com/office/word/2015/wordml/symex" xmlns:wpg="http://schemas.microsoft.com/office/word/2010/wordprocessingGroup" xmlns:wpi="http://schemas.microsoft.com/office/word/2010/wordprocessingInk" xmlns:wne="http://schemas.microsoft.com/office/word/2006/wordml" xmlns:wps="http://schemas.microsoft.com/office/word/2010/wordprocessingShape" mc:Ignorable="w14 w15 w16se wp14">
   <w:body>
     <w:p>
       <w:pPr>
@@ -1814,7 +1814,7 @@
         </w:rPr>
         <w:fldChar w:fldCharType="separate"/>
       </w:r>
-      <w:hyperlink w:anchor="_Toc493751421" w:history="1">
+      <w:hyperlink w:anchor="_Toc511636946" w:history="1">
         <w:r>
           <w:rPr>
             <w:rStyle w:val="Lienhypertexte"/>
@@ -1862,7 +1862,7 @@
             <w:noProof/>
             <w:webHidden/>
           </w:rPr>
-          <w:instrText xml:space="preserve"> PAGEREF _Toc493751421 \h </w:instrText>
+          <w:instrText xml:space="preserve"> PAGEREF _Toc511636946 \h </w:instrText>
         </w:r>
         <w:r>
           <w:rPr>
@@ -1906,7 +1906,7 @@
           <w:szCs w:val="22"/>
         </w:rPr>
       </w:pPr>
-      <w:hyperlink w:anchor="_Toc493751422" w:history="1">
+      <w:hyperlink w:anchor="_Toc511636947" w:history="1">
         <w:r>
           <w:rPr>
             <w:rStyle w:val="Lienhypertexte"/>
@@ -1954,7 +1954,7 @@
             <w:noProof/>
             <w:webHidden/>
           </w:rPr>
-          <w:instrText xml:space="preserve"> PAGEREF _Toc493751422 \h </w:instrText>
+          <w:instrText xml:space="preserve"> PAGEREF _Toc511636947 \h </w:instrText>
         </w:r>
         <w:r>
           <w:rPr>
@@ -1998,7 +1998,7 @@
           <w:szCs w:val="22"/>
         </w:rPr>
       </w:pPr>
-      <w:hyperlink w:anchor="_Toc493751423" w:history="1">
+      <w:hyperlink w:anchor="_Toc511636948" w:history="1">
         <w:r>
           <w:rPr>
             <w:rStyle w:val="Lienhypertexte"/>
@@ -2046,7 +2046,7 @@
             <w:noProof/>
             <w:webHidden/>
           </w:rPr>
-          <w:instrText xml:space="preserve"> PAGEREF _Toc493751423 \h </w:instrText>
+          <w:instrText xml:space="preserve"> PAGEREF _Toc511636948 \h </w:instrText>
         </w:r>
         <w:r>
           <w:rPr>
@@ -2089,7 +2089,7 @@
           <w:szCs w:val="22"/>
         </w:rPr>
       </w:pPr>
-      <w:hyperlink w:anchor="_Toc493751424" w:history="1">
+      <w:hyperlink w:anchor="_Toc511636949" w:history="1">
         <w:r>
           <w:rPr>
             <w:rStyle w:val="Lienhypertexte"/>
@@ -2136,7 +2136,7 @@
             <w:noProof/>
             <w:webHidden/>
           </w:rPr>
-          <w:instrText xml:space="preserve"> PAGEREF _Toc493751424 \h </w:instrText>
+          <w:instrText xml:space="preserve"> PAGEREF _Toc511636949 \h </w:instrText>
         </w:r>
         <w:r>
           <w:rPr>
@@ -2179,7 +2179,7 @@
           <w:szCs w:val="22"/>
         </w:rPr>
       </w:pPr>
-      <w:hyperlink w:anchor="_Toc493751425" w:history="1">
+      <w:hyperlink w:anchor="_Toc511636950" w:history="1">
         <w:r>
           <w:rPr>
             <w:rStyle w:val="Lienhypertexte"/>
@@ -2226,7 +2226,7 @@
             <w:noProof/>
             <w:webHidden/>
           </w:rPr>
-          <w:instrText xml:space="preserve"> PAGEREF _Toc493751425 \h </w:instrText>
+          <w:instrText xml:space="preserve"> PAGEREF _Toc511636950 \h </w:instrText>
         </w:r>
         <w:r>
           <w:rPr>
@@ -2269,7 +2269,7 @@
           <w:szCs w:val="22"/>
         </w:rPr>
       </w:pPr>
-      <w:hyperlink w:anchor="_Toc493751426" w:history="1">
+      <w:hyperlink w:anchor="_Toc511636951" w:history="1">
         <w:r>
           <w:rPr>
             <w:rStyle w:val="Lienhypertexte"/>
@@ -2316,7 +2316,7 @@
             <w:noProof/>
             <w:webHidden/>
           </w:rPr>
-          <w:instrText xml:space="preserve"> PAGEREF _Toc493751426 \h </w:instrText>
+          <w:instrText xml:space="preserve"> PAGEREF _Toc511636951 \h </w:instrText>
         </w:r>
         <w:r>
           <w:rPr>
@@ -2360,7 +2360,7 @@
           <w:szCs w:val="22"/>
         </w:rPr>
       </w:pPr>
-      <w:hyperlink w:anchor="_Toc493751427" w:history="1">
+      <w:hyperlink w:anchor="_Toc511636952" w:history="1">
         <w:r>
           <w:rPr>
             <w:rStyle w:val="Lienhypertexte"/>
@@ -2408,7 +2408,7 @@
             <w:noProof/>
             <w:webHidden/>
           </w:rPr>
-          <w:instrText xml:space="preserve"> PAGEREF _Toc493751427 \h </w:instrText>
+          <w:instrText xml:space="preserve"> PAGEREF _Toc511636952 \h </w:instrText>
         </w:r>
         <w:r>
           <w:rPr>
@@ -2452,7 +2452,7 @@
           <w:szCs w:val="22"/>
         </w:rPr>
       </w:pPr>
-      <w:hyperlink w:anchor="_Toc493751428" w:history="1">
+      <w:hyperlink w:anchor="_Toc511636953" w:history="1">
         <w:r>
           <w:rPr>
             <w:rStyle w:val="Lienhypertexte"/>
@@ -2500,7 +2500,7 @@
             <w:noProof/>
             <w:webHidden/>
           </w:rPr>
-          <w:instrText xml:space="preserve"> PAGEREF _Toc493751428 \h </w:instrText>
+          <w:instrText xml:space="preserve"> PAGEREF _Toc511636953 \h </w:instrText>
         </w:r>
         <w:r>
           <w:rPr>
@@ -2543,7 +2543,7 @@
           <w:szCs w:val="22"/>
         </w:rPr>
       </w:pPr>
-      <w:hyperlink w:anchor="_Toc493751429" w:history="1">
+      <w:hyperlink w:anchor="_Toc511636954" w:history="1">
         <w:r>
           <w:rPr>
             <w:rStyle w:val="Lienhypertexte"/>
@@ -2590,7 +2590,7 @@
             <w:noProof/>
             <w:webHidden/>
           </w:rPr>
-          <w:instrText xml:space="preserve"> PAGEREF _Toc493751429 \h </w:instrText>
+          <w:instrText xml:space="preserve"> PAGEREF _Toc511636954 \h </w:instrText>
         </w:r>
         <w:r>
           <w:rPr>
@@ -2633,7 +2633,7 @@
           <w:szCs w:val="22"/>
         </w:rPr>
       </w:pPr>
-      <w:hyperlink w:anchor="_Toc493751430" w:history="1">
+      <w:hyperlink w:anchor="_Toc511636955" w:history="1">
         <w:r>
           <w:rPr>
             <w:rStyle w:val="Lienhypertexte"/>
@@ -2680,7 +2680,7 @@
             <w:noProof/>
             <w:webHidden/>
           </w:rPr>
-          <w:instrText xml:space="preserve"> PAGEREF _Toc493751430 \h </w:instrText>
+          <w:instrText xml:space="preserve"> PAGEREF _Toc511636955 \h </w:instrText>
         </w:r>
         <w:r>
           <w:rPr>
@@ -2719,7 +2719,7 @@
           <w:sz w:val="22"/>
         </w:rPr>
       </w:pPr>
-      <w:hyperlink w:anchor="_Toc493751431" w:history="1">
+      <w:hyperlink w:anchor="_Toc511636956" w:history="1">
         <w:r>
           <w:rPr>
             <w:rStyle w:val="Lienhypertexte"/>
@@ -2757,7 +2757,7 @@
           <w:rPr>
             <w:webHidden/>
           </w:rPr>
-          <w:instrText xml:space="preserve"> PAGEREF _Toc493751431 \h </w:instrText>
+          <w:instrText xml:space="preserve"> PAGEREF _Toc511636956 \h </w:instrText>
         </w:r>
         <w:r>
           <w:rPr>
@@ -2792,7 +2792,7 @@
           <w:sz w:val="22"/>
         </w:rPr>
       </w:pPr>
-      <w:hyperlink w:anchor="_Toc493751432" w:history="1">
+      <w:hyperlink w:anchor="_Toc511636957" w:history="1">
         <w:r>
           <w:rPr>
             <w:rStyle w:val="Lienhypertexte"/>
@@ -2830,7 +2830,7 @@
           <w:rPr>
             <w:webHidden/>
           </w:rPr>
-          <w:instrText xml:space="preserve"> PAGEREF _Toc493751432 \h </w:instrText>
+          <w:instrText xml:space="preserve"> PAGEREF _Toc511636957 \h </w:instrText>
         </w:r>
         <w:r>
           <w:rPr>
@@ -2922,7 +2922,7 @@
           <w:lang w:val="en-US"/>
         </w:rPr>
       </w:pPr>
-      <w:bookmarkStart w:id="6" w:name="_Toc493751421"/>
+      <w:bookmarkStart w:id="6" w:name="_Toc511636946"/>
       <w:r>
         <w:rPr>
           <w:lang w:val="en-US"/>
@@ -3199,7 +3199,7 @@
           <w:lang w:val="en-US"/>
         </w:rPr>
       </w:pPr>
-      <w:bookmarkStart w:id="7" w:name="_Toc493751422"/>
+      <w:bookmarkStart w:id="7" w:name="_Toc511636947"/>
       <w:r>
         <w:rPr>
           <w:lang w:val="en-US"/>
@@ -3374,7 +3374,7 @@
                     <pic:cNvPicPr/>
                   </pic:nvPicPr>
                   <pic:blipFill>
-                    <a:blip r:embed="rId9" cstate="print">
+                    <a:blip r:embed="rId8" cstate="print">
                       <a:extLst>
                         <a:ext uri="{28A0092B-C50C-407E-A947-70E740481C1C}">
                           <a14:useLocalDpi xmlns:a14="http://schemas.microsoft.com/office/drawing/2010/main" val="0"/>
@@ -3455,20 +3455,74 @@
     </w:p>
     <w:p>
       <w:pPr>
+        <w:jc w:val="both"/>
+        <w:rPr>
+          <w:lang w:val="en-US"/>
+        </w:rPr>
+      </w:pPr>
+    </w:p>
+    <w:p>
+      <w:pPr>
+        <w:jc w:val="both"/>
+        <w:rPr>
+          <w:lang w:val="en-US"/>
+        </w:rPr>
+      </w:pPr>
+      <w:r>
+        <w:rPr>
+          <w:lang w:val="en-US"/>
+        </w:rPr>
+        <w:t xml:space="preserve">Tools </w:t>
+      </w:r>
+      <w:r>
+        <w:rPr>
+          <w:lang w:val="en-US"/>
+        </w:rPr>
+        <w:t>have been tested on</w:t>
+      </w:r>
+      <w:r>
+        <w:rPr>
+          <w:lang w:val="en-US"/>
+        </w:rPr>
+        <w:t xml:space="preserve"> Linux</w:t>
+      </w:r>
+      <w:r>
+        <w:rPr>
+          <w:lang w:val="en-US"/>
+        </w:rPr>
+        <w:t xml:space="preserve"> </w:t>
+      </w:r>
+      <w:r>
+        <w:rPr>
+          <w:lang w:val="en-US"/>
+        </w:rPr>
+        <w:t>system</w:t>
+      </w:r>
+      <w:bookmarkStart w:id="8" w:name="_GoBack"/>
+      <w:bookmarkEnd w:id="8"/>
+      <w:r>
+        <w:rPr>
+          <w:lang w:val="en-US"/>
+        </w:rPr>
+        <w:t>.</w:t>
+      </w:r>
+    </w:p>
+    <w:p>
+      <w:pPr>
         <w:pStyle w:val="Titre1"/>
         <w:jc w:val="both"/>
         <w:rPr>
           <w:lang w:val="en-US"/>
         </w:rPr>
       </w:pPr>
-      <w:bookmarkStart w:id="8" w:name="_Toc493751423"/>
+      <w:bookmarkStart w:id="9" w:name="_Toc511636948"/>
       <w:r>
         <w:rPr>
           <w:lang w:val="en-US"/>
         </w:rPr>
         <w:t>Product Format</w:t>
       </w:r>
-      <w:bookmarkEnd w:id="8"/>
+      <w:bookmarkEnd w:id="9"/>
     </w:p>
     <w:p>
       <w:pPr>
@@ -3477,14 +3531,14 @@
           <w:lang w:val="en-US"/>
         </w:rPr>
       </w:pPr>
-      <w:bookmarkStart w:id="9" w:name="_Toc493751424"/>
+      <w:bookmarkStart w:id="10" w:name="_Toc511636949"/>
       <w:r>
         <w:rPr>
           <w:lang w:val="en-US"/>
         </w:rPr>
         <w:t>MACCS product</w:t>
       </w:r>
-      <w:bookmarkEnd w:id="9"/>
+      <w:bookmarkEnd w:id="10"/>
     </w:p>
     <w:p>
       <w:pPr>
@@ -5171,14 +5225,14 @@
           <w:lang w:val="en-US"/>
         </w:rPr>
       </w:pPr>
-      <w:bookmarkStart w:id="10" w:name="_Toc493751425"/>
+      <w:bookmarkStart w:id="11" w:name="_Toc511636950"/>
       <w:r>
         <w:rPr>
           <w:lang w:val="en-US"/>
         </w:rPr>
         <w:t>Muscate product</w:t>
       </w:r>
-      <w:bookmarkEnd w:id="10"/>
+      <w:bookmarkEnd w:id="11"/>
     </w:p>
     <w:p>
       <w:pPr>
@@ -6897,14 +6951,14 @@
           <w:lang w:val="en-US"/>
         </w:rPr>
       </w:pPr>
-      <w:bookmarkStart w:id="11" w:name="_Toc493751426"/>
+      <w:bookmarkStart w:id="12" w:name="_Toc511636951"/>
       <w:r>
         <w:rPr>
           <w:lang w:val="en-US"/>
         </w:rPr>
         <w:t>Sen2cor product</w:t>
       </w:r>
-      <w:bookmarkEnd w:id="11"/>
+      <w:bookmarkEnd w:id="12"/>
     </w:p>
     <w:p>
       <w:pPr>
@@ -7647,14 +7701,14 @@
           <w:lang w:val="en-US"/>
         </w:rPr>
       </w:pPr>
-      <w:bookmarkStart w:id="12" w:name="_Toc493751427"/>
+      <w:bookmarkStart w:id="13" w:name="_Toc511636952"/>
       <w:r>
         <w:rPr>
           <w:lang w:val="en-US"/>
         </w:rPr>
         <w:t>Scope of delivery</w:t>
       </w:r>
-      <w:bookmarkEnd w:id="12"/>
+      <w:bookmarkEnd w:id="13"/>
     </w:p>
     <w:p>
       <w:pPr>
@@ -7926,7 +7980,7 @@
           <w:lang w:val="en-US"/>
         </w:rPr>
       </w:pPr>
-      <w:bookmarkStart w:id="13" w:name="_Ref485213522"/>
+      <w:bookmarkStart w:id="14" w:name="_Ref485213522"/>
       <w:r>
         <w:rPr>
           <w:lang w:val="en-US"/>
@@ -7955,7 +8009,7 @@
       <w:r>
         <w:fldChar w:fldCharType="end"/>
       </w:r>
-      <w:bookmarkEnd w:id="13"/>
+      <w:bookmarkEnd w:id="14"/>
       <w:r>
         <w:rPr>
           <w:lang w:val="en-US"/>
@@ -9757,14 +9811,14 @@
           <w:lang w:val="en-US"/>
         </w:rPr>
       </w:pPr>
-      <w:bookmarkStart w:id="14" w:name="_Toc493751428"/>
+      <w:bookmarkStart w:id="15" w:name="_Toc511636953"/>
       <w:r>
         <w:rPr>
           <w:lang w:val="en-US"/>
         </w:rPr>
         <w:t>Description and use of tools</w:t>
       </w:r>
-      <w:bookmarkEnd w:id="14"/>
+      <w:bookmarkEnd w:id="15"/>
     </w:p>
     <w:p>
       <w:pPr>
@@ -9773,14 +9827,14 @@
           <w:lang w:val="en-US"/>
         </w:rPr>
       </w:pPr>
-      <w:bookmarkStart w:id="15" w:name="_Toc493751429"/>
+      <w:bookmarkStart w:id="16" w:name="_Toc511636954"/>
       <w:r>
         <w:rPr>
           <w:lang w:val="en-US"/>
         </w:rPr>
         <w:t>Use of tools</w:t>
       </w:r>
-      <w:bookmarkEnd w:id="15"/>
+      <w:bookmarkEnd w:id="16"/>
     </w:p>
     <w:p>
       <w:pPr>
@@ -9999,7 +10053,7 @@
           <w:lang w:val="en-US"/>
         </w:rPr>
       </w:pPr>
-      <w:bookmarkStart w:id="16" w:name="_Ref485214943"/>
+      <w:bookmarkStart w:id="17" w:name="_Ref485214943"/>
       <w:r>
         <w:rPr>
           <w:lang w:val="en-US"/>
@@ -10028,7 +10082,7 @@
       <w:r>
         <w:fldChar w:fldCharType="end"/>
       </w:r>
-      <w:bookmarkEnd w:id="16"/>
+      <w:bookmarkEnd w:id="17"/>
       <w:r>
         <w:rPr>
           <w:lang w:val="en-US"/>
@@ -10628,14 +10682,14 @@
           <w:lang w:val="en-US"/>
         </w:rPr>
       </w:pPr>
-      <w:bookmarkStart w:id="17" w:name="_Toc493751430"/>
+      <w:bookmarkStart w:id="18" w:name="_Toc511636955"/>
       <w:r>
         <w:rPr>
           <w:lang w:val="en-US"/>
         </w:rPr>
         <w:t>MACCS/Muscate product to Sen2cor format</w:t>
       </w:r>
-      <w:bookmarkEnd w:id="17"/>
+      <w:bookmarkEnd w:id="18"/>
     </w:p>
     <w:p>
       <w:pPr>
@@ -10644,14 +10698,14 @@
           <w:lang w:val="en-US"/>
         </w:rPr>
       </w:pPr>
-      <w:bookmarkStart w:id="18" w:name="_Toc493751431"/>
+      <w:bookmarkStart w:id="19" w:name="_Toc511636956"/>
       <w:r>
         <w:rPr>
           <w:lang w:val="en-US"/>
         </w:rPr>
         <w:t>Masks and images</w:t>
       </w:r>
-      <w:bookmarkEnd w:id="18"/>
+      <w:bookmarkEnd w:id="19"/>
     </w:p>
     <w:p>
       <w:pPr>
@@ -10727,13 +10781,37 @@
         <w:rPr>
           <w:lang w:val="en-US"/>
         </w:rPr>
-        <w:t xml:space="preserve"> For mask, they have to concatenate some image in one.</w:t>
-      </w:r>
-      <w:r>
-        <w:rPr>
-          <w:lang w:val="en-US"/>
-        </w:rPr>
-        <w:t xml:space="preserve"> For edge, snow and water, they take the MACCS or Muscate mask and create a new mask with the correct value (0 for edge, 11 for snow and 6 for water)</w:t>
+        <w:t xml:space="preserve"> For mask, they have to concatenate some image</w:t>
+      </w:r>
+      <w:r>
+        <w:rPr>
+          <w:lang w:val="en-US"/>
+        </w:rPr>
+        <w:t>s</w:t>
+      </w:r>
+      <w:r>
+        <w:rPr>
+          <w:lang w:val="en-US"/>
+        </w:rPr>
+        <w:t xml:space="preserve"> in one.</w:t>
+      </w:r>
+      <w:r>
+        <w:rPr>
+          <w:lang w:val="en-US"/>
+        </w:rPr>
+        <w:t xml:space="preserve"> For edge, snow and water, they take the MACCS or Muscate mask</w:t>
+      </w:r>
+      <w:r>
+        <w:rPr>
+          <w:lang w:val="en-US"/>
+        </w:rPr>
+        <w:t>s</w:t>
+      </w:r>
+      <w:r>
+        <w:rPr>
+          <w:lang w:val="en-US"/>
+        </w:rPr>
+        <w:t xml:space="preserve"> and create a new mask with the correct value (0 for edge, 11 for snow and 6 for water)</w:t>
       </w:r>
       <w:r>
         <w:rPr>
@@ -10940,19 +11018,83 @@
     </w:p>
     <w:p>
       <w:pPr>
+        <w:jc w:val="both"/>
+        <w:rPr>
+          <w:lang w:val="en-US"/>
+        </w:rPr>
+      </w:pPr>
+      <w:r>
+        <w:rPr>
+          <w:lang w:val="en-US"/>
+        </w:rPr>
+        <w:t>To use converted product in SNAP, images need to be in:</w:t>
+      </w:r>
+    </w:p>
+    <w:p>
+      <w:pPr>
+        <w:pStyle w:val="Paragraphedeliste"/>
+        <w:numPr>
+          <w:ilvl w:val="0"/>
+          <w:numId w:val="15"/>
+        </w:numPr>
+        <w:jc w:val="both"/>
+        <w:rPr>
+          <w:rFonts w:ascii="Arial" w:hAnsi="Arial" w:cs="Arial"/>
+          <w:lang w:val="en-US"/>
+        </w:rPr>
+      </w:pPr>
+      <w:r>
+        <w:rPr>
+          <w:rFonts w:ascii="Arial" w:hAnsi="Arial" w:cs="Arial"/>
+          <w:lang w:val="en-US"/>
+        </w:rPr>
+        <w:t>Unsigned int for reflectance, AOT and water vapor</w:t>
+      </w:r>
+    </w:p>
+    <w:p>
+      <w:pPr>
+        <w:pStyle w:val="Paragraphedeliste"/>
+        <w:numPr>
+          <w:ilvl w:val="0"/>
+          <w:numId w:val="15"/>
+        </w:numPr>
+        <w:jc w:val="both"/>
+        <w:rPr>
+          <w:rFonts w:ascii="Arial" w:hAnsi="Arial" w:cs="Arial"/>
+          <w:lang w:val="en-US"/>
+        </w:rPr>
+      </w:pPr>
+      <w:r>
+        <w:rPr>
+          <w:rFonts w:ascii="Arial" w:hAnsi="Arial" w:cs="Arial"/>
+          <w:lang w:val="en-US"/>
+        </w:rPr>
+        <w:t xml:space="preserve">Byte for mask </w:t>
+      </w:r>
+    </w:p>
+    <w:p>
+      <w:pPr>
+        <w:jc w:val="both"/>
+        <w:rPr>
+          <w:lang w:val="en-US"/>
+        </w:rPr>
+      </w:pPr>
+    </w:p>
+    <w:p>
+      <w:pPr>
         <w:pStyle w:val="Titre3"/>
         <w:rPr>
           <w:lang w:val="en-US"/>
         </w:rPr>
       </w:pPr>
-      <w:bookmarkStart w:id="19" w:name="_Toc493751432"/>
+      <w:bookmarkStart w:id="20" w:name="_Toc511636957"/>
       <w:r>
         <w:rPr>
           <w:lang w:val="en-US"/>
         </w:rPr>
         <w:t>Metadata file</w:t>
       </w:r>
-      <w:bookmarkEnd w:id="19"/>
+      <w:bookmarkEnd w:id="20"/>
     </w:p>
     <w:p>
       <w:pPr>
@@ -11067,8 +11209,6 @@
         </w:rPr>
         <w:t>.</w:t>
       </w:r>
-      <w:bookmarkStart w:id="20" w:name="_GoBack"/>
-      <w:bookmarkEnd w:id="20"/>
     </w:p>
     <w:p>
       <w:pPr>
@@ -11097,10 +11237,10 @@
       </w:pPr>
     </w:p>
     <w:sectPr>
-      <w:headerReference w:type="default" r:id="rId10"/>
-      <w:footerReference w:type="default" r:id="rId11"/>
-      <w:headerReference w:type="first" r:id="rId12"/>
-      <w:footerReference w:type="first" r:id="rId13"/>
+      <w:headerReference w:type="default" r:id="rId9"/>
+      <w:footerReference w:type="default" r:id="rId10"/>
+      <w:headerReference w:type="first" r:id="rId11"/>
+      <w:footerReference w:type="first" r:id="rId12"/>
       <w:pgSz w:w="11907" w:h="16840" w:code="9"/>
       <w:pgMar w:top="1134" w:right="1134" w:bottom="1134" w:left="1134" w:header="567" w:footer="351" w:gutter="0"/>
       <w:pgNumType w:start="1"/>
@@ -11113,7 +11253,7 @@
 </file>
 
 <file path=word/endnotes.xml><?xml version="1.0" encoding="utf-8"?>
-<w:endnotes xmlns:wpc="http://schemas.microsoft.com/office/word/2010/wordprocessingCanvas" xmlns:mc="http://schemas.openxmlformats.org/markup-compatibility/2006" xmlns:o="urn:schemas-microsoft-com:office:office" xmlns:r="http://schemas.openxmlformats.org/officeDocument/2006/relationships" xmlns:m="http://schemas.openxmlformats.org/officeDocument/2006/math" xmlns:v="urn:schemas-microsoft-com:vml" xmlns:wp14="http://schemas.microsoft.com/office/word/2010/wordprocessingDrawing" xmlns:wp="http://schemas.openxmlformats.org/drawingml/2006/wordprocessingDrawing" xmlns:w10="urn:schemas-microsoft-com:office:word" xmlns:w="http://schemas.openxmlformats.org/wordprocessingml/2006/main" xmlns:w14="http://schemas.microsoft.com/office/word/2010/wordml" xmlns:wpg="http://schemas.microsoft.com/office/word/2010/wordprocessingGroup" xmlns:wpi="http://schemas.microsoft.com/office/word/2010/wordprocessingInk" xmlns:wne="http://schemas.microsoft.com/office/word/2006/wordml" xmlns:wps="http://schemas.microsoft.com/office/word/2010/wordprocessingShape" mc:Ignorable="w14 wp14">
+<w:endnotes xmlns:wpc="http://schemas.microsoft.com/office/word/2010/wordprocessingCanvas" xmlns:cx="http://schemas.microsoft.com/office/drawing/2014/chartex" xmlns:cx1="http://schemas.microsoft.com/office/drawing/2015/9/8/chartex" xmlns:mc="http://schemas.openxmlformats.org/markup-compatibility/2006" xmlns:o="urn:schemas-microsoft-com:office:office" xmlns:r="http://schemas.openxmlformats.org/officeDocument/2006/relationships" xmlns:m="http://schemas.openxmlformats.org/officeDocument/2006/math" xmlns:v="urn:schemas-microsoft-com:vml" xmlns:wp14="http://schemas.microsoft.com/office/word/2010/wordprocessingDrawing" xmlns:wp="http://schemas.openxmlformats.org/drawingml/2006/wordprocessingDrawing" xmlns:w10="urn:schemas-microsoft-com:office:word" xmlns:w="http://schemas.openxmlformats.org/wordprocessingml/2006/main" xmlns:w14="http://schemas.microsoft.com/office/word/2010/wordml" xmlns:w15="http://schemas.microsoft.com/office/word/2012/wordml" xmlns:w16se="http://schemas.microsoft.com/office/word/2015/wordml/symex" xmlns:wpg="http://schemas.microsoft.com/office/word/2010/wordprocessingGroup" xmlns:wpi="http://schemas.microsoft.com/office/word/2010/wordprocessingInk" xmlns:wne="http://schemas.microsoft.com/office/word/2006/wordml" xmlns:wps="http://schemas.microsoft.com/office/word/2010/wordprocessingShape" mc:Ignorable="w14 w15 w16se wp14">
   <w:endnote w:type="separator" w:id="-1">
     <w:p>
       <w:r>
@@ -11132,7 +11272,7 @@
 </file>
 
 <file path=word/footer1.xml><?xml version="1.0" encoding="utf-8"?>
-<w:ftr xmlns:wpc="http://schemas.microsoft.com/office/word/2010/wordprocessingCanvas" xmlns:mc="http://schemas.openxmlformats.org/markup-compatibility/2006" xmlns:o="urn:schemas-microsoft-com:office:office" xmlns:r="http://schemas.openxmlformats.org/officeDocument/2006/relationships" xmlns:m="http://schemas.openxmlformats.org/officeDocument/2006/math" xmlns:v="urn:schemas-microsoft-com:vml" xmlns:wp14="http://schemas.microsoft.com/office/word/2010/wordprocessingDrawing" xmlns:wp="http://schemas.openxmlformats.org/drawingml/2006/wordprocessingDrawing" xmlns:w10="urn:schemas-microsoft-com:office:word" xmlns:w="http://schemas.openxmlformats.org/wordprocessingml/2006/main" xmlns:w14="http://schemas.microsoft.com/office/word/2010/wordml" xmlns:wpg="http://schemas.microsoft.com/office/word/2010/wordprocessingGroup" xmlns:wpi="http://schemas.microsoft.com/office/word/2010/wordprocessingInk" xmlns:wne="http://schemas.microsoft.com/office/word/2006/wordml" xmlns:wps="http://schemas.microsoft.com/office/word/2010/wordprocessingShape" mc:Ignorable="w14 wp14">
+<w:ftr xmlns:wpc="http://schemas.microsoft.com/office/word/2010/wordprocessingCanvas" xmlns:cx="http://schemas.microsoft.com/office/drawing/2014/chartex" xmlns:cx1="http://schemas.microsoft.com/office/drawing/2015/9/8/chartex" xmlns:mc="http://schemas.openxmlformats.org/markup-compatibility/2006" xmlns:o="urn:schemas-microsoft-com:office:office" xmlns:r="http://schemas.openxmlformats.org/officeDocument/2006/relationships" xmlns:m="http://schemas.openxmlformats.org/officeDocument/2006/math" xmlns:v="urn:schemas-microsoft-com:vml" xmlns:wp14="http://schemas.microsoft.com/office/word/2010/wordprocessingDrawing" xmlns:wp="http://schemas.openxmlformats.org/drawingml/2006/wordprocessingDrawing" xmlns:w10="urn:schemas-microsoft-com:office:word" xmlns:w="http://schemas.openxmlformats.org/wordprocessingml/2006/main" xmlns:w14="http://schemas.microsoft.com/office/word/2010/wordml" xmlns:w15="http://schemas.microsoft.com/office/word/2012/wordml" xmlns:w16se="http://schemas.microsoft.com/office/word/2015/wordml/symex" xmlns:wpg="http://schemas.microsoft.com/office/word/2010/wordprocessingGroup" xmlns:wpi="http://schemas.microsoft.com/office/word/2010/wordprocessingInk" xmlns:wne="http://schemas.microsoft.com/office/word/2006/wordml" xmlns:wps="http://schemas.microsoft.com/office/word/2010/wordprocessingShape" mc:Ignorable="w14 w15 w16se wp14">
   <w:p>
     <w:pPr>
       <w:tabs>
@@ -11194,7 +11334,7 @@
 </file>
 
 <file path=word/footer2.xml><?xml version="1.0" encoding="utf-8"?>
-<w:ftr xmlns:wpc="http://schemas.microsoft.com/office/word/2010/wordprocessingCanvas" xmlns:mc="http://schemas.openxmlformats.org/markup-compatibility/2006" xmlns:o="urn:schemas-microsoft-com:office:office" xmlns:r="http://schemas.openxmlformats.org/officeDocument/2006/relationships" xmlns:m="http://schemas.openxmlformats.org/officeDocument/2006/math" xmlns:v="urn:schemas-microsoft-com:vml" xmlns:wp14="http://schemas.microsoft.com/office/word/2010/wordprocessingDrawing" xmlns:wp="http://schemas.openxmlformats.org/drawingml/2006/wordprocessingDrawing" xmlns:w10="urn:schemas-microsoft-com:office:word" xmlns:w="http://schemas.openxmlformats.org/wordprocessingml/2006/main" xmlns:w14="http://schemas.microsoft.com/office/word/2010/wordml" xmlns:wpg="http://schemas.microsoft.com/office/word/2010/wordprocessingGroup" xmlns:wpi="http://schemas.microsoft.com/office/word/2010/wordprocessingInk" xmlns:wne="http://schemas.microsoft.com/office/word/2006/wordml" xmlns:wps="http://schemas.microsoft.com/office/word/2010/wordprocessingShape" mc:Ignorable="w14 wp14">
+<w:ftr xmlns:wpc="http://schemas.microsoft.com/office/word/2010/wordprocessingCanvas" xmlns:cx="http://schemas.microsoft.com/office/drawing/2014/chartex" xmlns:cx1="http://schemas.microsoft.com/office/drawing/2015/9/8/chartex" xmlns:mc="http://schemas.openxmlformats.org/markup-compatibility/2006" xmlns:o="urn:schemas-microsoft-com:office:office" xmlns:r="http://schemas.openxmlformats.org/officeDocument/2006/relationships" xmlns:m="http://schemas.openxmlformats.org/officeDocument/2006/math" xmlns:v="urn:schemas-microsoft-com:vml" xmlns:wp14="http://schemas.microsoft.com/office/word/2010/wordprocessingDrawing" xmlns:wp="http://schemas.openxmlformats.org/drawingml/2006/wordprocessingDrawing" xmlns:w10="urn:schemas-microsoft-com:office:word" xmlns:w="http://schemas.openxmlformats.org/wordprocessingml/2006/main" xmlns:w14="http://schemas.microsoft.com/office/word/2010/wordml" xmlns:w15="http://schemas.microsoft.com/office/word/2012/wordml" xmlns:w16se="http://schemas.microsoft.com/office/word/2015/wordml/symex" xmlns:wpg="http://schemas.microsoft.com/office/word/2010/wordprocessingGroup" xmlns:wpi="http://schemas.microsoft.com/office/word/2010/wordprocessingInk" xmlns:wne="http://schemas.microsoft.com/office/word/2006/wordml" xmlns:wps="http://schemas.microsoft.com/office/word/2010/wordprocessingShape" mc:Ignorable="w14 w15 w16se wp14">
   <w:p>
     <w:pPr>
       <w:pStyle w:val="Pieddepage"/>
@@ -11259,7 +11399,7 @@
 </file>
 
 <file path=word/footnotes.xml><?xml version="1.0" encoding="utf-8"?>
-<w:footnotes xmlns:wpc="http://schemas.microsoft.com/office/word/2010/wordprocessingCanvas" xmlns:mc="http://schemas.openxmlformats.org/markup-compatibility/2006" xmlns:o="urn:schemas-microsoft-com:office:office" xmlns:r="http://schemas.openxmlformats.org/officeDocument/2006/relationships" xmlns:m="http://schemas.openxmlformats.org/officeDocument/2006/math" xmlns:v="urn:schemas-microsoft-com:vml" xmlns:wp14="http://schemas.microsoft.com/office/word/2010/wordprocessingDrawing" xmlns:wp="http://schemas.openxmlformats.org/drawingml/2006/wordprocessingDrawing" xmlns:w10="urn:schemas-microsoft-com:office:word" xmlns:w="http://schemas.openxmlformats.org/wordprocessingml/2006/main" xmlns:w14="http://schemas.microsoft.com/office/word/2010/wordml" xmlns:wpg="http://schemas.microsoft.com/office/word/2010/wordprocessingGroup" xmlns:wpi="http://schemas.microsoft.com/office/word/2010/wordprocessingInk" xmlns:wne="http://schemas.microsoft.com/office/word/2006/wordml" xmlns:wps="http://schemas.microsoft.com/office/word/2010/wordprocessingShape" mc:Ignorable="w14 wp14">
+<w:footnotes xmlns:wpc="http://schemas.microsoft.com/office/word/2010/wordprocessingCanvas" xmlns:cx="http://schemas.microsoft.com/office/drawing/2014/chartex" xmlns:cx1="http://schemas.microsoft.com/office/drawing/2015/9/8/chartex" xmlns:mc="http://schemas.openxmlformats.org/markup-compatibility/2006" xmlns:o="urn:schemas-microsoft-com:office:office" xmlns:r="http://schemas.openxmlformats.org/officeDocument/2006/relationships" xmlns:m="http://schemas.openxmlformats.org/officeDocument/2006/math" xmlns:v="urn:schemas-microsoft-com:vml" xmlns:wp14="http://schemas.microsoft.com/office/word/2010/wordprocessingDrawing" xmlns:wp="http://schemas.openxmlformats.org/drawingml/2006/wordprocessingDrawing" xmlns:w10="urn:schemas-microsoft-com:office:word" xmlns:w="http://schemas.openxmlformats.org/wordprocessingml/2006/main" xmlns:w14="http://schemas.microsoft.com/office/word/2010/wordml" xmlns:w15="http://schemas.microsoft.com/office/word/2012/wordml" xmlns:w16se="http://schemas.microsoft.com/office/word/2015/wordml/symex" xmlns:wpg="http://schemas.microsoft.com/office/word/2010/wordprocessingGroup" xmlns:wpi="http://schemas.microsoft.com/office/word/2010/wordprocessingInk" xmlns:wne="http://schemas.microsoft.com/office/word/2006/wordml" xmlns:wps="http://schemas.microsoft.com/office/word/2010/wordprocessingShape" mc:Ignorable="w14 w15 w16se wp14">
   <w:footnote w:type="separator" w:id="-1">
     <w:p>
       <w:r>
@@ -11278,7 +11418,7 @@
 </file>
 
 <file path=word/header1.xml><?xml version="1.0" encoding="utf-8"?>
-<w:hdr xmlns:wpc="http://schemas.microsoft.com/office/word/2010/wordprocessingCanvas" xmlns:mc="http://schemas.openxmlformats.org/markup-compatibility/2006" xmlns:o="urn:schemas-microsoft-com:office:office" xmlns:r="http://schemas.openxmlformats.org/officeDocument/2006/relationships" xmlns:m="http://schemas.openxmlformats.org/officeDocument/2006/math" xmlns:v="urn:schemas-microsoft-com:vml" xmlns:wp14="http://schemas.microsoft.com/office/word/2010/wordprocessingDrawing" xmlns:wp="http://schemas.openxmlformats.org/drawingml/2006/wordprocessingDrawing" xmlns:w10="urn:schemas-microsoft-com:office:word" xmlns:w="http://schemas.openxmlformats.org/wordprocessingml/2006/main" xmlns:w14="http://schemas.microsoft.com/office/word/2010/wordml" xmlns:wpg="http://schemas.microsoft.com/office/word/2010/wordprocessingGroup" xmlns:wpi="http://schemas.microsoft.com/office/word/2010/wordprocessingInk" xmlns:wne="http://schemas.microsoft.com/office/word/2006/wordml" xmlns:wps="http://schemas.microsoft.com/office/word/2010/wordprocessingShape" mc:Ignorable="w14 wp14">
+<w:hdr xmlns:wpc="http://schemas.microsoft.com/office/word/2010/wordprocessingCanvas" xmlns:cx="http://schemas.microsoft.com/office/drawing/2014/chartex" xmlns:cx1="http://schemas.microsoft.com/office/drawing/2015/9/8/chartex" xmlns:mc="http://schemas.openxmlformats.org/markup-compatibility/2006" xmlns:o="urn:schemas-microsoft-com:office:office" xmlns:r="http://schemas.openxmlformats.org/officeDocument/2006/relationships" xmlns:m="http://schemas.openxmlformats.org/officeDocument/2006/math" xmlns:v="urn:schemas-microsoft-com:vml" xmlns:wp14="http://schemas.microsoft.com/office/word/2010/wordprocessingDrawing" xmlns:wp="http://schemas.openxmlformats.org/drawingml/2006/wordprocessingDrawing" xmlns:w10="urn:schemas-microsoft-com:office:word" xmlns:w="http://schemas.openxmlformats.org/wordprocessingml/2006/main" xmlns:w14="http://schemas.microsoft.com/office/word/2010/wordml" xmlns:w15="http://schemas.microsoft.com/office/word/2012/wordml" xmlns:w16se="http://schemas.microsoft.com/office/word/2015/wordml/symex" xmlns:wpg="http://schemas.microsoft.com/office/word/2010/wordprocessingGroup" xmlns:wpi="http://schemas.microsoft.com/office/word/2010/wordprocessingInk" xmlns:wne="http://schemas.microsoft.com/office/word/2006/wordml" xmlns:wps="http://schemas.microsoft.com/office/word/2010/wordprocessingShape" mc:Ignorable="w14 w15 w16se wp14">
   <w:tbl>
     <w:tblPr>
       <w:tblW w:w="9993" w:type="dxa"/>
@@ -11682,7 +11822,7 @@
               <w:sz w:val="18"/>
               <w:szCs w:val="18"/>
             </w:rPr>
-            <w:t>10</w:t>
+            <w:t>5</w:t>
           </w:r>
           <w:r>
             <w:rPr>
@@ -11770,7 +11910,7 @@
 </file>
 
 <file path=word/header2.xml><?xml version="1.0" encoding="utf-8"?>
-<w:hdr xmlns:wpc="http://schemas.microsoft.com/office/word/2010/wordprocessingCanvas" xmlns:mc="http://schemas.openxmlformats.org/markup-compatibility/2006" xmlns:o="urn:schemas-microsoft-com:office:office" xmlns:r="http://schemas.openxmlformats.org/officeDocument/2006/relationships" xmlns:m="http://schemas.openxmlformats.org/officeDocument/2006/math" xmlns:v="urn:schemas-microsoft-com:vml" xmlns:wp14="http://schemas.microsoft.com/office/word/2010/wordprocessingDrawing" xmlns:wp="http://schemas.openxmlformats.org/drawingml/2006/wordprocessingDrawing" xmlns:w10="urn:schemas-microsoft-com:office:word" xmlns:w="http://schemas.openxmlformats.org/wordprocessingml/2006/main" xmlns:w14="http://schemas.microsoft.com/office/word/2010/wordml" xmlns:wpg="http://schemas.microsoft.com/office/word/2010/wordprocessingGroup" xmlns:wpi="http://schemas.microsoft.com/office/word/2010/wordprocessingInk" xmlns:wne="http://schemas.microsoft.com/office/word/2006/wordml" xmlns:wps="http://schemas.microsoft.com/office/word/2010/wordprocessingShape" mc:Ignorable="w14 wp14">
+<w:hdr xmlns:wpc="http://schemas.microsoft.com/office/word/2010/wordprocessingCanvas" xmlns:cx="http://schemas.microsoft.com/office/drawing/2014/chartex" xmlns:cx1="http://schemas.microsoft.com/office/drawing/2015/9/8/chartex" xmlns:mc="http://schemas.openxmlformats.org/markup-compatibility/2006" xmlns:o="urn:schemas-microsoft-com:office:office" xmlns:r="http://schemas.openxmlformats.org/officeDocument/2006/relationships" xmlns:m="http://schemas.openxmlformats.org/officeDocument/2006/math" xmlns:v="urn:schemas-microsoft-com:vml" xmlns:wp14="http://schemas.microsoft.com/office/word/2010/wordprocessingDrawing" xmlns:wp="http://schemas.openxmlformats.org/drawingml/2006/wordprocessingDrawing" xmlns:w10="urn:schemas-microsoft-com:office:word" xmlns:w="http://schemas.openxmlformats.org/wordprocessingml/2006/main" xmlns:w14="http://schemas.microsoft.com/office/word/2010/wordml" xmlns:w15="http://schemas.microsoft.com/office/word/2012/wordml" xmlns:w16se="http://schemas.microsoft.com/office/word/2015/wordml/symex" xmlns:wpg="http://schemas.microsoft.com/office/word/2010/wordprocessingGroup" xmlns:wpi="http://schemas.microsoft.com/office/word/2010/wordprocessingInk" xmlns:wne="http://schemas.microsoft.com/office/word/2006/wordml" xmlns:wps="http://schemas.microsoft.com/office/word/2010/wordprocessingShape" mc:Ignorable="w14 w15 w16se wp14">
   <w:tbl>
     <w:tblPr>
       <w:tblW w:w="9993" w:type="dxa"/>
@@ -12265,8 +12405,8 @@
 </file>
 
 <file path=word/numbering.xml><?xml version="1.0" encoding="utf-8"?>
-<w:numbering xmlns:wpc="http://schemas.microsoft.com/office/word/2010/wordprocessingCanvas" xmlns:mc="http://schemas.openxmlformats.org/markup-compatibility/2006" xmlns:o="urn:schemas-microsoft-com:office:office" xmlns:r="http://schemas.openxmlformats.org/officeDocument/2006/relationships" xmlns:m="http://schemas.openxmlformats.org/officeDocument/2006/math" xmlns:v="urn:schemas-microsoft-com:vml" xmlns:wp14="http://schemas.microsoft.com/office/word/2010/wordprocessingDrawing" xmlns:wp="http://schemas.openxmlformats.org/drawingml/2006/wordprocessingDrawing" xmlns:w10="urn:schemas-microsoft-com:office:word" xmlns:w="http://schemas.openxmlformats.org/wordprocessingml/2006/main" xmlns:w14="http://schemas.microsoft.com/office/word/2010/wordml" xmlns:wpg="http://schemas.microsoft.com/office/word/2010/wordprocessingGroup" xmlns:wpi="http://schemas.microsoft.com/office/word/2010/wordprocessingInk" xmlns:wne="http://schemas.microsoft.com/office/word/2006/wordml" xmlns:wps="http://schemas.microsoft.com/office/word/2010/wordprocessingShape" mc:Ignorable="w14 wp14">
-  <w:abstractNum w:abstractNumId="0">
+<w:numbering xmlns:wpc="http://schemas.microsoft.com/office/word/2010/wordprocessingCanvas" xmlns:cx="http://schemas.microsoft.com/office/drawing/2014/chartex" xmlns:cx1="http://schemas.microsoft.com/office/drawing/2015/9/8/chartex" xmlns:mc="http://schemas.openxmlformats.org/markup-compatibility/2006" xmlns:o="urn:schemas-microsoft-com:office:office" xmlns:r="http://schemas.openxmlformats.org/officeDocument/2006/relationships" xmlns:m="http://schemas.openxmlformats.org/officeDocument/2006/math" xmlns:v="urn:schemas-microsoft-com:vml" xmlns:wp14="http://schemas.microsoft.com/office/word/2010/wordprocessingDrawing" xmlns:wp="http://schemas.openxmlformats.org/drawingml/2006/wordprocessingDrawing" xmlns:w10="urn:schemas-microsoft-com:office:word" xmlns:w="http://schemas.openxmlformats.org/wordprocessingml/2006/main" xmlns:w14="http://schemas.microsoft.com/office/word/2010/wordml" xmlns:w15="http://schemas.microsoft.com/office/word/2012/wordml" xmlns:w16se="http://schemas.microsoft.com/office/word/2015/wordml/symex" xmlns:wpg="http://schemas.microsoft.com/office/word/2010/wordprocessingGroup" xmlns:wpi="http://schemas.microsoft.com/office/word/2010/wordprocessingInk" xmlns:wne="http://schemas.microsoft.com/office/word/2006/wordml" xmlns:wps="http://schemas.microsoft.com/office/word/2010/wordprocessingShape" mc:Ignorable="w14 w15 w16se wp14">
+  <w:abstractNum w:abstractNumId="0" w15:restartNumberingAfterBreak="0">
     <w:nsid w:val="FFFFFFFB"/>
     <w:multiLevelType w:val="multilevel"/>
     <w:tmpl w:val="89FA9FE0"/>
@@ -12370,7 +12510,7 @@
       </w:pPr>
     </w:lvl>
   </w:abstractNum>
-  <w:abstractNum w:abstractNumId="1">
+  <w:abstractNum w:abstractNumId="1" w15:restartNumberingAfterBreak="0">
     <w:nsid w:val="00347C09"/>
     <w:multiLevelType w:val="hybridMultilevel"/>
     <w:tmpl w:val="0346FB0E"/>
@@ -12483,7 +12623,7 @@
       </w:rPr>
     </w:lvl>
   </w:abstractNum>
-  <w:abstractNum w:abstractNumId="2">
+  <w:abstractNum w:abstractNumId="2" w15:restartNumberingAfterBreak="0">
     <w:nsid w:val="010E129A"/>
     <w:multiLevelType w:val="singleLevel"/>
     <w:tmpl w:val="0318EA04"/>
@@ -12504,7 +12644,7 @@
       </w:rPr>
     </w:lvl>
   </w:abstractNum>
-  <w:abstractNum w:abstractNumId="3">
+  <w:abstractNum w:abstractNumId="3" w15:restartNumberingAfterBreak="0">
     <w:nsid w:val="01D04369"/>
     <w:multiLevelType w:val="singleLevel"/>
     <w:tmpl w:val="0318EA04"/>
@@ -12525,7 +12665,7 @@
       </w:rPr>
     </w:lvl>
   </w:abstractNum>
-  <w:abstractNum w:abstractNumId="4">
+  <w:abstractNum w:abstractNumId="4" w15:restartNumberingAfterBreak="0">
     <w:nsid w:val="03364C05"/>
     <w:multiLevelType w:val="singleLevel"/>
     <w:tmpl w:val="D5581D3E"/>
@@ -12545,7 +12685,7 @@
       </w:rPr>
     </w:lvl>
   </w:abstractNum>
-  <w:abstractNum w:abstractNumId="5">
+  <w:abstractNum w:abstractNumId="5" w15:restartNumberingAfterBreak="0">
     <w:nsid w:val="04607B7E"/>
     <w:multiLevelType w:val="singleLevel"/>
     <w:tmpl w:val="0318EA04"/>
@@ -12566,7 +12706,7 @@
       </w:rPr>
     </w:lvl>
   </w:abstractNum>
-  <w:abstractNum w:abstractNumId="6">
+  <w:abstractNum w:abstractNumId="6" w15:restartNumberingAfterBreak="0">
     <w:nsid w:val="05512E9F"/>
     <w:multiLevelType w:val="singleLevel"/>
     <w:tmpl w:val="0318EA04"/>
@@ -12587,7 +12727,7 @@
       </w:rPr>
     </w:lvl>
   </w:abstractNum>
-  <w:abstractNum w:abstractNumId="7">
+  <w:abstractNum w:abstractNumId="7" w15:restartNumberingAfterBreak="0">
     <w:nsid w:val="07B60C18"/>
     <w:multiLevelType w:val="singleLevel"/>
     <w:tmpl w:val="0318EA04"/>
@@ -12608,7 +12748,7 @@
       </w:rPr>
     </w:lvl>
   </w:abstractNum>
-  <w:abstractNum w:abstractNumId="8">
+  <w:abstractNum w:abstractNumId="8" w15:restartNumberingAfterBreak="0">
     <w:nsid w:val="08B36DAE"/>
     <w:multiLevelType w:val="singleLevel"/>
     <w:tmpl w:val="0318EA04"/>
@@ -12629,7 +12769,7 @@
       </w:rPr>
     </w:lvl>
   </w:abstractNum>
-  <w:abstractNum w:abstractNumId="9">
+  <w:abstractNum w:abstractNumId="9" w15:restartNumberingAfterBreak="0">
     <w:nsid w:val="0A673C9A"/>
     <w:multiLevelType w:val="singleLevel"/>
     <w:tmpl w:val="0318EA04"/>
@@ -12650,7 +12790,7 @@
       </w:rPr>
     </w:lvl>
   </w:abstractNum>
-  <w:abstractNum w:abstractNumId="10">
+  <w:abstractNum w:abstractNumId="10" w15:restartNumberingAfterBreak="0">
     <w:nsid w:val="0ABF792A"/>
     <w:multiLevelType w:val="singleLevel"/>
     <w:tmpl w:val="0318EA04"/>
@@ -12671,7 +12811,7 @@
       </w:rPr>
     </w:lvl>
   </w:abstractNum>
-  <w:abstractNum w:abstractNumId="11">
+  <w:abstractNum w:abstractNumId="11" w15:restartNumberingAfterBreak="0">
     <w:nsid w:val="0E0B7C01"/>
     <w:multiLevelType w:val="hybridMultilevel"/>
     <w:tmpl w:val="D3F4C1B4"/>
@@ -12783,7 +12923,7 @@
       </w:rPr>
     </w:lvl>
   </w:abstractNum>
-  <w:abstractNum w:abstractNumId="12">
+  <w:abstractNum w:abstractNumId="12" w15:restartNumberingAfterBreak="0">
     <w:nsid w:val="0EA15883"/>
     <w:multiLevelType w:val="singleLevel"/>
     <w:tmpl w:val="0318EA04"/>
@@ -12804,7 +12944,7 @@
       </w:rPr>
     </w:lvl>
   </w:abstractNum>
-  <w:abstractNum w:abstractNumId="13">
+  <w:abstractNum w:abstractNumId="13" w15:restartNumberingAfterBreak="0">
     <w:nsid w:val="0EA22067"/>
     <w:multiLevelType w:val="singleLevel"/>
     <w:tmpl w:val="9104A8B0"/>
@@ -12822,7 +12962,7 @@
       </w:pPr>
     </w:lvl>
   </w:abstractNum>
-  <w:abstractNum w:abstractNumId="14">
+  <w:abstractNum w:abstractNumId="14" w15:restartNumberingAfterBreak="0">
     <w:nsid w:val="0F6B2C2B"/>
     <w:multiLevelType w:val="singleLevel"/>
     <w:tmpl w:val="0318EA04"/>
@@ -12843,7 +12983,7 @@
       </w:rPr>
     </w:lvl>
   </w:abstractNum>
-  <w:abstractNum w:abstractNumId="15">
+  <w:abstractNum w:abstractNumId="15" w15:restartNumberingAfterBreak="0">
     <w:nsid w:val="12DC2D08"/>
     <w:multiLevelType w:val="hybridMultilevel"/>
     <w:tmpl w:val="68EA571E"/>
@@ -12956,7 +13096,7 @@
       </w:rPr>
     </w:lvl>
   </w:abstractNum>
-  <w:abstractNum w:abstractNumId="16">
+  <w:abstractNum w:abstractNumId="16" w15:restartNumberingAfterBreak="0">
     <w:nsid w:val="12E229D9"/>
     <w:multiLevelType w:val="singleLevel"/>
     <w:tmpl w:val="0318EA04"/>
@@ -12977,7 +13117,7 @@
       </w:rPr>
     </w:lvl>
   </w:abstractNum>
-  <w:abstractNum w:abstractNumId="17">
+  <w:abstractNum w:abstractNumId="17" w15:restartNumberingAfterBreak="0">
     <w:nsid w:val="14D743B1"/>
     <w:multiLevelType w:val="singleLevel"/>
     <w:tmpl w:val="0318EA04"/>
@@ -12998,7 +13138,7 @@
       </w:rPr>
     </w:lvl>
   </w:abstractNum>
-  <w:abstractNum w:abstractNumId="18">
+  <w:abstractNum w:abstractNumId="18" w15:restartNumberingAfterBreak="0">
     <w:nsid w:val="166F47F1"/>
     <w:multiLevelType w:val="singleLevel"/>
     <w:tmpl w:val="0318EA04"/>
@@ -13019,7 +13159,7 @@
       </w:rPr>
     </w:lvl>
   </w:abstractNum>
-  <w:abstractNum w:abstractNumId="19">
+  <w:abstractNum w:abstractNumId="19" w15:restartNumberingAfterBreak="0">
     <w:nsid w:val="16864D4E"/>
     <w:multiLevelType w:val="singleLevel"/>
     <w:tmpl w:val="0318EA04"/>
@@ -13040,7 +13180,7 @@
       </w:rPr>
     </w:lvl>
   </w:abstractNum>
-  <w:abstractNum w:abstractNumId="20">
+  <w:abstractNum w:abstractNumId="20" w15:restartNumberingAfterBreak="0">
     <w:nsid w:val="172A5109"/>
     <w:multiLevelType w:val="singleLevel"/>
     <w:tmpl w:val="0318EA04"/>
@@ -13061,7 +13201,7 @@
       </w:rPr>
     </w:lvl>
   </w:abstractNum>
-  <w:abstractNum w:abstractNumId="21">
+  <w:abstractNum w:abstractNumId="21" w15:restartNumberingAfterBreak="0">
     <w:nsid w:val="18F817E8"/>
     <w:multiLevelType w:val="singleLevel"/>
     <w:tmpl w:val="0318EA04"/>
@@ -13082,7 +13222,7 @@
       </w:rPr>
     </w:lvl>
   </w:abstractNum>
-  <w:abstractNum w:abstractNumId="22">
+  <w:abstractNum w:abstractNumId="22" w15:restartNumberingAfterBreak="0">
     <w:nsid w:val="19D41C0F"/>
     <w:multiLevelType w:val="hybridMultilevel"/>
     <w:tmpl w:val="A56EEB7A"/>
@@ -13195,7 +13335,7 @@
       </w:rPr>
     </w:lvl>
   </w:abstractNum>
-  <w:abstractNum w:abstractNumId="23">
+  <w:abstractNum w:abstractNumId="23" w15:restartNumberingAfterBreak="0">
     <w:nsid w:val="19DE033B"/>
     <w:multiLevelType w:val="singleLevel"/>
     <w:tmpl w:val="0318EA04"/>
@@ -13216,7 +13356,7 @@
       </w:rPr>
     </w:lvl>
   </w:abstractNum>
-  <w:abstractNum w:abstractNumId="24">
+  <w:abstractNum w:abstractNumId="24" w15:restartNumberingAfterBreak="0">
     <w:nsid w:val="1A527625"/>
     <w:multiLevelType w:val="singleLevel"/>
     <w:tmpl w:val="0318EA04"/>
@@ -13237,7 +13377,7 @@
       </w:rPr>
     </w:lvl>
   </w:abstractNum>
-  <w:abstractNum w:abstractNumId="25">
+  <w:abstractNum w:abstractNumId="25" w15:restartNumberingAfterBreak="0">
     <w:nsid w:val="1B1D6D23"/>
     <w:multiLevelType w:val="singleLevel"/>
     <w:tmpl w:val="0318EA04"/>
@@ -13258,7 +13398,7 @@
       </w:rPr>
     </w:lvl>
   </w:abstractNum>
-  <w:abstractNum w:abstractNumId="26">
+  <w:abstractNum w:abstractNumId="26" w15:restartNumberingAfterBreak="0">
     <w:nsid w:val="1B8B5C35"/>
     <w:multiLevelType w:val="hybridMultilevel"/>
     <w:tmpl w:val="19E02F74"/>
@@ -13371,7 +13511,7 @@
       </w:rPr>
     </w:lvl>
   </w:abstractNum>
-  <w:abstractNum w:abstractNumId="27">
+  <w:abstractNum w:abstractNumId="27" w15:restartNumberingAfterBreak="0">
     <w:nsid w:val="1CBA3C6B"/>
     <w:multiLevelType w:val="hybridMultilevel"/>
     <w:tmpl w:val="D480E51E"/>
@@ -13484,7 +13624,7 @@
       </w:rPr>
     </w:lvl>
   </w:abstractNum>
-  <w:abstractNum w:abstractNumId="28">
+  <w:abstractNum w:abstractNumId="28" w15:restartNumberingAfterBreak="0">
     <w:nsid w:val="1CF17EBA"/>
     <w:multiLevelType w:val="singleLevel"/>
     <w:tmpl w:val="A2121F78"/>
@@ -13502,7 +13642,7 @@
       </w:pPr>
     </w:lvl>
   </w:abstractNum>
-  <w:abstractNum w:abstractNumId="29">
+  <w:abstractNum w:abstractNumId="29" w15:restartNumberingAfterBreak="0">
     <w:nsid w:val="1D1435B8"/>
     <w:multiLevelType w:val="singleLevel"/>
     <w:tmpl w:val="0318EA04"/>
@@ -13523,7 +13663,7 @@
       </w:rPr>
     </w:lvl>
   </w:abstractNum>
-  <w:abstractNum w:abstractNumId="30">
+  <w:abstractNum w:abstractNumId="30" w15:restartNumberingAfterBreak="0">
     <w:nsid w:val="1D7970FD"/>
     <w:multiLevelType w:val="singleLevel"/>
     <w:tmpl w:val="0318EA04"/>
@@ -13544,7 +13684,7 @@
       </w:rPr>
     </w:lvl>
   </w:abstractNum>
-  <w:abstractNum w:abstractNumId="31">
+  <w:abstractNum w:abstractNumId="31" w15:restartNumberingAfterBreak="0">
     <w:nsid w:val="1F035C56"/>
     <w:multiLevelType w:val="singleLevel"/>
     <w:tmpl w:val="9104A8B0"/>
@@ -13562,7 +13702,7 @@
       </w:pPr>
     </w:lvl>
   </w:abstractNum>
-  <w:abstractNum w:abstractNumId="32">
+  <w:abstractNum w:abstractNumId="32" w15:restartNumberingAfterBreak="0">
     <w:nsid w:val="208413E0"/>
     <w:multiLevelType w:val="singleLevel"/>
     <w:tmpl w:val="0318EA04"/>
@@ -13583,7 +13723,7 @@
       </w:rPr>
     </w:lvl>
   </w:abstractNum>
-  <w:abstractNum w:abstractNumId="33">
+  <w:abstractNum w:abstractNumId="33" w15:restartNumberingAfterBreak="0">
     <w:nsid w:val="21143961"/>
     <w:multiLevelType w:val="hybridMultilevel"/>
     <w:tmpl w:val="E3281280"/>
@@ -13696,7 +13836,7 @@
       </w:rPr>
     </w:lvl>
   </w:abstractNum>
-  <w:abstractNum w:abstractNumId="34">
+  <w:abstractNum w:abstractNumId="34" w15:restartNumberingAfterBreak="0">
     <w:nsid w:val="21810C8B"/>
     <w:multiLevelType w:val="singleLevel"/>
     <w:tmpl w:val="0318EA04"/>
@@ -13717,7 +13857,7 @@
       </w:rPr>
     </w:lvl>
   </w:abstractNum>
-  <w:abstractNum w:abstractNumId="35">
+  <w:abstractNum w:abstractNumId="35" w15:restartNumberingAfterBreak="0">
     <w:nsid w:val="21B30725"/>
     <w:multiLevelType w:val="singleLevel"/>
     <w:tmpl w:val="0318EA04"/>
@@ -13738,7 +13878,7 @@
       </w:rPr>
     </w:lvl>
   </w:abstractNum>
-  <w:abstractNum w:abstractNumId="36">
+  <w:abstractNum w:abstractNumId="36" w15:restartNumberingAfterBreak="0">
     <w:nsid w:val="24CD13BF"/>
     <w:multiLevelType w:val="singleLevel"/>
     <w:tmpl w:val="0318EA04"/>
@@ -13759,7 +13899,7 @@
       </w:rPr>
     </w:lvl>
   </w:abstractNum>
-  <w:abstractNum w:abstractNumId="37">
+  <w:abstractNum w:abstractNumId="37" w15:restartNumberingAfterBreak="0">
     <w:nsid w:val="25E16D93"/>
     <w:multiLevelType w:val="singleLevel"/>
     <w:tmpl w:val="0318EA04"/>
@@ -13780,7 +13920,7 @@
       </w:rPr>
     </w:lvl>
   </w:abstractNum>
-  <w:abstractNum w:abstractNumId="38">
+  <w:abstractNum w:abstractNumId="38" w15:restartNumberingAfterBreak="0">
     <w:nsid w:val="260A799C"/>
     <w:multiLevelType w:val="singleLevel"/>
     <w:tmpl w:val="0318EA04"/>
@@ -13801,7 +13941,7 @@
       </w:rPr>
     </w:lvl>
   </w:abstractNum>
-  <w:abstractNum w:abstractNumId="39">
+  <w:abstractNum w:abstractNumId="39" w15:restartNumberingAfterBreak="0">
     <w:nsid w:val="26304098"/>
     <w:multiLevelType w:val="singleLevel"/>
     <w:tmpl w:val="0318EA04"/>
@@ -13822,7 +13962,7 @@
       </w:rPr>
     </w:lvl>
   </w:abstractNum>
-  <w:abstractNum w:abstractNumId="40">
+  <w:abstractNum w:abstractNumId="40" w15:restartNumberingAfterBreak="0">
     <w:nsid w:val="26CC10C8"/>
     <w:multiLevelType w:val="singleLevel"/>
     <w:tmpl w:val="D5581D3E"/>
@@ -13842,7 +13982,7 @@
       </w:rPr>
     </w:lvl>
   </w:abstractNum>
-  <w:abstractNum w:abstractNumId="41">
+  <w:abstractNum w:abstractNumId="41" w15:restartNumberingAfterBreak="0">
     <w:nsid w:val="281B483F"/>
     <w:multiLevelType w:val="hybridMultilevel"/>
     <w:tmpl w:val="A53EBD7A"/>
@@ -13955,7 +14095,7 @@
       </w:rPr>
     </w:lvl>
   </w:abstractNum>
-  <w:abstractNum w:abstractNumId="42">
+  <w:abstractNum w:abstractNumId="42" w15:restartNumberingAfterBreak="0">
     <w:nsid w:val="28377DEE"/>
     <w:multiLevelType w:val="singleLevel"/>
     <w:tmpl w:val="0318EA04"/>
@@ -13976,7 +14116,7 @@
       </w:rPr>
     </w:lvl>
   </w:abstractNum>
-  <w:abstractNum w:abstractNumId="43">
+  <w:abstractNum w:abstractNumId="43" w15:restartNumberingAfterBreak="0">
     <w:nsid w:val="28BD18E8"/>
     <w:multiLevelType w:val="singleLevel"/>
     <w:tmpl w:val="0318EA04"/>
@@ -13997,7 +14137,7 @@
       </w:rPr>
     </w:lvl>
   </w:abstractNum>
-  <w:abstractNum w:abstractNumId="44">
+  <w:abstractNum w:abstractNumId="44" w15:restartNumberingAfterBreak="0">
     <w:nsid w:val="29E165F4"/>
     <w:multiLevelType w:val="singleLevel"/>
     <w:tmpl w:val="0318EA04"/>
@@ -14018,7 +14158,7 @@
       </w:rPr>
     </w:lvl>
   </w:abstractNum>
-  <w:abstractNum w:abstractNumId="45">
+  <w:abstractNum w:abstractNumId="45" w15:restartNumberingAfterBreak="0">
     <w:nsid w:val="2AFF3F88"/>
     <w:multiLevelType w:val="singleLevel"/>
     <w:tmpl w:val="0318EA04"/>
@@ -14039,7 +14179,7 @@
       </w:rPr>
     </w:lvl>
   </w:abstractNum>
-  <w:abstractNum w:abstractNumId="46">
+  <w:abstractNum w:abstractNumId="46" w15:restartNumberingAfterBreak="0">
     <w:nsid w:val="2D7D51E9"/>
     <w:multiLevelType w:val="singleLevel"/>
     <w:tmpl w:val="0318EA04"/>
@@ -14060,7 +14200,7 @@
       </w:rPr>
     </w:lvl>
   </w:abstractNum>
-  <w:abstractNum w:abstractNumId="47">
+  <w:abstractNum w:abstractNumId="47" w15:restartNumberingAfterBreak="0">
     <w:nsid w:val="2DD167A8"/>
     <w:multiLevelType w:val="singleLevel"/>
     <w:tmpl w:val="0318EA04"/>
@@ -14081,7 +14221,7 @@
       </w:rPr>
     </w:lvl>
   </w:abstractNum>
-  <w:abstractNum w:abstractNumId="48">
+  <w:abstractNum w:abstractNumId="48" w15:restartNumberingAfterBreak="0">
     <w:nsid w:val="2E221423"/>
     <w:multiLevelType w:val="hybridMultilevel"/>
     <w:tmpl w:val="3E1C3094"/>
@@ -14194,7 +14334,7 @@
       </w:rPr>
     </w:lvl>
   </w:abstractNum>
-  <w:abstractNum w:abstractNumId="49">
+  <w:abstractNum w:abstractNumId="49" w15:restartNumberingAfterBreak="0">
     <w:nsid w:val="2FFE556C"/>
     <w:multiLevelType w:val="singleLevel"/>
     <w:tmpl w:val="0318EA04"/>
@@ -14215,7 +14355,7 @@
       </w:rPr>
     </w:lvl>
   </w:abstractNum>
-  <w:abstractNum w:abstractNumId="50">
+  <w:abstractNum w:abstractNumId="50" w15:restartNumberingAfterBreak="0">
     <w:nsid w:val="313A49C2"/>
     <w:multiLevelType w:val="singleLevel"/>
     <w:tmpl w:val="D5581D3E"/>
@@ -14235,7 +14375,7 @@
       </w:rPr>
     </w:lvl>
   </w:abstractNum>
-  <w:abstractNum w:abstractNumId="51">
+  <w:abstractNum w:abstractNumId="51" w15:restartNumberingAfterBreak="0">
     <w:nsid w:val="31430315"/>
     <w:multiLevelType w:val="singleLevel"/>
     <w:tmpl w:val="0318EA04"/>
@@ -14256,7 +14396,7 @@
       </w:rPr>
     </w:lvl>
   </w:abstractNum>
-  <w:abstractNum w:abstractNumId="52">
+  <w:abstractNum w:abstractNumId="52" w15:restartNumberingAfterBreak="0">
     <w:nsid w:val="32436673"/>
     <w:multiLevelType w:val="singleLevel"/>
     <w:tmpl w:val="0318EA04"/>
@@ -14277,7 +14417,7 @@
       </w:rPr>
     </w:lvl>
   </w:abstractNum>
-  <w:abstractNum w:abstractNumId="53">
+  <w:abstractNum w:abstractNumId="53" w15:restartNumberingAfterBreak="0">
     <w:nsid w:val="33B3115E"/>
     <w:multiLevelType w:val="singleLevel"/>
     <w:tmpl w:val="0318EA04"/>
@@ -14298,7 +14438,7 @@
       </w:rPr>
     </w:lvl>
   </w:abstractNum>
-  <w:abstractNum w:abstractNumId="54">
+  <w:abstractNum w:abstractNumId="54" w15:restartNumberingAfterBreak="0">
     <w:nsid w:val="33D40C95"/>
     <w:multiLevelType w:val="hybridMultilevel"/>
     <w:tmpl w:val="72F6A1E0"/>
@@ -14411,7 +14551,7 @@
       </w:rPr>
     </w:lvl>
   </w:abstractNum>
-  <w:abstractNum w:abstractNumId="55">
+  <w:abstractNum w:abstractNumId="55" w15:restartNumberingAfterBreak="0">
     <w:nsid w:val="348108B0"/>
     <w:multiLevelType w:val="singleLevel"/>
     <w:tmpl w:val="0318EA04"/>
@@ -14432,7 +14572,7 @@
       </w:rPr>
     </w:lvl>
   </w:abstractNum>
-  <w:abstractNum w:abstractNumId="56">
+  <w:abstractNum w:abstractNumId="56" w15:restartNumberingAfterBreak="0">
     <w:nsid w:val="367D1312"/>
     <w:multiLevelType w:val="hybridMultilevel"/>
     <w:tmpl w:val="928C7706"/>
@@ -14545,7 +14685,7 @@
       </w:rPr>
     </w:lvl>
   </w:abstractNum>
-  <w:abstractNum w:abstractNumId="57">
+  <w:abstractNum w:abstractNumId="57" w15:restartNumberingAfterBreak="0">
     <w:nsid w:val="38030554"/>
     <w:multiLevelType w:val="hybridMultilevel"/>
     <w:tmpl w:val="5AE6B150"/>
@@ -14658,7 +14798,7 @@
       </w:rPr>
     </w:lvl>
   </w:abstractNum>
-  <w:abstractNum w:abstractNumId="58">
+  <w:abstractNum w:abstractNumId="58" w15:restartNumberingAfterBreak="0">
     <w:nsid w:val="383A4601"/>
     <w:multiLevelType w:val="singleLevel"/>
     <w:tmpl w:val="0318EA04"/>
@@ -14679,7 +14819,7 @@
       </w:rPr>
     </w:lvl>
   </w:abstractNum>
-  <w:abstractNum w:abstractNumId="59">
+  <w:abstractNum w:abstractNumId="59" w15:restartNumberingAfterBreak="0">
     <w:nsid w:val="38746BDF"/>
     <w:multiLevelType w:val="hybridMultilevel"/>
     <w:tmpl w:val="6A580832"/>
@@ -14792,7 +14932,7 @@
       </w:rPr>
     </w:lvl>
   </w:abstractNum>
-  <w:abstractNum w:abstractNumId="60">
+  <w:abstractNum w:abstractNumId="60" w15:restartNumberingAfterBreak="0">
     <w:nsid w:val="39F10E42"/>
     <w:multiLevelType w:val="singleLevel"/>
     <w:tmpl w:val="0318EA04"/>
@@ -14813,7 +14953,7 @@
       </w:rPr>
     </w:lvl>
   </w:abstractNum>
-  <w:abstractNum w:abstractNumId="61">
+  <w:abstractNum w:abstractNumId="61" w15:restartNumberingAfterBreak="0">
     <w:nsid w:val="3AF50E1F"/>
     <w:multiLevelType w:val="singleLevel"/>
     <w:tmpl w:val="0318EA04"/>
@@ -14834,7 +14974,7 @@
       </w:rPr>
     </w:lvl>
   </w:abstractNum>
-  <w:abstractNum w:abstractNumId="62">
+  <w:abstractNum w:abstractNumId="62" w15:restartNumberingAfterBreak="0">
     <w:nsid w:val="3CA66A96"/>
     <w:multiLevelType w:val="singleLevel"/>
     <w:tmpl w:val="0318EA04"/>
@@ -14855,7 +14995,7 @@
       </w:rPr>
     </w:lvl>
   </w:abstractNum>
-  <w:abstractNum w:abstractNumId="63">
+  <w:abstractNum w:abstractNumId="63" w15:restartNumberingAfterBreak="0">
     <w:nsid w:val="3D3D1AA8"/>
     <w:multiLevelType w:val="singleLevel"/>
     <w:tmpl w:val="D5581D3E"/>
@@ -14875,7 +15015,7 @@
       </w:rPr>
     </w:lvl>
   </w:abstractNum>
-  <w:abstractNum w:abstractNumId="64">
+  <w:abstractNum w:abstractNumId="64" w15:restartNumberingAfterBreak="0">
     <w:nsid w:val="3D773B0A"/>
     <w:multiLevelType w:val="singleLevel"/>
     <w:tmpl w:val="3EACA968"/>
@@ -14892,7 +15032,7 @@
       </w:pPr>
     </w:lvl>
   </w:abstractNum>
-  <w:abstractNum w:abstractNumId="65">
+  <w:abstractNum w:abstractNumId="65" w15:restartNumberingAfterBreak="0">
     <w:nsid w:val="3FBA7E02"/>
     <w:multiLevelType w:val="singleLevel"/>
     <w:tmpl w:val="F126CC42"/>
@@ -14910,7 +15050,7 @@
       </w:pPr>
     </w:lvl>
   </w:abstractNum>
-  <w:abstractNum w:abstractNumId="66">
+  <w:abstractNum w:abstractNumId="66" w15:restartNumberingAfterBreak="0">
     <w:nsid w:val="401D624F"/>
     <w:multiLevelType w:val="singleLevel"/>
     <w:tmpl w:val="0318EA04"/>
@@ -14931,7 +15071,7 @@
       </w:rPr>
     </w:lvl>
   </w:abstractNum>
-  <w:abstractNum w:abstractNumId="67">
+  <w:abstractNum w:abstractNumId="67" w15:restartNumberingAfterBreak="0">
     <w:nsid w:val="417160EF"/>
     <w:multiLevelType w:val="hybridMultilevel"/>
     <w:tmpl w:val="B21C5C88"/>
@@ -15044,7 +15184,7 @@
       </w:rPr>
     </w:lvl>
   </w:abstractNum>
-  <w:abstractNum w:abstractNumId="68">
+  <w:abstractNum w:abstractNumId="68" w15:restartNumberingAfterBreak="0">
     <w:nsid w:val="43387A7F"/>
     <w:multiLevelType w:val="singleLevel"/>
     <w:tmpl w:val="0318EA04"/>
@@ -15065,7 +15205,7 @@
       </w:rPr>
     </w:lvl>
   </w:abstractNum>
-  <w:abstractNum w:abstractNumId="69">
+  <w:abstractNum w:abstractNumId="69" w15:restartNumberingAfterBreak="0">
     <w:nsid w:val="43ED0DD7"/>
     <w:multiLevelType w:val="singleLevel"/>
     <w:tmpl w:val="9104A8B0"/>
@@ -15083,7 +15223,7 @@
       </w:pPr>
     </w:lvl>
   </w:abstractNum>
-  <w:abstractNum w:abstractNumId="70">
+  <w:abstractNum w:abstractNumId="70" w15:restartNumberingAfterBreak="0">
     <w:nsid w:val="46DE082A"/>
     <w:multiLevelType w:val="singleLevel"/>
     <w:tmpl w:val="0318EA04"/>
@@ -15104,7 +15244,7 @@
       </w:rPr>
     </w:lvl>
   </w:abstractNum>
-  <w:abstractNum w:abstractNumId="71">
+  <w:abstractNum w:abstractNumId="71" w15:restartNumberingAfterBreak="0">
     <w:nsid w:val="47345F48"/>
     <w:multiLevelType w:val="hybridMultilevel"/>
     <w:tmpl w:val="B4664058"/>
@@ -15217,7 +15357,7 @@
       </w:rPr>
     </w:lvl>
   </w:abstractNum>
-  <w:abstractNum w:abstractNumId="72">
+  <w:abstractNum w:abstractNumId="72" w15:restartNumberingAfterBreak="0">
     <w:nsid w:val="47677AEA"/>
     <w:multiLevelType w:val="singleLevel"/>
     <w:tmpl w:val="0318EA04"/>
@@ -15238,7 +15378,7 @@
       </w:rPr>
     </w:lvl>
   </w:abstractNum>
-  <w:abstractNum w:abstractNumId="73">
+  <w:abstractNum w:abstractNumId="73" w15:restartNumberingAfterBreak="0">
     <w:nsid w:val="4877450B"/>
     <w:multiLevelType w:val="hybridMultilevel"/>
     <w:tmpl w:val="8098DAB6"/>
@@ -15351,7 +15491,7 @@
       </w:rPr>
     </w:lvl>
   </w:abstractNum>
-  <w:abstractNum w:abstractNumId="74">
+  <w:abstractNum w:abstractNumId="74" w15:restartNumberingAfterBreak="0">
     <w:nsid w:val="488552CD"/>
     <w:multiLevelType w:val="singleLevel"/>
     <w:tmpl w:val="0318EA04"/>
@@ -15372,7 +15512,7 @@
       </w:rPr>
     </w:lvl>
   </w:abstractNum>
-  <w:abstractNum w:abstractNumId="75">
+  <w:abstractNum w:abstractNumId="75" w15:restartNumberingAfterBreak="0">
     <w:nsid w:val="49713203"/>
     <w:multiLevelType w:val="singleLevel"/>
     <w:tmpl w:val="0318EA04"/>
@@ -15393,7 +15533,7 @@
       </w:rPr>
     </w:lvl>
   </w:abstractNum>
-  <w:abstractNum w:abstractNumId="76">
+  <w:abstractNum w:abstractNumId="76" w15:restartNumberingAfterBreak="0">
     <w:nsid w:val="49F164A4"/>
     <w:multiLevelType w:val="hybridMultilevel"/>
     <w:tmpl w:val="85D494FA"/>
@@ -15506,7 +15646,7 @@
       </w:rPr>
     </w:lvl>
   </w:abstractNum>
-  <w:abstractNum w:abstractNumId="77">
+  <w:abstractNum w:abstractNumId="77" w15:restartNumberingAfterBreak="0">
     <w:nsid w:val="4BD447D9"/>
     <w:multiLevelType w:val="hybridMultilevel"/>
     <w:tmpl w:val="DAF8F2E4"/>
@@ -15619,7 +15759,7 @@
       </w:rPr>
     </w:lvl>
   </w:abstractNum>
-  <w:abstractNum w:abstractNumId="78">
+  <w:abstractNum w:abstractNumId="78" w15:restartNumberingAfterBreak="0">
     <w:nsid w:val="4D74181A"/>
     <w:multiLevelType w:val="singleLevel"/>
     <w:tmpl w:val="0318EA04"/>
@@ -15640,7 +15780,7 @@
       </w:rPr>
     </w:lvl>
   </w:abstractNum>
-  <w:abstractNum w:abstractNumId="79">
+  <w:abstractNum w:abstractNumId="79" w15:restartNumberingAfterBreak="0">
     <w:nsid w:val="4DCD6FBD"/>
     <w:multiLevelType w:val="singleLevel"/>
     <w:tmpl w:val="0318EA04"/>
@@ -15661,7 +15801,7 @@
       </w:rPr>
     </w:lvl>
   </w:abstractNum>
-  <w:abstractNum w:abstractNumId="80">
+  <w:abstractNum w:abstractNumId="80" w15:restartNumberingAfterBreak="0">
     <w:nsid w:val="4E177C9A"/>
     <w:multiLevelType w:val="singleLevel"/>
     <w:tmpl w:val="0318EA04"/>
@@ -15682,7 +15822,7 @@
       </w:rPr>
     </w:lvl>
   </w:abstractNum>
-  <w:abstractNum w:abstractNumId="81">
+  <w:abstractNum w:abstractNumId="81" w15:restartNumberingAfterBreak="0">
     <w:nsid w:val="4E542B1B"/>
     <w:multiLevelType w:val="singleLevel"/>
     <w:tmpl w:val="961ADBE8"/>
@@ -15699,7 +15839,7 @@
       </w:pPr>
     </w:lvl>
   </w:abstractNum>
-  <w:abstractNum w:abstractNumId="82">
+  <w:abstractNum w:abstractNumId="82" w15:restartNumberingAfterBreak="0">
     <w:nsid w:val="4E665E81"/>
     <w:multiLevelType w:val="hybridMultilevel"/>
     <w:tmpl w:val="A3127118"/>
@@ -15812,7 +15952,7 @@
       </w:rPr>
     </w:lvl>
   </w:abstractNum>
-  <w:abstractNum w:abstractNumId="83">
+  <w:abstractNum w:abstractNumId="83" w15:restartNumberingAfterBreak="0">
     <w:nsid w:val="50884355"/>
     <w:multiLevelType w:val="singleLevel"/>
     <w:tmpl w:val="0318EA04"/>
@@ -15833,7 +15973,7 @@
       </w:rPr>
     </w:lvl>
   </w:abstractNum>
-  <w:abstractNum w:abstractNumId="84">
+  <w:abstractNum w:abstractNumId="84" w15:restartNumberingAfterBreak="0">
     <w:nsid w:val="54CC70BB"/>
     <w:multiLevelType w:val="singleLevel"/>
     <w:tmpl w:val="0318EA04"/>
@@ -15854,7 +15994,7 @@
       </w:rPr>
     </w:lvl>
   </w:abstractNum>
-  <w:abstractNum w:abstractNumId="85">
+  <w:abstractNum w:abstractNumId="85" w15:restartNumberingAfterBreak="0">
     <w:nsid w:val="554343D8"/>
     <w:multiLevelType w:val="singleLevel"/>
     <w:tmpl w:val="0318EA04"/>
@@ -15875,7 +16015,7 @@
       </w:rPr>
     </w:lvl>
   </w:abstractNum>
-  <w:abstractNum w:abstractNumId="86">
+  <w:abstractNum w:abstractNumId="86" w15:restartNumberingAfterBreak="0">
     <w:nsid w:val="55F14280"/>
     <w:multiLevelType w:val="singleLevel"/>
     <w:tmpl w:val="0318EA04"/>
@@ -15896,7 +16036,7 @@
       </w:rPr>
     </w:lvl>
   </w:abstractNum>
-  <w:abstractNum w:abstractNumId="87">
+  <w:abstractNum w:abstractNumId="87" w15:restartNumberingAfterBreak="0">
     <w:nsid w:val="56FA6FDA"/>
     <w:multiLevelType w:val="singleLevel"/>
     <w:tmpl w:val="0318EA04"/>
@@ -15917,7 +16057,7 @@
       </w:rPr>
     </w:lvl>
   </w:abstractNum>
-  <w:abstractNum w:abstractNumId="88">
+  <w:abstractNum w:abstractNumId="88" w15:restartNumberingAfterBreak="0">
     <w:nsid w:val="578677FB"/>
     <w:multiLevelType w:val="hybridMultilevel"/>
     <w:tmpl w:val="6730354E"/>
@@ -16030,7 +16170,7 @@
       </w:rPr>
     </w:lvl>
   </w:abstractNum>
-  <w:abstractNum w:abstractNumId="89">
+  <w:abstractNum w:abstractNumId="89" w15:restartNumberingAfterBreak="0">
     <w:nsid w:val="59875AAC"/>
     <w:multiLevelType w:val="singleLevel"/>
     <w:tmpl w:val="D5581D3E"/>
@@ -16050,7 +16190,7 @@
       </w:rPr>
     </w:lvl>
   </w:abstractNum>
-  <w:abstractNum w:abstractNumId="90">
+  <w:abstractNum w:abstractNumId="90" w15:restartNumberingAfterBreak="0">
     <w:nsid w:val="5B7E3AAB"/>
     <w:multiLevelType w:val="hybridMultilevel"/>
     <w:tmpl w:val="E4729582"/>
@@ -16163,7 +16303,7 @@
       </w:rPr>
     </w:lvl>
   </w:abstractNum>
-  <w:abstractNum w:abstractNumId="91">
+  <w:abstractNum w:abstractNumId="91" w15:restartNumberingAfterBreak="0">
     <w:nsid w:val="5C032E33"/>
     <w:multiLevelType w:val="singleLevel"/>
     <w:tmpl w:val="5D9C98AE"/>
@@ -16181,7 +16321,7 @@
       </w:pPr>
     </w:lvl>
   </w:abstractNum>
-  <w:abstractNum w:abstractNumId="92">
+  <w:abstractNum w:abstractNumId="92" w15:restartNumberingAfterBreak="0">
     <w:nsid w:val="5CB966C1"/>
     <w:multiLevelType w:val="singleLevel"/>
     <w:tmpl w:val="0318EA04"/>
@@ -16202,7 +16342,7 @@
       </w:rPr>
     </w:lvl>
   </w:abstractNum>
-  <w:abstractNum w:abstractNumId="93">
+  <w:abstractNum w:abstractNumId="93" w15:restartNumberingAfterBreak="0">
     <w:nsid w:val="5CD824E6"/>
     <w:multiLevelType w:val="singleLevel"/>
     <w:tmpl w:val="0318EA04"/>
@@ -16223,7 +16363,7 @@
       </w:rPr>
     </w:lvl>
   </w:abstractNum>
-  <w:abstractNum w:abstractNumId="94">
+  <w:abstractNum w:abstractNumId="94" w15:restartNumberingAfterBreak="0">
     <w:nsid w:val="5DA85108"/>
     <w:multiLevelType w:val="singleLevel"/>
     <w:tmpl w:val="9104A8B0"/>
@@ -16241,7 +16381,7 @@
       </w:pPr>
     </w:lvl>
   </w:abstractNum>
-  <w:abstractNum w:abstractNumId="95">
+  <w:abstractNum w:abstractNumId="95" w15:restartNumberingAfterBreak="0">
     <w:nsid w:val="5DC059B2"/>
     <w:multiLevelType w:val="hybridMultilevel"/>
     <w:tmpl w:val="73225970"/>
@@ -16354,7 +16494,7 @@
       </w:rPr>
     </w:lvl>
   </w:abstractNum>
-  <w:abstractNum w:abstractNumId="96">
+  <w:abstractNum w:abstractNumId="96" w15:restartNumberingAfterBreak="0">
     <w:nsid w:val="5E106647"/>
     <w:multiLevelType w:val="hybridMultilevel"/>
     <w:tmpl w:val="D764BB9E"/>
@@ -16467,7 +16607,7 @@
       </w:rPr>
     </w:lvl>
   </w:abstractNum>
-  <w:abstractNum w:abstractNumId="97">
+  <w:abstractNum w:abstractNumId="97" w15:restartNumberingAfterBreak="0">
     <w:nsid w:val="60666A20"/>
     <w:multiLevelType w:val="hybridMultilevel"/>
     <w:tmpl w:val="1AEE6374"/>
@@ -16580,7 +16720,7 @@
       </w:rPr>
     </w:lvl>
   </w:abstractNum>
-  <w:abstractNum w:abstractNumId="98">
+  <w:abstractNum w:abstractNumId="98" w15:restartNumberingAfterBreak="0">
     <w:nsid w:val="6106767D"/>
     <w:multiLevelType w:val="hybridMultilevel"/>
     <w:tmpl w:val="811A3A6E"/>
@@ -16693,7 +16833,7 @@
       </w:rPr>
     </w:lvl>
   </w:abstractNum>
-  <w:abstractNum w:abstractNumId="99">
+  <w:abstractNum w:abstractNumId="99" w15:restartNumberingAfterBreak="0">
     <w:nsid w:val="61460BC8"/>
     <w:multiLevelType w:val="singleLevel"/>
     <w:tmpl w:val="0318EA04"/>
@@ -16714,7 +16854,7 @@
       </w:rPr>
     </w:lvl>
   </w:abstractNum>
-  <w:abstractNum w:abstractNumId="100">
+  <w:abstractNum w:abstractNumId="100" w15:restartNumberingAfterBreak="0">
     <w:nsid w:val="64710FF1"/>
     <w:multiLevelType w:val="singleLevel"/>
     <w:tmpl w:val="0318EA04"/>
@@ -16735,7 +16875,7 @@
       </w:rPr>
     </w:lvl>
   </w:abstractNum>
-  <w:abstractNum w:abstractNumId="101">
+  <w:abstractNum w:abstractNumId="101" w15:restartNumberingAfterBreak="0">
     <w:nsid w:val="64B82696"/>
     <w:multiLevelType w:val="singleLevel"/>
     <w:tmpl w:val="0318EA04"/>
@@ -16756,7 +16896,7 @@
       </w:rPr>
     </w:lvl>
   </w:abstractNum>
-  <w:abstractNum w:abstractNumId="102">
+  <w:abstractNum w:abstractNumId="102" w15:restartNumberingAfterBreak="0">
     <w:nsid w:val="655E20CE"/>
     <w:multiLevelType w:val="singleLevel"/>
     <w:tmpl w:val="0318EA04"/>
@@ -16777,7 +16917,7 @@
       </w:rPr>
     </w:lvl>
   </w:abstractNum>
-  <w:abstractNum w:abstractNumId="103">
+  <w:abstractNum w:abstractNumId="103" w15:restartNumberingAfterBreak="0">
     <w:nsid w:val="665F2A0C"/>
     <w:multiLevelType w:val="hybridMultilevel"/>
     <w:tmpl w:val="CCEE7500"/>
@@ -16890,7 +17030,7 @@
       </w:rPr>
     </w:lvl>
   </w:abstractNum>
-  <w:abstractNum w:abstractNumId="104">
+  <w:abstractNum w:abstractNumId="104" w15:restartNumberingAfterBreak="0">
     <w:nsid w:val="6AB327DA"/>
     <w:multiLevelType w:val="singleLevel"/>
     <w:tmpl w:val="0318EA04"/>
@@ -16911,7 +17051,7 @@
       </w:rPr>
     </w:lvl>
   </w:abstractNum>
-  <w:abstractNum w:abstractNumId="105">
+  <w:abstractNum w:abstractNumId="105" w15:restartNumberingAfterBreak="0">
     <w:nsid w:val="6B1D7649"/>
     <w:multiLevelType w:val="singleLevel"/>
     <w:tmpl w:val="0318EA04"/>
@@ -16932,7 +17072,7 @@
       </w:rPr>
     </w:lvl>
   </w:abstractNum>
-  <w:abstractNum w:abstractNumId="106">
+  <w:abstractNum w:abstractNumId="106" w15:restartNumberingAfterBreak="0">
     <w:nsid w:val="6B213160"/>
     <w:multiLevelType w:val="singleLevel"/>
     <w:tmpl w:val="0318EA04"/>
@@ -16953,7 +17093,7 @@
       </w:rPr>
     </w:lvl>
   </w:abstractNum>
-  <w:abstractNum w:abstractNumId="107">
+  <w:abstractNum w:abstractNumId="107" w15:restartNumberingAfterBreak="0">
     <w:nsid w:val="6D9F4089"/>
     <w:multiLevelType w:val="singleLevel"/>
     <w:tmpl w:val="0318EA04"/>
@@ -16974,7 +17114,7 @@
       </w:rPr>
     </w:lvl>
   </w:abstractNum>
-  <w:abstractNum w:abstractNumId="108">
+  <w:abstractNum w:abstractNumId="108" w15:restartNumberingAfterBreak="0">
     <w:nsid w:val="6E225BEC"/>
     <w:multiLevelType w:val="hybridMultilevel"/>
     <w:tmpl w:val="68C0F856"/>
@@ -17087,7 +17227,7 @@
       </w:rPr>
     </w:lvl>
   </w:abstractNum>
-  <w:abstractNum w:abstractNumId="109">
+  <w:abstractNum w:abstractNumId="109" w15:restartNumberingAfterBreak="0">
     <w:nsid w:val="6E3A037D"/>
     <w:multiLevelType w:val="singleLevel"/>
     <w:tmpl w:val="0318EA04"/>
@@ -17108,7 +17248,7 @@
       </w:rPr>
     </w:lvl>
   </w:abstractNum>
-  <w:abstractNum w:abstractNumId="110">
+  <w:abstractNum w:abstractNumId="110" w15:restartNumberingAfterBreak="0">
     <w:nsid w:val="6E3C3B58"/>
     <w:multiLevelType w:val="singleLevel"/>
     <w:tmpl w:val="0318EA04"/>
@@ -17129,7 +17269,7 @@
       </w:rPr>
     </w:lvl>
   </w:abstractNum>
-  <w:abstractNum w:abstractNumId="111">
+  <w:abstractNum w:abstractNumId="111" w15:restartNumberingAfterBreak="0">
     <w:nsid w:val="6EC5534D"/>
     <w:multiLevelType w:val="singleLevel"/>
     <w:tmpl w:val="0318EA04"/>
@@ -17150,7 +17290,7 @@
       </w:rPr>
     </w:lvl>
   </w:abstractNum>
-  <w:abstractNum w:abstractNumId="112">
+  <w:abstractNum w:abstractNumId="112" w15:restartNumberingAfterBreak="0">
     <w:nsid w:val="6F850944"/>
     <w:multiLevelType w:val="singleLevel"/>
     <w:tmpl w:val="0318EA04"/>
@@ -17171,7 +17311,7 @@
       </w:rPr>
     </w:lvl>
   </w:abstractNum>
-  <w:abstractNum w:abstractNumId="113">
+  <w:abstractNum w:abstractNumId="113" w15:restartNumberingAfterBreak="0">
     <w:nsid w:val="708E5745"/>
     <w:multiLevelType w:val="singleLevel"/>
     <w:tmpl w:val="9104A8B0"/>
@@ -17189,7 +17329,7 @@
       </w:pPr>
     </w:lvl>
   </w:abstractNum>
-  <w:abstractNum w:abstractNumId="114">
+  <w:abstractNum w:abstractNumId="114" w15:restartNumberingAfterBreak="0">
     <w:nsid w:val="70D56B38"/>
     <w:multiLevelType w:val="hybridMultilevel"/>
     <w:tmpl w:val="1D688BA0"/>
@@ -17302,7 +17442,7 @@
       </w:rPr>
     </w:lvl>
   </w:abstractNum>
-  <w:abstractNum w:abstractNumId="115">
+  <w:abstractNum w:abstractNumId="115" w15:restartNumberingAfterBreak="0">
     <w:nsid w:val="71A10D71"/>
     <w:multiLevelType w:val="singleLevel"/>
     <w:tmpl w:val="9104A8B0"/>
@@ -17320,7 +17460,7 @@
       </w:pPr>
     </w:lvl>
   </w:abstractNum>
-  <w:abstractNum w:abstractNumId="116">
+  <w:abstractNum w:abstractNumId="116" w15:restartNumberingAfterBreak="0">
     <w:nsid w:val="725627C6"/>
     <w:multiLevelType w:val="hybridMultilevel"/>
     <w:tmpl w:val="6A2C9078"/>
@@ -17433,7 +17573,7 @@
       </w:rPr>
     </w:lvl>
   </w:abstractNum>
-  <w:abstractNum w:abstractNumId="117">
+  <w:abstractNum w:abstractNumId="117" w15:restartNumberingAfterBreak="0">
     <w:nsid w:val="726A167C"/>
     <w:multiLevelType w:val="singleLevel"/>
     <w:tmpl w:val="0318EA04"/>
@@ -17454,7 +17594,7 @@
       </w:rPr>
     </w:lvl>
   </w:abstractNum>
-  <w:abstractNum w:abstractNumId="118">
+  <w:abstractNum w:abstractNumId="118" w15:restartNumberingAfterBreak="0">
     <w:nsid w:val="73CA6BE3"/>
     <w:multiLevelType w:val="singleLevel"/>
     <w:tmpl w:val="0318EA04"/>
@@ -17475,7 +17615,7 @@
       </w:rPr>
     </w:lvl>
   </w:abstractNum>
-  <w:abstractNum w:abstractNumId="119">
+  <w:abstractNum w:abstractNumId="119" w15:restartNumberingAfterBreak="0">
     <w:nsid w:val="73F53D61"/>
     <w:multiLevelType w:val="singleLevel"/>
     <w:tmpl w:val="0318EA04"/>
@@ -17496,7 +17636,7 @@
       </w:rPr>
     </w:lvl>
   </w:abstractNum>
-  <w:abstractNum w:abstractNumId="120">
+  <w:abstractNum w:abstractNumId="120" w15:restartNumberingAfterBreak="0">
     <w:nsid w:val="742A4C3D"/>
     <w:multiLevelType w:val="singleLevel"/>
     <w:tmpl w:val="0318EA04"/>
@@ -17517,7 +17657,7 @@
       </w:rPr>
     </w:lvl>
   </w:abstractNum>
-  <w:abstractNum w:abstractNumId="121">
+  <w:abstractNum w:abstractNumId="121" w15:restartNumberingAfterBreak="0">
     <w:nsid w:val="74FA7D3C"/>
     <w:multiLevelType w:val="singleLevel"/>
     <w:tmpl w:val="9104A8B0"/>
@@ -17535,7 +17675,7 @@
       </w:pPr>
     </w:lvl>
   </w:abstractNum>
-  <w:abstractNum w:abstractNumId="122">
+  <w:abstractNum w:abstractNumId="122" w15:restartNumberingAfterBreak="0">
     <w:nsid w:val="76AA2315"/>
     <w:multiLevelType w:val="singleLevel"/>
     <w:tmpl w:val="0318EA04"/>
@@ -17556,7 +17696,7 @@
       </w:rPr>
     </w:lvl>
   </w:abstractNum>
-  <w:abstractNum w:abstractNumId="123">
+  <w:abstractNum w:abstractNumId="123" w15:restartNumberingAfterBreak="0">
     <w:nsid w:val="775A0BBA"/>
     <w:multiLevelType w:val="singleLevel"/>
     <w:tmpl w:val="0318EA04"/>
@@ -17577,7 +17717,7 @@
       </w:rPr>
     </w:lvl>
   </w:abstractNum>
-  <w:abstractNum w:abstractNumId="124">
+  <w:abstractNum w:abstractNumId="124" w15:restartNumberingAfterBreak="0">
     <w:nsid w:val="782B627F"/>
     <w:multiLevelType w:val="singleLevel"/>
     <w:tmpl w:val="0318EA04"/>
@@ -17598,7 +17738,7 @@
       </w:rPr>
     </w:lvl>
   </w:abstractNum>
-  <w:abstractNum w:abstractNumId="125">
+  <w:abstractNum w:abstractNumId="125" w15:restartNumberingAfterBreak="0">
     <w:nsid w:val="78CF79D8"/>
     <w:multiLevelType w:val="singleLevel"/>
     <w:tmpl w:val="9104A8B0"/>
@@ -17616,7 +17756,7 @@
       </w:pPr>
     </w:lvl>
   </w:abstractNum>
-  <w:abstractNum w:abstractNumId="126">
+  <w:abstractNum w:abstractNumId="126" w15:restartNumberingAfterBreak="0">
     <w:nsid w:val="78F51ECF"/>
     <w:multiLevelType w:val="singleLevel"/>
     <w:tmpl w:val="0318EA04"/>
@@ -17637,7 +17777,7 @@
       </w:rPr>
     </w:lvl>
   </w:abstractNum>
-  <w:abstractNum w:abstractNumId="127">
+  <w:abstractNum w:abstractNumId="127" w15:restartNumberingAfterBreak="0">
     <w:nsid w:val="791860C9"/>
     <w:multiLevelType w:val="singleLevel"/>
     <w:tmpl w:val="0318EA04"/>
@@ -17658,7 +17798,7 @@
       </w:rPr>
     </w:lvl>
   </w:abstractNum>
-  <w:abstractNum w:abstractNumId="128">
+  <w:abstractNum w:abstractNumId="128" w15:restartNumberingAfterBreak="0">
     <w:nsid w:val="79212E64"/>
     <w:multiLevelType w:val="singleLevel"/>
     <w:tmpl w:val="0318EA04"/>
@@ -17679,7 +17819,7 @@
       </w:rPr>
     </w:lvl>
   </w:abstractNum>
-  <w:abstractNum w:abstractNumId="129">
+  <w:abstractNum w:abstractNumId="129" w15:restartNumberingAfterBreak="0">
     <w:nsid w:val="798A68AE"/>
     <w:multiLevelType w:val="singleLevel"/>
     <w:tmpl w:val="0318EA04"/>
@@ -17700,7 +17840,7 @@
       </w:rPr>
     </w:lvl>
   </w:abstractNum>
-  <w:abstractNum w:abstractNumId="130">
+  <w:abstractNum w:abstractNumId="130" w15:restartNumberingAfterBreak="0">
     <w:nsid w:val="7A9B5D74"/>
     <w:multiLevelType w:val="singleLevel"/>
     <w:tmpl w:val="0318EA04"/>
@@ -17721,7 +17861,7 @@
       </w:rPr>
     </w:lvl>
   </w:abstractNum>
-  <w:abstractNum w:abstractNumId="131">
+  <w:abstractNum w:abstractNumId="131" w15:restartNumberingAfterBreak="0">
     <w:nsid w:val="7D28459D"/>
     <w:multiLevelType w:val="hybridMultilevel"/>
     <w:tmpl w:val="340C0054"/>
@@ -17834,7 +17974,7 @@
       </w:rPr>
     </w:lvl>
   </w:abstractNum>
-  <w:abstractNum w:abstractNumId="132">
+  <w:abstractNum w:abstractNumId="132" w15:restartNumberingAfterBreak="0">
     <w:nsid w:val="7F4A097E"/>
     <w:multiLevelType w:val="singleLevel"/>
     <w:tmpl w:val="9104A8B0"/>
@@ -17979,7 +18119,7 @@
 </file>
 
 <file path=word/styles.xml><?xml version="1.0" encoding="utf-8"?>
-<w:styles xmlns:mc="http://schemas.openxmlformats.org/markup-compatibility/2006" xmlns:r="http://schemas.openxmlformats.org/officeDocument/2006/relationships" xmlns:w="http://schemas.openxmlformats.org/wordprocessingml/2006/main" xmlns:w14="http://schemas.microsoft.com/office/word/2010/wordml" mc:Ignorable="w14">
+<w:styles xmlns:mc="http://schemas.openxmlformats.org/markup-compatibility/2006" xmlns:r="http://schemas.openxmlformats.org/officeDocument/2006/relationships" xmlns:w="http://schemas.openxmlformats.org/wordprocessingml/2006/main" xmlns:w14="http://schemas.microsoft.com/office/word/2010/wordml" xmlns:w15="http://schemas.microsoft.com/office/word/2012/wordml" xmlns:w16se="http://schemas.microsoft.com/office/word/2015/wordml/symex" mc:Ignorable="w14 w15 w16se">
   <w:docDefaults>
     <w:rPrDefault>
       <w:rPr>
@@ -17989,7 +18129,7 @@
     </w:rPrDefault>
     <w:pPrDefault/>
   </w:docDefaults>
-  <w:latentStyles w:defLockedState="0" w:defUIPriority="0" w:defSemiHidden="0" w:defUnhideWhenUsed="0" w:defQFormat="0" w:count="267">
+  <w:latentStyles w:defLockedState="0" w:defUIPriority="0" w:defSemiHidden="0" w:defUnhideWhenUsed="0" w:defQFormat="0" w:count="371">
     <w:lsdException w:name="Normal" w:qFormat="1"/>
     <w:lsdException w:name="heading 1" w:qFormat="1"/>
     <w:lsdException w:name="heading 2" w:qFormat="1"/>
@@ -17997,18 +18137,148 @@
     <w:lsdException w:name="heading 4" w:qFormat="1"/>
     <w:lsdException w:name="heading 5" w:qFormat="1"/>
     <w:lsdException w:name="heading 6" w:qFormat="1"/>
-    <w:lsdException w:name="heading 7" w:qFormat="1"/>
-    <w:lsdException w:name="heading 8" w:qFormat="1"/>
-    <w:lsdException w:name="heading 9" w:qFormat="1"/>
-    <w:lsdException w:name="toc 1" w:uiPriority="39"/>
-    <w:lsdException w:name="toc 2" w:uiPriority="39"/>
-    <w:lsdException w:name="toc 3" w:uiPriority="39"/>
+    <w:lsdException w:name="heading 7" w:semiHidden="1" w:unhideWhenUsed="1" w:qFormat="1"/>
+    <w:lsdException w:name="heading 8" w:semiHidden="1" w:unhideWhenUsed="1" w:qFormat="1"/>
+    <w:lsdException w:name="heading 9" w:semiHidden="1" w:unhideWhenUsed="1" w:qFormat="1"/>
+    <w:lsdException w:name="index 1" w:semiHidden="1" w:unhideWhenUsed="1"/>
+    <w:lsdException w:name="index 2" w:semiHidden="1" w:unhideWhenUsed="1"/>
+    <w:lsdException w:name="index 3" w:semiHidden="1" w:unhideWhenUsed="1"/>
+    <w:lsdException w:name="index 4" w:semiHidden="1" w:unhideWhenUsed="1"/>
+    <w:lsdException w:name="index 5" w:semiHidden="1" w:unhideWhenUsed="1"/>
+    <w:lsdException w:name="index 6" w:semiHidden="1" w:unhideWhenUsed="1"/>
+    <w:lsdException w:name="index 7" w:semiHidden="1" w:unhideWhenUsed="1"/>
+    <w:lsdException w:name="index 8" w:semiHidden="1" w:unhideWhenUsed="1"/>
+    <w:lsdException w:name="index 9" w:semiHidden="1" w:unhideWhenUsed="1"/>
+    <w:lsdException w:name="toc 1" w:semiHidden="1" w:uiPriority="39" w:unhideWhenUsed="1"/>
+    <w:lsdException w:name="toc 2" w:semiHidden="1" w:uiPriority="39" w:unhideWhenUsed="1"/>
+    <w:lsdException w:name="toc 3" w:semiHidden="1" w:uiPriority="39" w:unhideWhenUsed="1"/>
+    <w:lsdException w:name="toc 4" w:semiHidden="1" w:unhideWhenUsed="1"/>
+    <w:lsdException w:name="toc 5" w:semiHidden="1" w:unhideWhenUsed="1"/>
+    <w:lsdException w:name="toc 6" w:semiHidden="1" w:unhideWhenUsed="1"/>
+    <w:lsdException w:name="toc 7" w:semiHidden="1" w:unhideWhenUsed="1"/>
+    <w:lsdException w:name="toc 8" w:semiHidden="1" w:unhideWhenUsed="1"/>
+    <w:lsdException w:name="toc 9" w:semiHidden="1" w:unhideWhenUsed="1"/>
+    <w:lsdException w:name="Normal Indent" w:semiHidden="1" w:unhideWhenUsed="1"/>
+    <w:lsdException w:name="footnote text" w:semiHidden="1" w:unhideWhenUsed="1"/>
+    <w:lsdException w:name="annotation text" w:semiHidden="1" w:unhideWhenUsed="1"/>
+    <w:lsdException w:name="header" w:semiHidden="1" w:unhideWhenUsed="1"/>
+    <w:lsdException w:name="footer" w:semiHidden="1" w:unhideWhenUsed="1"/>
+    <w:lsdException w:name="index heading" w:semiHidden="1" w:unhideWhenUsed="1"/>
     <w:lsdException w:name="caption" w:semiHidden="1" w:unhideWhenUsed="1" w:qFormat="1"/>
+    <w:lsdException w:name="table of figures" w:semiHidden="1" w:unhideWhenUsed="1"/>
+    <w:lsdException w:name="envelope address" w:semiHidden="1" w:unhideWhenUsed="1"/>
+    <w:lsdException w:name="envelope return" w:semiHidden="1" w:unhideWhenUsed="1"/>
+    <w:lsdException w:name="footnote reference" w:semiHidden="1" w:unhideWhenUsed="1"/>
+    <w:lsdException w:name="annotation reference" w:semiHidden="1" w:unhideWhenUsed="1"/>
+    <w:lsdException w:name="line number" w:semiHidden="1" w:unhideWhenUsed="1"/>
+    <w:lsdException w:name="page number" w:semiHidden="1" w:unhideWhenUsed="1"/>
+    <w:lsdException w:name="endnote reference" w:semiHidden="1" w:unhideWhenUsed="1"/>
+    <w:lsdException w:name="endnote text" w:semiHidden="1" w:unhideWhenUsed="1"/>
+    <w:lsdException w:name="table of authorities" w:semiHidden="1" w:unhideWhenUsed="1"/>
+    <w:lsdException w:name="macro" w:semiHidden="1" w:unhideWhenUsed="1"/>
+    <w:lsdException w:name="toa heading" w:semiHidden="1" w:unhideWhenUsed="1"/>
+    <w:lsdException w:name="List" w:semiHidden="1" w:unhideWhenUsed="1"/>
+    <w:lsdException w:name="List Bullet" w:semiHidden="1" w:unhideWhenUsed="1"/>
+    <w:lsdException w:name="List 2" w:semiHidden="1" w:unhideWhenUsed="1"/>
+    <w:lsdException w:name="List 3" w:semiHidden="1" w:unhideWhenUsed="1"/>
+    <w:lsdException w:name="List Bullet 2" w:semiHidden="1" w:unhideWhenUsed="1"/>
+    <w:lsdException w:name="List Bullet 3" w:semiHidden="1" w:unhideWhenUsed="1"/>
+    <w:lsdException w:name="List Bullet 4" w:semiHidden="1" w:unhideWhenUsed="1"/>
+    <w:lsdException w:name="List Bullet 5" w:semiHidden="1" w:unhideWhenUsed="1"/>
+    <w:lsdException w:name="List Number 2" w:semiHidden="1" w:unhideWhenUsed="1"/>
+    <w:lsdException w:name="List Number 3" w:semiHidden="1" w:unhideWhenUsed="1"/>
+    <w:lsdException w:name="List Number 4" w:semiHidden="1" w:unhideWhenUsed="1"/>
+    <w:lsdException w:name="List Number 5" w:semiHidden="1" w:unhideWhenUsed="1"/>
     <w:lsdException w:name="Title" w:qFormat="1"/>
+    <w:lsdException w:name="Closing" w:semiHidden="1" w:unhideWhenUsed="1"/>
+    <w:lsdException w:name="Signature" w:semiHidden="1" w:unhideWhenUsed="1"/>
+    <w:lsdException w:name="Default Paragraph Font" w:semiHidden="1" w:unhideWhenUsed="1"/>
+    <w:lsdException w:name="Body Text" w:semiHidden="1" w:unhideWhenUsed="1"/>
+    <w:lsdException w:name="Body Text Indent" w:semiHidden="1" w:unhideWhenUsed="1"/>
+    <w:lsdException w:name="List Continue" w:semiHidden="1" w:unhideWhenUsed="1"/>
+    <w:lsdException w:name="List Continue 2" w:semiHidden="1" w:unhideWhenUsed="1"/>
+    <w:lsdException w:name="List Continue 3" w:semiHidden="1" w:unhideWhenUsed="1"/>
+    <w:lsdException w:name="List Continue 4" w:semiHidden="1" w:unhideWhenUsed="1"/>
+    <w:lsdException w:name="List Continue 5" w:semiHidden="1" w:unhideWhenUsed="1"/>
+    <w:lsdException w:name="Message Header" w:semiHidden="1" w:unhideWhenUsed="1"/>
     <w:lsdException w:name="Subtitle" w:qFormat="1"/>
-    <w:lsdException w:name="Hyperlink" w:uiPriority="99"/>
+    <w:lsdException w:name="Body Text First Indent 2" w:semiHidden="1" w:unhideWhenUsed="1"/>
+    <w:lsdException w:name="Note Heading" w:semiHidden="1" w:unhideWhenUsed="1"/>
+    <w:lsdException w:name="Body Text 2" w:semiHidden="1" w:unhideWhenUsed="1"/>
+    <w:lsdException w:name="Body Text 3" w:semiHidden="1" w:unhideWhenUsed="1"/>
+    <w:lsdException w:name="Body Text Indent 2" w:semiHidden="1" w:unhideWhenUsed="1"/>
+    <w:lsdException w:name="Body Text Indent 3" w:semiHidden="1" w:unhideWhenUsed="1"/>
+    <w:lsdException w:name="Block Text" w:semiHidden="1" w:unhideWhenUsed="1"/>
+    <w:lsdException w:name="Hyperlink" w:semiHidden="1" w:uiPriority="99" w:unhideWhenUsed="1"/>
+    <w:lsdException w:name="FollowedHyperlink" w:semiHidden="1" w:unhideWhenUsed="1"/>
     <w:lsdException w:name="Strong" w:qFormat="1"/>
     <w:lsdException w:name="Emphasis" w:qFormat="1"/>
+    <w:lsdException w:name="Document Map" w:semiHidden="1" w:unhideWhenUsed="1"/>
+    <w:lsdException w:name="Plain Text" w:semiHidden="1" w:unhideWhenUsed="1"/>
+    <w:lsdException w:name="E-mail Signature" w:semiHidden="1" w:unhideWhenUsed="1"/>
+    <w:lsdException w:name="HTML Top of Form" w:semiHidden="1" w:unhideWhenUsed="1"/>
+    <w:lsdException w:name="HTML Bottom of Form" w:semiHidden="1" w:unhideWhenUsed="1"/>
+    <w:lsdException w:name="Normal (Web)" w:semiHidden="1" w:unhideWhenUsed="1"/>
+    <w:lsdException w:name="HTML Acronym" w:semiHidden="1" w:unhideWhenUsed="1"/>
+    <w:lsdException w:name="HTML Address" w:semiHidden="1" w:unhideWhenUsed="1"/>
+    <w:lsdException w:name="HTML Cite" w:semiHidden="1" w:unhideWhenUsed="1"/>
+    <w:lsdException w:name="HTML Code" w:semiHidden="1" w:unhideWhenUsed="1"/>
+    <w:lsdException w:name="HTML Definition" w:semiHidden="1" w:unhideWhenUsed="1"/>
+    <w:lsdException w:name="HTML Keyboard" w:semiHidden="1" w:unhideWhenUsed="1"/>
+    <w:lsdException w:name="HTML Preformatted" w:semiHidden="1" w:unhideWhenUsed="1"/>
+    <w:lsdException w:name="HTML Sample" w:semiHidden="1" w:unhideWhenUsed="1"/>
+    <w:lsdException w:name="HTML Typewriter" w:semiHidden="1" w:unhideWhenUsed="1"/>
+    <w:lsdException w:name="HTML Variable" w:semiHidden="1" w:unhideWhenUsed="1"/>
+    <w:lsdException w:name="Normal Table" w:semiHidden="1" w:unhideWhenUsed="1"/>
+    <w:lsdException w:name="annotation subject" w:semiHidden="1" w:unhideWhenUsed="1"/>
+    <w:lsdException w:name="No List" w:semiHidden="1" w:unhideWhenUsed="1"/>
+    <w:lsdException w:name="Outline List 1" w:semiHidden="1" w:unhideWhenUsed="1"/>
+    <w:lsdException w:name="Outline List 2" w:semiHidden="1" w:unhideWhenUsed="1"/>
+    <w:lsdException w:name="Outline List 3" w:semiHidden="1" w:unhideWhenUsed="1"/>
+    <w:lsdException w:name="Table Simple 1" w:semiHidden="1" w:unhideWhenUsed="1"/>
+    <w:lsdException w:name="Table Simple 2" w:semiHidden="1" w:unhideWhenUsed="1"/>
+    <w:lsdException w:name="Table Simple 3" w:semiHidden="1" w:unhideWhenUsed="1"/>
+    <w:lsdException w:name="Table Classic 1" w:semiHidden="1" w:unhideWhenUsed="1"/>
+    <w:lsdException w:name="Table Classic 2" w:semiHidden="1" w:unhideWhenUsed="1"/>
+    <w:lsdException w:name="Table Classic 3" w:semiHidden="1" w:unhideWhenUsed="1"/>
+    <w:lsdException w:name="Table Classic 4" w:semiHidden="1" w:unhideWhenUsed="1"/>
+    <w:lsdException w:name="Table Colorful 1" w:semiHidden="1" w:unhideWhenUsed="1"/>
+    <w:lsdException w:name="Table Colorful 2" w:semiHidden="1" w:unhideWhenUsed="1"/>
+    <w:lsdException w:name="Table Colorful 3" w:semiHidden="1" w:unhideWhenUsed="1"/>
+    <w:lsdException w:name="Table Columns 1" w:semiHidden="1" w:unhideWhenUsed="1"/>
+    <w:lsdException w:name="Table Columns 2" w:semiHidden="1" w:unhideWhenUsed="1"/>
+    <w:lsdException w:name="Table Columns 3" w:semiHidden="1" w:unhideWhenUsed="1"/>
+    <w:lsdException w:name="Table Columns 4" w:semiHidden="1" w:unhideWhenUsed="1"/>
+    <w:lsdException w:name="Table Columns 5" w:semiHidden="1" w:unhideWhenUsed="1"/>
+    <w:lsdException w:name="Table Grid 1" w:semiHidden="1" w:unhideWhenUsed="1"/>
+    <w:lsdException w:name="Table Grid 2" w:semiHidden="1" w:unhideWhenUsed="1"/>
+    <w:lsdException w:name="Table Grid 3" w:semiHidden="1" w:unhideWhenUsed="1"/>
+    <w:lsdException w:name="Table Grid 4" w:semiHidden="1" w:unhideWhenUsed="1"/>
+    <w:lsdException w:name="Table Grid 5" w:semiHidden="1" w:unhideWhenUsed="1"/>
+    <w:lsdException w:name="Table Grid 6" w:semiHidden="1" w:unhideWhenUsed="1"/>
+    <w:lsdException w:name="Table Grid 7" w:semiHidden="1" w:unhideWhenUsed="1"/>
+    <w:lsdException w:name="Table Grid 8" w:semiHidden="1" w:unhideWhenUsed="1"/>
+    <w:lsdException w:name="Table List 1" w:semiHidden="1" w:unhideWhenUsed="1"/>
+    <w:lsdException w:name="Table List 2" w:semiHidden="1" w:unhideWhenUsed="1"/>
+    <w:lsdException w:name="Table List 3" w:semiHidden="1" w:unhideWhenUsed="1"/>
+    <w:lsdException w:name="Table List 4" w:semiHidden="1" w:unhideWhenUsed="1"/>
+    <w:lsdException w:name="Table List 5" w:semiHidden="1" w:unhideWhenUsed="1"/>
+    <w:lsdException w:name="Table List 6" w:semiHidden="1" w:unhideWhenUsed="1"/>
+    <w:lsdException w:name="Table List 7" w:semiHidden="1" w:unhideWhenUsed="1"/>
+    <w:lsdException w:name="Table List 8" w:semiHidden="1" w:unhideWhenUsed="1"/>
+    <w:lsdException w:name="Table 3D effects 1" w:semiHidden="1" w:unhideWhenUsed="1"/>
+    <w:lsdException w:name="Table 3D effects 2" w:semiHidden="1" w:unhideWhenUsed="1"/>
+    <w:lsdException w:name="Table 3D effects 3" w:semiHidden="1" w:unhideWhenUsed="1"/>
+    <w:lsdException w:name="Table Contemporary" w:semiHidden="1" w:unhideWhenUsed="1"/>
+    <w:lsdException w:name="Table Elegant" w:semiHidden="1" w:unhideWhenUsed="1"/>
+    <w:lsdException w:name="Table Professional" w:semiHidden="1" w:unhideWhenUsed="1"/>
+    <w:lsdException w:name="Table Subtle 1" w:semiHidden="1" w:unhideWhenUsed="1"/>
+    <w:lsdException w:name="Table Subtle 2" w:semiHidden="1" w:unhideWhenUsed="1"/>
+    <w:lsdException w:name="Table Web 1" w:semiHidden="1" w:unhideWhenUsed="1"/>
+    <w:lsdException w:name="Table Web 2" w:semiHidden="1" w:unhideWhenUsed="1"/>
+    <w:lsdException w:name="Table Web 3" w:semiHidden="1" w:unhideWhenUsed="1"/>
+    <w:lsdException w:name="Balloon Text" w:semiHidden="1" w:unhideWhenUsed="1"/>
+    <w:lsdException w:name="Table Theme" w:semiHidden="1" w:unhideWhenUsed="1"/>
     <w:lsdException w:name="Placeholder Text" w:semiHidden="1" w:uiPriority="99"/>
     <w:lsdException w:name="No Spacing" w:uiPriority="1" w:qFormat="1"/>
     <w:lsdException w:name="Light Shading" w:uiPriority="60"/>
@@ -18120,6 +18390,110 @@
     <w:lsdException w:name="Book Title" w:uiPriority="33" w:qFormat="1"/>
     <w:lsdException w:name="Bibliography" w:semiHidden="1" w:uiPriority="37" w:unhideWhenUsed="1"/>
     <w:lsdException w:name="TOC Heading" w:semiHidden="1" w:uiPriority="39" w:unhideWhenUsed="1" w:qFormat="1"/>
+    <w:lsdException w:name="Plain Table 1" w:uiPriority="41"/>
+    <w:lsdException w:name="Plain Table 2" w:uiPriority="42"/>
+    <w:lsdException w:name="Plain Table 3" w:uiPriority="43"/>
+    <w:lsdException w:name="Plain Table 4" w:uiPriority="44"/>
+    <w:lsdException w:name="Plain Table 5" w:uiPriority="45"/>
+    <w:lsdException w:name="Grid Table Light" w:uiPriority="40"/>
+    <w:lsdException w:name="Grid Table 1 Light" w:uiPriority="46"/>
+    <w:lsdException w:name="Grid Table 2" w:uiPriority="47"/>
+    <w:lsdException w:name="Grid Table 3" w:uiPriority="48"/>
+    <w:lsdException w:name="Grid Table 4" w:uiPriority="49"/>
+    <w:lsdException w:name="Grid Table 5 Dark" w:uiPriority="50"/>
+    <w:lsdException w:name="Grid Table 6 Colorful" w:uiPriority="51"/>
+    <w:lsdException w:name="Grid Table 7 Colorful" w:uiPriority="52"/>
+    <w:lsdException w:name="Grid Table 1 Light Accent 1" w:uiPriority="46"/>
+    <w:lsdException w:name="Grid Table 2 Accent 1" w:uiPriority="47"/>
+    <w:lsdException w:name="Grid Table 3 Accent 1" w:uiPriority="48"/>
+    <w:lsdException w:name="Grid Table 4 Accent 1" w:uiPriority="49"/>
+    <w:lsdException w:name="Grid Table 5 Dark Accent 1" w:uiPriority="50"/>
+    <w:lsdException w:name="Grid Table 6 Colorful Accent 1" w:uiPriority="51"/>
+    <w:lsdException w:name="Grid Table 7 Colorful Accent 1" w:uiPriority="52"/>
+    <w:lsdException w:name="Grid Table 1 Light Accent 2" w:uiPriority="46"/>
+    <w:lsdException w:name="Grid Table 2 Accent 2" w:uiPriority="47"/>
+    <w:lsdException w:name="Grid Table 3 Accent 2" w:uiPriority="48"/>
+    <w:lsdException w:name="Grid Table 4 Accent 2" w:uiPriority="49"/>
+    <w:lsdException w:name="Grid Table 5 Dark Accent 2" w:uiPriority="50"/>
+    <w:lsdException w:name="Grid Table 6 Colorful Accent 2" w:uiPriority="51"/>
+    <w:lsdException w:name="Grid Table 7 Colorful Accent 2" w:uiPriority="52"/>
+    <w:lsdException w:name="Grid Table 1 Light Accent 3" w:uiPriority="46"/>
+    <w:lsdException w:name="Grid Table 2 Accent 3" w:uiPriority="47"/>
+    <w:lsdException w:name="Grid Table 3 Accent 3" w:uiPriority="48"/>
+    <w:lsdException w:name="Grid Table 4 Accent 3" w:uiPriority="49"/>
+    <w:lsdException w:name="Grid Table 5 Dark Accent 3" w:uiPriority="50"/>
+    <w:lsdException w:name="Grid Table 6 Colorful Accent 3" w:uiPriority="51"/>
+    <w:lsdException w:name="Grid Table 7 Colorful Accent 3" w:uiPriority="52"/>
+    <w:lsdException w:name="Grid Table 1 Light Accent 4" w:uiPriority="46"/>
+    <w:lsdException w:name="Grid Table 2 Accent 4" w:uiPriority="47"/>
+    <w:lsdException w:name="Grid Table 3 Accent 4" w:uiPriority="48"/>
+    <w:lsdException w:name="Grid Table 4 Accent 4" w:uiPriority="49"/>
+    <w:lsdException w:name="Grid Table 5 Dark Accent 4" w:uiPriority="50"/>
+    <w:lsdException w:name="Grid Table 6 Colorful Accent 4" w:uiPriority="51"/>
+    <w:lsdException w:name="Grid Table 7 Colorful Accent 4" w:uiPriority="52"/>
+    <w:lsdException w:name="Grid Table 1 Light Accent 5" w:uiPriority="46"/>
+    <w:lsdException w:name="Grid Table 2 Accent 5" w:uiPriority="47"/>
+    <w:lsdException w:name="Grid Table 3 Accent 5" w:uiPriority="48"/>
+    <w:lsdException w:name="Grid Table 4 Accent 5" w:uiPriority="49"/>
+    <w:lsdException w:name="Grid Table 5 Dark Accent 5" w:uiPriority="50"/>
+    <w:lsdException w:name="Grid Table 6 Colorful Accent 5" w:uiPriority="51"/>
+    <w:lsdException w:name="Grid Table 7 Colorful Accent 5" w:uiPriority="52"/>
+    <w:lsdException w:name="Grid Table 1 Light Accent 6" w:uiPriority="46"/>
+    <w:lsdException w:name="Grid Table 2 Accent 6" w:uiPriority="47"/>
+    <w:lsdException w:name="Grid Table 3 Accent 6" w:uiPriority="48"/>
+    <w:lsdException w:name="Grid Table 4 Accent 6" w:uiPriority="49"/>
+    <w:lsdException w:name="Grid Table 5 Dark Accent 6" w:uiPriority="50"/>
+    <w:lsdException w:name="Grid Table 6 Colorful Accent 6" w:uiPriority="51"/>
+    <w:lsdException w:name="Grid Table 7 Colorful Accent 6" w:uiPriority="52"/>
+    <w:lsdException w:name="List Table 1 Light" w:uiPriority="46"/>
+    <w:lsdException w:name="List Table 2" w:uiPriority="47"/>
+    <w:lsdException w:name="List Table 3" w:uiPriority="48"/>
+    <w:lsdException w:name="List Table 4" w:uiPriority="49"/>
+    <w:lsdException w:name="List Table 5 Dark" w:uiPriority="50"/>
+    <w:lsdException w:name="List Table 6 Colorful" w:uiPriority="51"/>
+    <w:lsdException w:name="List Table 7 Colorful" w:uiPriority="52"/>
+    <w:lsdException w:name="List Table 1 Light Accent 1" w:uiPriority="46"/>
+    <w:lsdException w:name="List Table 2 Accent 1" w:uiPriority="47"/>
+    <w:lsdException w:name="List Table 3 Accent 1" w:uiPriority="48"/>
+    <w:lsdException w:name="List Table 4 Accent 1" w:uiPriority="49"/>
+    <w:lsdException w:name="List Table 5 Dark Accent 1" w:uiPriority="50"/>
+    <w:lsdException w:name="List Table 6 Colorful Accent 1" w:uiPriority="51"/>
+    <w:lsdException w:name="List Table 7 Colorful Accent 1" w:uiPriority="52"/>
+    <w:lsdException w:name="List Table 1 Light Accent 2" w:uiPriority="46"/>
+    <w:lsdException w:name="List Table 2 Accent 2" w:uiPriority="47"/>
+    <w:lsdException w:name="List Table 3 Accent 2" w:uiPriority="48"/>
+    <w:lsdException w:name="List Table 4 Accent 2" w:uiPriority="49"/>
+    <w:lsdException w:name="List Table 5 Dark Accent 2" w:uiPriority="50"/>
+    <w:lsdException w:name="List Table 6 Colorful Accent 2" w:uiPriority="51"/>
+    <w:lsdException w:name="List Table 7 Colorful Accent 2" w:uiPriority="52"/>
+    <w:lsdException w:name="List Table 1 Light Accent 3" w:uiPriority="46"/>
+    <w:lsdException w:name="List Table 2 Accent 3" w:uiPriority="47"/>
+    <w:lsdException w:name="List Table 3 Accent 3" w:uiPriority="48"/>
+    <w:lsdException w:name="List Table 4 Accent 3" w:uiPriority="49"/>
+    <w:lsdException w:name="List Table 5 Dark Accent 3" w:uiPriority="50"/>
+    <w:lsdException w:name="List Table 6 Colorful Accent 3" w:uiPriority="51"/>
+    <w:lsdException w:name="List Table 7 Colorful Accent 3" w:uiPriority="52"/>
+    <w:lsdException w:name="List Table 1 Light Accent 4" w:uiPriority="46"/>
+    <w:lsdException w:name="List Table 2 Accent 4" w:uiPriority="47"/>
+    <w:lsdException w:name="List Table 3 Accent 4" w:uiPriority="48"/>
+    <w:lsdException w:name="List Table 4 Accent 4" w:uiPriority="49"/>
+    <w:lsdException w:name="List Table 5 Dark Accent 4" w:uiPriority="50"/>
+    <w:lsdException w:name="List Table 6 Colorful Accent 4" w:uiPriority="51"/>
+    <w:lsdException w:name="List Table 7 Colorful Accent 4" w:uiPriority="52"/>
+    <w:lsdException w:name="List Table 1 Light Accent 5" w:uiPriority="46"/>
+    <w:lsdException w:name="List Table 2 Accent 5" w:uiPriority="47"/>
+    <w:lsdException w:name="List Table 3 Accent 5" w:uiPriority="48"/>
+    <w:lsdException w:name="List Table 4 Accent 5" w:uiPriority="49"/>
+    <w:lsdException w:name="List Table 5 Dark Accent 5" w:uiPriority="50"/>
+    <w:lsdException w:name="List Table 6 Colorful Accent 5" w:uiPriority="51"/>
+    <w:lsdException w:name="List Table 7 Colorful Accent 5" w:uiPriority="52"/>
+    <w:lsdException w:name="List Table 1 Light Accent 6" w:uiPriority="46"/>
+    <w:lsdException w:name="List Table 2 Accent 6" w:uiPriority="47"/>
+    <w:lsdException w:name="List Table 3 Accent 6" w:uiPriority="48"/>
+    <w:lsdException w:name="List Table 4 Accent 6" w:uiPriority="49"/>
+    <w:lsdException w:name="List Table 5 Dark Accent 6" w:uiPriority="50"/>
+    <w:lsdException w:name="List Table 6 Colorful Accent 6" w:uiPriority="51"/>
+    <w:lsdException w:name="List Table 7 Colorful Accent 6" w:uiPriority="52"/>
   </w:latentStyles>
   <w:style w:type="paragraph" w:default="1" w:styleId="Normal">
     <w:name w:val="Normal"/>
@@ -18769,797 +19143,6 @@
 </w:styles>
 </file>
 
-<file path=word/stylesWithEffects.xml><?xml version="1.0" encoding="utf-8"?>
-<w:styles xmlns:wpc="http://schemas.microsoft.com/office/word/2010/wordprocessingCanvas" xmlns:mc="http://schemas.openxmlformats.org/markup-compatibility/2006" xmlns:o="urn:schemas-microsoft-com:office:office" xmlns:r="http://schemas.openxmlformats.org/officeDocument/2006/relationships" xmlns:m="http://schemas.openxmlformats.org/officeDocument/2006/math" xmlns:v="urn:schemas-microsoft-com:vml" xmlns:wp14="http://schemas.microsoft.com/office/word/2010/wordprocessingDrawing" xmlns:wp="http://schemas.openxmlformats.org/drawingml/2006/wordprocessingDrawing" xmlns:w10="urn:schemas-microsoft-com:office:word" xmlns:w="http://schemas.openxmlformats.org/wordprocessingml/2006/main" xmlns:w14="http://schemas.microsoft.com/office/word/2010/wordml" xmlns:wpg="http://schemas.microsoft.com/office/word/2010/wordprocessingGroup" xmlns:wpi="http://schemas.microsoft.com/office/word/2010/wordprocessingInk" xmlns:wne="http://schemas.microsoft.com/office/word/2006/wordml" xmlns:wps="http://schemas.microsoft.com/office/word/2010/wordprocessingShape" mc:Ignorable="w14 wp14">
-  <w:docDefaults>
-    <w:rPrDefault>
-      <w:rPr>
-        <w:rFonts w:ascii="Times New Roman" w:eastAsia="Times New Roman" w:hAnsi="Times New Roman" w:cs="Times New Roman"/>
-        <w:lang w:val="fr-FR" w:eastAsia="fr-FR" w:bidi="ar-SA"/>
-      </w:rPr>
-    </w:rPrDefault>
-    <w:pPrDefault/>
-  </w:docDefaults>
-  <w:latentStyles w:defLockedState="0" w:defUIPriority="0" w:defSemiHidden="0" w:defUnhideWhenUsed="0" w:defQFormat="0" w:count="267">
-    <w:lsdException w:name="Normal" w:qFormat="1"/>
-    <w:lsdException w:name="heading 1" w:qFormat="1"/>
-    <w:lsdException w:name="heading 2" w:qFormat="1"/>
-    <w:lsdException w:name="heading 3" w:qFormat="1"/>
-    <w:lsdException w:name="heading 4" w:qFormat="1"/>
-    <w:lsdException w:name="heading 5" w:qFormat="1"/>
-    <w:lsdException w:name="heading 6" w:qFormat="1"/>
-    <w:lsdException w:name="heading 7" w:qFormat="1"/>
-    <w:lsdException w:name="heading 8" w:qFormat="1"/>
-    <w:lsdException w:name="heading 9" w:qFormat="1"/>
-    <w:lsdException w:name="toc 1" w:uiPriority="39"/>
-    <w:lsdException w:name="toc 2" w:uiPriority="39"/>
-    <w:lsdException w:name="toc 3" w:uiPriority="39"/>
-    <w:lsdException w:name="caption" w:semiHidden="1" w:unhideWhenUsed="1" w:qFormat="1"/>
-    <w:lsdException w:name="Title" w:qFormat="1"/>
-    <w:lsdException w:name="Subtitle" w:qFormat="1"/>
-    <w:lsdException w:name="Hyperlink" w:uiPriority="99"/>
-    <w:lsdException w:name="Strong" w:qFormat="1"/>
-    <w:lsdException w:name="Emphasis" w:qFormat="1"/>
-    <w:lsdException w:name="Placeholder Text" w:semiHidden="1" w:uiPriority="99"/>
-    <w:lsdException w:name="No Spacing" w:uiPriority="1" w:qFormat="1"/>
-    <w:lsdException w:name="Light Shading" w:uiPriority="60"/>
-    <w:lsdException w:name="Light List" w:uiPriority="61"/>
-    <w:lsdException w:name="Light Grid" w:uiPriority="62"/>
-    <w:lsdException w:name="Medium Shading 1" w:uiPriority="63"/>
-    <w:lsdException w:name="Medium Shading 2" w:uiPriority="64"/>
-    <w:lsdException w:name="Medium List 1" w:uiPriority="65"/>
-    <w:lsdException w:name="Medium List 2" w:uiPriority="66"/>
-    <w:lsdException w:name="Medium Grid 1" w:uiPriority="67"/>
-    <w:lsdException w:name="Medium Grid 2" w:uiPriority="68"/>
-    <w:lsdException w:name="Medium Grid 3" w:uiPriority="69"/>
-    <w:lsdException w:name="Dark List" w:uiPriority="70"/>
-    <w:lsdException w:name="Colorful Shading" w:uiPriority="71"/>
-    <w:lsdException w:name="Colorful List" w:uiPriority="72"/>
-    <w:lsdException w:name="Colorful Grid" w:uiPriority="73"/>
-    <w:lsdException w:name="Light Shading Accent 1" w:uiPriority="60"/>
-    <w:lsdException w:name="Light List Accent 1" w:uiPriority="61"/>
-    <w:lsdException w:name="Light Grid Accent 1" w:uiPriority="62"/>
-    <w:lsdException w:name="Medium Shading 1 Accent 1" w:uiPriority="63"/>
-    <w:lsdException w:name="Medium Shading 2 Accent 1" w:uiPriority="64"/>
-    <w:lsdException w:name="Medium List 1 Accent 1" w:uiPriority="65"/>
-    <w:lsdException w:name="Revision" w:semiHidden="1" w:uiPriority="99"/>
-    <w:lsdException w:name="List Paragraph" w:uiPriority="34" w:qFormat="1"/>
-    <w:lsdException w:name="Quote" w:uiPriority="29" w:qFormat="1"/>
-    <w:lsdException w:name="Intense Quote" w:uiPriority="30" w:qFormat="1"/>
-    <w:lsdException w:name="Medium List 2 Accent 1" w:uiPriority="66"/>
-    <w:lsdException w:name="Medium Grid 1 Accent 1" w:uiPriority="67"/>
-    <w:lsdException w:name="Medium Grid 2 Accent 1" w:uiPriority="68"/>
-    <w:lsdException w:name="Medium Grid 3 Accent 1" w:uiPriority="69"/>
-    <w:lsdException w:name="Dark List Accent 1" w:uiPriority="70"/>
-    <w:lsdException w:name="Colorful Shading Accent 1" w:uiPriority="71"/>
-    <w:lsdException w:name="Colorful List Accent 1" w:uiPriority="72"/>
-    <w:lsdException w:name="Colorful Grid Accent 1" w:uiPriority="73"/>
-    <w:lsdException w:name="Light Shading Accent 2" w:uiPriority="60"/>
-    <w:lsdException w:name="Light List Accent 2" w:uiPriority="61"/>
-    <w:lsdException w:name="Light Grid Accent 2" w:uiPriority="62"/>
-    <w:lsdException w:name="Medium Shading 1 Accent 2" w:uiPriority="63"/>
-    <w:lsdException w:name="Medium Shading 2 Accent 2" w:uiPriority="64"/>
-    <w:lsdException w:name="Medium List 1 Accent 2" w:uiPriority="65"/>
-    <w:lsdException w:name="Medium List 2 Accent 2" w:uiPriority="66"/>
-    <w:lsdException w:name="Medium Grid 1 Accent 2" w:uiPriority="67"/>
-    <w:lsdException w:name="Medium Grid 2 Accent 2" w:uiPriority="68"/>
-    <w:lsdException w:name="Medium Grid 3 Accent 2" w:uiPriority="69"/>
-    <w:lsdException w:name="Dark List Accent 2" w:uiPriority="70"/>
-    <w:lsdException w:name="Colorful Shading Accent 2" w:uiPriority="71"/>
-    <w:lsdException w:name="Colorful List Accent 2" w:uiPriority="72"/>
-    <w:lsdException w:name="Colorful Grid Accent 2" w:uiPriority="73"/>
-    <w:lsdException w:name="Light Shading Accent 3" w:uiPriority="60"/>
-    <w:lsdException w:name="Light List Accent 3" w:uiPriority="61"/>
-    <w:lsdException w:name="Light Grid Accent 3" w:uiPriority="62"/>
-    <w:lsdException w:name="Medium Shading 1 Accent 3" w:uiPriority="63"/>
-    <w:lsdException w:name="Medium Shading 2 Accent 3" w:uiPriority="64"/>
-    <w:lsdException w:name="Medium List 1 Accent 3" w:uiPriority="65"/>
-    <w:lsdException w:name="Medium List 2 Accent 3" w:uiPriority="66"/>
-    <w:lsdException w:name="Medium Grid 1 Accent 3" w:uiPriority="67"/>
-    <w:lsdException w:name="Medium Grid 2 Accent 3" w:uiPriority="68"/>
-    <w:lsdException w:name="Medium Grid 3 Accent 3" w:uiPriority="69"/>
-    <w:lsdException w:name="Dark List Accent 3" w:uiPriority="70"/>
-    <w:lsdException w:name="Colorful Shading Accent 3" w:uiPriority="71"/>
-    <w:lsdException w:name="Colorful List Accent 3" w:uiPriority="72"/>
-    <w:lsdException w:name="Colorful Grid Accent 3" w:uiPriority="73"/>
-    <w:lsdException w:name="Light Shading Accent 4" w:uiPriority="60"/>
-    <w:lsdException w:name="Light List Accent 4" w:uiPriority="61"/>
-    <w:lsdException w:name="Light Grid Accent 4" w:uiPriority="62"/>
-    <w:lsdException w:name="Medium Shading 1 Accent 4" w:uiPriority="63"/>
-    <w:lsdException w:name="Medium Shading 2 Accent 4" w:uiPriority="64"/>
-    <w:lsdException w:name="Medium List 1 Accent 4" w:uiPriority="65"/>
-    <w:lsdException w:name="Medium List 2 Accent 4" w:uiPriority="66"/>
-    <w:lsdException w:name="Medium Grid 1 Accent 4" w:uiPriority="67"/>
-    <w:lsdException w:name="Medium Grid 2 Accent 4" w:uiPriority="68"/>
-    <w:lsdException w:name="Medium Grid 3 Accent 4" w:uiPriority="69"/>
-    <w:lsdException w:name="Dark List Accent 4" w:uiPriority="70"/>
-    <w:lsdException w:name="Colorful Shading Accent 4" w:uiPriority="71"/>
-    <w:lsdException w:name="Colorful List Accent 4" w:uiPriority="72"/>
-    <w:lsdException w:name="Colorful Grid Accent 4" w:uiPriority="73"/>
-    <w:lsdException w:name="Light Shading Accent 5" w:uiPriority="60"/>
-    <w:lsdException w:name="Light List Accent 5" w:uiPriority="61"/>
-    <w:lsdException w:name="Light Grid Accent 5" w:uiPriority="62"/>
-    <w:lsdException w:name="Medium Shading 1 Accent 5" w:uiPriority="63"/>
-    <w:lsdException w:name="Medium Shading 2 Accent 5" w:uiPriority="64"/>
-    <w:lsdException w:name="Medium List 1 Accent 5" w:uiPriority="65"/>
-    <w:lsdException w:name="Medium List 2 Accent 5" w:uiPriority="66"/>
-    <w:lsdException w:name="Medium Grid 1 Accent 5" w:uiPriority="67"/>
-    <w:lsdException w:name="Medium Grid 2 Accent 5" w:uiPriority="68"/>
-    <w:lsdException w:name="Medium Grid 3 Accent 5" w:uiPriority="69"/>
-    <w:lsdException w:name="Dark List Accent 5" w:uiPriority="70"/>
-    <w:lsdException w:name="Colorful Shading Accent 5" w:uiPriority="71"/>
-    <w:lsdException w:name="Colorful List Accent 5" w:uiPriority="72"/>
-    <w:lsdException w:name="Colorful Grid Accent 5" w:uiPriority="73"/>
-    <w:lsdException w:name="Light Shading Accent 6" w:uiPriority="60"/>
-    <w:lsdException w:name="Light List Accent 6" w:uiPriority="61"/>
-    <w:lsdException w:name="Light Grid Accent 6" w:uiPriority="62"/>
-    <w:lsdException w:name="Medium Shading 1 Accent 6" w:uiPriority="63"/>
-    <w:lsdException w:name="Medium Shading 2 Accent 6" w:uiPriority="64"/>
-    <w:lsdException w:name="Medium List 1 Accent 6" w:uiPriority="65"/>
-    <w:lsdException w:name="Medium List 2 Accent 6" w:uiPriority="66"/>
-    <w:lsdException w:name="Medium Grid 1 Accent 6" w:uiPriority="67"/>
-    <w:lsdException w:name="Medium Grid 2 Accent 6" w:uiPriority="68"/>
-    <w:lsdException w:name="Medium Grid 3 Accent 6" w:uiPriority="69"/>
-    <w:lsdException w:name="Dark List Accent 6" w:uiPriority="70"/>
-    <w:lsdException w:name="Colorful Shading Accent 6" w:uiPriority="71"/>
-    <w:lsdException w:name="Colorful List Accent 6" w:uiPriority="72"/>
-    <w:lsdException w:name="Colorful Grid Accent 6" w:uiPriority="73"/>
-    <w:lsdException w:name="Subtle Emphasis" w:uiPriority="19" w:qFormat="1"/>
-    <w:lsdException w:name="Intense Emphasis" w:uiPriority="21" w:qFormat="1"/>
-    <w:lsdException w:name="Subtle Reference" w:uiPriority="31" w:qFormat="1"/>
-    <w:lsdException w:name="Intense Reference" w:uiPriority="32" w:qFormat="1"/>
-    <w:lsdException w:name="Book Title" w:uiPriority="33" w:qFormat="1"/>
-    <w:lsdException w:name="Bibliography" w:semiHidden="1" w:uiPriority="37" w:unhideWhenUsed="1"/>
-    <w:lsdException w:name="TOC Heading" w:semiHidden="1" w:uiPriority="39" w:unhideWhenUsed="1" w:qFormat="1"/>
-  </w:latentStyles>
-  <w:style w:type="paragraph" w:default="1" w:styleId="Normal">
-    <w:name w:val="Normal"/>
-    <w:qFormat/>
-    <w:rsid w:val="008136DA"/>
-    <w:pPr>
-      <w:widowControl w:val="0"/>
-    </w:pPr>
-    <w:rPr>
-      <w:rFonts w:ascii="Arial" w:hAnsi="Arial" w:cs="Arial"/>
-      <w:sz w:val="22"/>
-      <w:szCs w:val="22"/>
-    </w:rPr>
-  </w:style>
-  <w:style w:type="paragraph" w:styleId="Titre1">
-    <w:name w:val="heading 1"/>
-    <w:basedOn w:val="Normal"/>
-    <w:next w:val="Normal"/>
-    <w:qFormat/>
-    <w:rsid w:val="00573D03"/>
-    <w:pPr>
-      <w:numPr>
-        <w:numId w:val="1"/>
-      </w:numPr>
-      <w:spacing w:before="480" w:after="240"/>
-      <w:ind w:hanging="709"/>
-      <w:outlineLvl w:val="0"/>
-    </w:pPr>
-    <w:rPr>
-      <w:b/>
-      <w:bCs/>
-      <w:caps/>
-      <w:color w:val="FF0000"/>
-      <w:sz w:val="28"/>
-      <w:szCs w:val="32"/>
-    </w:rPr>
-  </w:style>
-  <w:style w:type="paragraph" w:styleId="Titre2">
-    <w:name w:val="heading 2"/>
-    <w:basedOn w:val="Normal"/>
-    <w:next w:val="Normal"/>
-    <w:qFormat/>
-    <w:rsid w:val="00573D03"/>
-    <w:pPr>
-      <w:numPr>
-        <w:ilvl w:val="1"/>
-        <w:numId w:val="2"/>
-      </w:numPr>
-      <w:spacing w:before="120" w:after="240"/>
-      <w:jc w:val="both"/>
-      <w:outlineLvl w:val="1"/>
-    </w:pPr>
-    <w:rPr>
-      <w:b/>
-      <w:bCs/>
-      <w:caps/>
-      <w:color w:val="0000FF"/>
-      <w:sz w:val="24"/>
-      <w:szCs w:val="28"/>
-    </w:rPr>
-  </w:style>
-  <w:style w:type="paragraph" w:styleId="Titre3">
-    <w:name w:val="heading 3"/>
-    <w:basedOn w:val="Normal"/>
-    <w:next w:val="Normal"/>
-    <w:qFormat/>
-    <w:rsid w:val="00573D03"/>
-    <w:pPr>
-      <w:numPr>
-        <w:ilvl w:val="2"/>
-        <w:numId w:val="3"/>
-      </w:numPr>
-      <w:spacing w:before="120" w:after="240"/>
-      <w:ind w:hanging="851"/>
-      <w:jc w:val="both"/>
-      <w:outlineLvl w:val="2"/>
-    </w:pPr>
-    <w:rPr>
-      <w:b/>
-      <w:bCs/>
-      <w:smallCaps/>
-      <w:color w:val="33CC33"/>
-      <w:sz w:val="24"/>
-      <w:szCs w:val="24"/>
-    </w:rPr>
-  </w:style>
-  <w:style w:type="paragraph" w:styleId="Titre4">
-    <w:name w:val="heading 4"/>
-    <w:basedOn w:val="Normal"/>
-    <w:next w:val="Normal"/>
-    <w:qFormat/>
-    <w:pPr>
-      <w:numPr>
-        <w:ilvl w:val="3"/>
-        <w:numId w:val="4"/>
-      </w:numPr>
-      <w:spacing w:before="120" w:after="120"/>
-      <w:ind w:hanging="992"/>
-      <w:jc w:val="both"/>
-      <w:outlineLvl w:val="3"/>
-    </w:pPr>
-    <w:rPr>
-      <w:b/>
-      <w:bCs/>
-    </w:rPr>
-  </w:style>
-  <w:style w:type="paragraph" w:styleId="Titre5">
-    <w:name w:val="heading 5"/>
-    <w:basedOn w:val="Normal"/>
-    <w:next w:val="Normal"/>
-    <w:qFormat/>
-    <w:pPr>
-      <w:numPr>
-        <w:ilvl w:val="4"/>
-        <w:numId w:val="5"/>
-      </w:numPr>
-      <w:spacing w:before="120" w:after="240"/>
-      <w:ind w:hanging="1133"/>
-      <w:jc w:val="both"/>
-      <w:outlineLvl w:val="4"/>
-    </w:pPr>
-    <w:rPr>
-      <w:b/>
-      <w:bCs/>
-    </w:rPr>
-  </w:style>
-  <w:style w:type="paragraph" w:styleId="Titre6">
-    <w:name w:val="heading 6"/>
-    <w:basedOn w:val="Normal"/>
-    <w:next w:val="Normal"/>
-    <w:qFormat/>
-    <w:pPr>
-      <w:numPr>
-        <w:ilvl w:val="5"/>
-        <w:numId w:val="6"/>
-      </w:numPr>
-      <w:spacing w:before="120" w:after="240"/>
-      <w:ind w:hanging="1275"/>
-      <w:jc w:val="both"/>
-      <w:outlineLvl w:val="5"/>
-    </w:pPr>
-    <w:rPr>
-      <w:i/>
-      <w:iCs/>
-    </w:rPr>
-  </w:style>
-  <w:style w:type="paragraph" w:styleId="Titre7">
-    <w:name w:val="heading 7"/>
-    <w:basedOn w:val="Normal"/>
-    <w:next w:val="Normal"/>
-    <w:qFormat/>
-    <w:pPr>
-      <w:numPr>
-        <w:ilvl w:val="6"/>
-        <w:numId w:val="7"/>
-      </w:numPr>
-      <w:spacing w:before="240" w:after="60"/>
-      <w:ind w:hanging="1559"/>
-      <w:jc w:val="both"/>
-      <w:outlineLvl w:val="6"/>
-    </w:pPr>
-  </w:style>
-  <w:style w:type="paragraph" w:styleId="Titre8">
-    <w:name w:val="heading 8"/>
-    <w:basedOn w:val="Normal"/>
-    <w:next w:val="Normal"/>
-    <w:qFormat/>
-    <w:pPr>
-      <w:numPr>
-        <w:ilvl w:val="7"/>
-        <w:numId w:val="8"/>
-      </w:numPr>
-      <w:spacing w:before="240" w:after="60"/>
-      <w:ind w:hanging="1700"/>
-      <w:jc w:val="both"/>
-      <w:outlineLvl w:val="7"/>
-    </w:pPr>
-  </w:style>
-  <w:style w:type="paragraph" w:styleId="Titre9">
-    <w:name w:val="heading 9"/>
-    <w:basedOn w:val="Normal"/>
-    <w:next w:val="Normal"/>
-    <w:qFormat/>
-    <w:pPr>
-      <w:numPr>
-        <w:ilvl w:val="8"/>
-        <w:numId w:val="9"/>
-      </w:numPr>
-      <w:spacing w:before="240" w:after="60"/>
-      <w:ind w:hanging="1842"/>
-      <w:jc w:val="both"/>
-      <w:outlineLvl w:val="8"/>
-    </w:pPr>
-  </w:style>
-  <w:style w:type="character" w:default="1" w:styleId="Policepardfaut">
-    <w:name w:val="Default Paragraph Font"/>
-    <w:uiPriority w:val="1"/>
-    <w:semiHidden/>
-    <w:unhideWhenUsed/>
-  </w:style>
-  <w:style w:type="table" w:default="1" w:styleId="TableauNormal">
-    <w:name w:val="Normal Table"/>
-    <w:uiPriority w:val="99"/>
-    <w:semiHidden/>
-    <w:unhideWhenUsed/>
-    <w:tblPr>
-      <w:tblInd w:w="0" w:type="dxa"/>
-      <w:tblCellMar>
-        <w:top w:w="0" w:type="dxa"/>
-        <w:left w:w="108" w:type="dxa"/>
-        <w:bottom w:w="0" w:type="dxa"/>
-        <w:right w:w="108" w:type="dxa"/>
-      </w:tblCellMar>
-    </w:tblPr>
-  </w:style>
-  <w:style w:type="numbering" w:default="1" w:styleId="Aucuneliste">
-    <w:name w:val="No List"/>
-    <w:uiPriority w:val="99"/>
-    <w:semiHidden/>
-    <w:unhideWhenUsed/>
-  </w:style>
-  <w:style w:type="character" w:styleId="Accentuation">
-    <w:name w:val="Emphasis"/>
-    <w:qFormat/>
-    <w:rPr>
-      <w:rFonts w:ascii="Arial" w:hAnsi="Arial"/>
-      <w:sz w:val="24"/>
-      <w:szCs w:val="24"/>
-    </w:rPr>
-  </w:style>
-  <w:style w:type="character" w:styleId="Lienhypertexte">
-    <w:name w:val="Hyperlink"/>
-    <w:uiPriority w:val="99"/>
-    <w:rsid w:val="00B574B3"/>
-    <w:rPr>
-      <w:color w:val="0000FF"/>
-      <w:u w:val="single"/>
-    </w:rPr>
-  </w:style>
-  <w:style w:type="paragraph" w:customStyle="1" w:styleId="Tm">
-    <w:name w:val="Tm"/>
-    <w:basedOn w:val="Normal"/>
-    <w:pPr>
-      <w:tabs>
-        <w:tab w:val="right" w:leader="dot" w:pos="9639"/>
-      </w:tabs>
-      <w:spacing w:before="60" w:after="40"/>
-      <w:jc w:val="both"/>
-    </w:pPr>
-  </w:style>
-  <w:style w:type="paragraph" w:styleId="TM1">
-    <w:name w:val="toc 1"/>
-    <w:basedOn w:val="Tm"/>
-    <w:autoRedefine/>
-    <w:uiPriority w:val="39"/>
-    <w:rsid w:val="007E62A7"/>
-    <w:pPr>
-      <w:tabs>
-        <w:tab w:val="left" w:pos="567"/>
-      </w:tabs>
-      <w:spacing w:before="240" w:after="0"/>
-    </w:pPr>
-    <w:rPr>
-      <w:b/>
-      <w:bCs/>
-      <w:caps/>
-      <w:sz w:val="24"/>
-      <w:szCs w:val="24"/>
-    </w:rPr>
-  </w:style>
-  <w:style w:type="paragraph" w:styleId="TM2">
-    <w:name w:val="toc 2"/>
-    <w:basedOn w:val="Tm"/>
-    <w:autoRedefine/>
-    <w:uiPriority w:val="39"/>
-    <w:rsid w:val="007E62A7"/>
-    <w:pPr>
-      <w:tabs>
-        <w:tab w:val="left" w:pos="1418"/>
-      </w:tabs>
-      <w:spacing w:after="0"/>
-      <w:ind w:left="1418" w:hanging="851"/>
-    </w:pPr>
-    <w:rPr>
-      <w:b/>
-      <w:bCs/>
-      <w:sz w:val="24"/>
-      <w:szCs w:val="24"/>
-    </w:rPr>
-  </w:style>
-  <w:style w:type="paragraph" w:styleId="TM3">
-    <w:name w:val="toc 3"/>
-    <w:basedOn w:val="Tm"/>
-    <w:autoRedefine/>
-    <w:uiPriority w:val="39"/>
-    <w:rsid w:val="007E62A7"/>
-    <w:pPr>
-      <w:tabs>
-        <w:tab w:val="left" w:pos="2268"/>
-      </w:tabs>
-      <w:spacing w:before="120"/>
-      <w:ind w:left="2268" w:hanging="850"/>
-    </w:pPr>
-    <w:rPr>
-      <w:noProof/>
-      <w:sz w:val="20"/>
-    </w:rPr>
-  </w:style>
-  <w:style w:type="paragraph" w:styleId="TM4">
-    <w:name w:val="toc 4"/>
-    <w:basedOn w:val="Tm"/>
-    <w:autoRedefine/>
-    <w:semiHidden/>
-    <w:pPr>
-      <w:ind w:left="851"/>
-    </w:pPr>
-    <w:rPr>
-      <w:sz w:val="18"/>
-      <w:szCs w:val="18"/>
-    </w:rPr>
-  </w:style>
-  <w:style w:type="paragraph" w:styleId="TM5">
-    <w:name w:val="toc 5"/>
-    <w:basedOn w:val="Tm"/>
-    <w:autoRedefine/>
-    <w:semiHidden/>
-    <w:pPr>
-      <w:ind w:left="1134"/>
-    </w:pPr>
-    <w:rPr>
-      <w:sz w:val="18"/>
-      <w:szCs w:val="18"/>
-    </w:rPr>
-  </w:style>
-  <w:style w:type="paragraph" w:styleId="TM6">
-    <w:name w:val="toc 6"/>
-    <w:basedOn w:val="Tm"/>
-    <w:autoRedefine/>
-    <w:semiHidden/>
-    <w:pPr>
-      <w:ind w:left="1418"/>
-    </w:pPr>
-    <w:rPr>
-      <w:sz w:val="18"/>
-      <w:szCs w:val="18"/>
-    </w:rPr>
-  </w:style>
-  <w:style w:type="paragraph" w:customStyle="1" w:styleId="Figure">
-    <w:name w:val="Figure"/>
-    <w:basedOn w:val="Normal"/>
-    <w:pPr>
-      <w:spacing w:after="240"/>
-      <w:jc w:val="center"/>
-    </w:pPr>
-    <w:rPr>
-      <w:b/>
-      <w:bCs/>
-    </w:rPr>
-  </w:style>
-  <w:style w:type="paragraph" w:customStyle="1" w:styleId="En-ttetitre2">
-    <w:name w:val="En-tête titre 2"/>
-    <w:basedOn w:val="En-tte"/>
-    <w:pPr>
-      <w:jc w:val="center"/>
-    </w:pPr>
-    <w:rPr>
-      <w:sz w:val="16"/>
-      <w:szCs w:val="16"/>
-    </w:rPr>
-  </w:style>
-  <w:style w:type="paragraph" w:styleId="En-tte">
-    <w:name w:val="header"/>
-    <w:basedOn w:val="Normal"/>
-    <w:pPr>
-      <w:tabs>
-        <w:tab w:val="center" w:pos="4252"/>
-        <w:tab w:val="right" w:pos="8504"/>
-      </w:tabs>
-      <w:spacing w:before="120" w:after="60"/>
-      <w:jc w:val="right"/>
-    </w:pPr>
-    <w:rPr>
-      <w:b/>
-      <w:bCs/>
-    </w:rPr>
-  </w:style>
-  <w:style w:type="paragraph" w:styleId="Pieddepage">
-    <w:name w:val="footer"/>
-    <w:basedOn w:val="Normal"/>
-    <w:pPr>
-      <w:tabs>
-        <w:tab w:val="center" w:pos="4819"/>
-        <w:tab w:val="right" w:pos="9071"/>
-      </w:tabs>
-      <w:jc w:val="both"/>
-    </w:pPr>
-    <w:rPr>
-      <w:sz w:val="16"/>
-      <w:szCs w:val="16"/>
-    </w:rPr>
-  </w:style>
-  <w:style w:type="paragraph" w:customStyle="1" w:styleId="TITRE">
-    <w:name w:val="TITRE"/>
-    <w:basedOn w:val="Normal"/>
-    <w:rsid w:val="006D5217"/>
-    <w:pPr>
-      <w:pBdr>
-        <w:top w:val="single" w:sz="4" w:space="6" w:color="auto" w:shadow="1"/>
-        <w:left w:val="single" w:sz="4" w:space="4" w:color="auto" w:shadow="1"/>
-        <w:bottom w:val="single" w:sz="4" w:space="5" w:color="auto" w:shadow="1"/>
-        <w:right w:val="single" w:sz="4" w:space="4" w:color="auto" w:shadow="1"/>
-      </w:pBdr>
-      <w:spacing w:before="600" w:after="960"/>
-      <w:ind w:right="141"/>
-      <w:jc w:val="center"/>
-    </w:pPr>
-    <w:rPr>
-      <w:b/>
-      <w:bCs/>
-      <w:smallCaps/>
-      <w:sz w:val="40"/>
-      <w:szCs w:val="40"/>
-    </w:rPr>
-  </w:style>
-  <w:style w:type="paragraph" w:styleId="Textedebulles">
-    <w:name w:val="Balloon Text"/>
-    <w:basedOn w:val="Normal"/>
-    <w:semiHidden/>
-    <w:rsid w:val="00425B79"/>
-    <w:rPr>
-      <w:rFonts w:ascii="Tahoma" w:hAnsi="Tahoma" w:cs="Tahoma"/>
-      <w:sz w:val="16"/>
-      <w:szCs w:val="16"/>
-    </w:rPr>
-  </w:style>
-  <w:style w:type="paragraph" w:styleId="Retraitcorpsdetexte">
-    <w:name w:val="Body Text Indent"/>
-    <w:basedOn w:val="Normal"/>
-    <w:rsid w:val="00C55648"/>
-    <w:pPr>
-      <w:widowControl/>
-      <w:spacing w:after="120"/>
-      <w:ind w:left="-1928"/>
-      <w:jc w:val="center"/>
-    </w:pPr>
-    <w:rPr>
-      <w:rFonts w:cs="Times New Roman"/>
-      <w:b/>
-      <w:smallCaps/>
-      <w:sz w:val="20"/>
-      <w:szCs w:val="20"/>
-    </w:rPr>
-  </w:style>
-  <w:style w:type="paragraph" w:customStyle="1" w:styleId="pagedegarde">
-    <w:name w:val="page de garde"/>
-    <w:basedOn w:val="Normal"/>
-    <w:rsid w:val="00DC1070"/>
-    <w:pPr>
-      <w:spacing w:before="40" w:after="40"/>
-      <w:jc w:val="both"/>
-    </w:pPr>
-    <w:rPr>
-      <w:sz w:val="16"/>
-      <w:szCs w:val="16"/>
-    </w:rPr>
-  </w:style>
-  <w:style w:type="paragraph" w:customStyle="1" w:styleId="LiminaireCgras">
-    <w:name w:val="LiminaireCgras"/>
-    <w:basedOn w:val="Normal"/>
-    <w:rsid w:val="00F00CFD"/>
-    <w:pPr>
-      <w:widowControl/>
-      <w:spacing w:before="48" w:after="120"/>
-      <w:ind w:left="113"/>
-      <w:jc w:val="both"/>
-    </w:pPr>
-    <w:rPr>
-      <w:b/>
-      <w:bCs/>
-      <w:sz w:val="20"/>
-      <w:szCs w:val="20"/>
-      <w:lang w:val="en-GB"/>
-    </w:rPr>
-  </w:style>
-  <w:style w:type="paragraph" w:styleId="Paragraphedeliste">
-    <w:name w:val="List Paragraph"/>
-    <w:basedOn w:val="Normal"/>
-    <w:link w:val="ParagraphedelisteCar"/>
-    <w:uiPriority w:val="34"/>
-    <w:qFormat/>
-    <w:rsid w:val="004567F1"/>
-    <w:pPr>
-      <w:widowControl/>
-      <w:spacing w:after="200" w:line="276" w:lineRule="auto"/>
-      <w:ind w:left="720"/>
-      <w:contextualSpacing/>
-    </w:pPr>
-    <w:rPr>
-      <w:rFonts w:ascii="Calibri" w:eastAsia="Calibri" w:hAnsi="Calibri" w:cs="Times New Roman"/>
-      <w:lang w:eastAsia="en-US"/>
-    </w:rPr>
-  </w:style>
-  <w:style w:type="character" w:customStyle="1" w:styleId="ParagraphedelisteCar">
-    <w:name w:val="Paragraphe de liste Car"/>
-    <w:link w:val="Paragraphedeliste"/>
-    <w:uiPriority w:val="34"/>
-    <w:rsid w:val="004567F1"/>
-    <w:rPr>
-      <w:rFonts w:ascii="Calibri" w:eastAsia="Calibri" w:hAnsi="Calibri"/>
-      <w:sz w:val="22"/>
-      <w:szCs w:val="22"/>
-      <w:lang w:eastAsia="en-US"/>
-    </w:rPr>
-  </w:style>
-  <w:style w:type="table" w:styleId="Grilledutableau">
-    <w:name w:val="Table Grid"/>
-    <w:basedOn w:val="TableauNormal"/>
-    <w:rsid w:val="00795C7D"/>
-    <w:tblPr>
-      <w:tblBorders>
-        <w:top w:val="single" w:sz="4" w:space="0" w:color="auto"/>
-        <w:left w:val="single" w:sz="4" w:space="0" w:color="auto"/>
-        <w:bottom w:val="single" w:sz="4" w:space="0" w:color="auto"/>
-        <w:right w:val="single" w:sz="4" w:space="0" w:color="auto"/>
-        <w:insideH w:val="single" w:sz="4" w:space="0" w:color="auto"/>
-        <w:insideV w:val="single" w:sz="4" w:space="0" w:color="auto"/>
-      </w:tblBorders>
-    </w:tblPr>
-  </w:style>
-  <w:style w:type="paragraph" w:styleId="Lgende">
-    <w:name w:val="caption"/>
-    <w:basedOn w:val="Normal"/>
-    <w:next w:val="Normal"/>
-    <w:unhideWhenUsed/>
-    <w:qFormat/>
-    <w:rsid w:val="00795C7D"/>
-    <w:rPr>
-      <w:b/>
-      <w:bCs/>
-      <w:sz w:val="20"/>
-      <w:szCs w:val="20"/>
-    </w:rPr>
-  </w:style>
-  <w:style w:type="table" w:styleId="Trameclaire-Accent1">
-    <w:name w:val="Light Shading Accent 1"/>
-    <w:basedOn w:val="TableauNormal"/>
-    <w:uiPriority w:val="60"/>
-    <w:rsid w:val="00B32CA6"/>
-    <w:rPr>
-      <w:color w:val="365F91"/>
-    </w:rPr>
-    <w:tblPr>
-      <w:tblStyleRowBandSize w:val="1"/>
-      <w:tblStyleColBandSize w:val="1"/>
-      <w:tblBorders>
-        <w:top w:val="single" w:sz="8" w:space="0" w:color="4F81BD"/>
-        <w:bottom w:val="single" w:sz="8" w:space="0" w:color="4F81BD"/>
-      </w:tblBorders>
-    </w:tblPr>
-    <w:tblStylePr w:type="firstRow">
-      <w:pPr>
-        <w:spacing w:before="0" w:after="0" w:line="240" w:lineRule="auto"/>
-      </w:pPr>
-      <w:rPr>
-        <w:b/>
-        <w:bCs/>
-      </w:rPr>
-      <w:tblPr/>
-      <w:tcPr>
-        <w:tcBorders>
-          <w:top w:val="single" w:sz="8" w:space="0" w:color="4F81BD"/>
-          <w:left w:val="nil"/>
-          <w:bottom w:val="single" w:sz="8" w:space="0" w:color="4F81BD"/>
-          <w:right w:val="nil"/>
-          <w:insideH w:val="nil"/>
-          <w:insideV w:val="nil"/>
-        </w:tcBorders>
-      </w:tcPr>
-    </w:tblStylePr>
-    <w:tblStylePr w:type="lastRow">
-      <w:pPr>
-        <w:spacing w:before="0" w:after="0" w:line="240" w:lineRule="auto"/>
-      </w:pPr>
-      <w:rPr>
-        <w:b/>
-        <w:bCs/>
-      </w:rPr>
-      <w:tblPr/>
-      <w:tcPr>
-        <w:tcBorders>
-          <w:top w:val="single" w:sz="8" w:space="0" w:color="4F81BD"/>
-          <w:left w:val="nil"/>
-          <w:bottom w:val="single" w:sz="8" w:space="0" w:color="4F81BD"/>
-          <w:right w:val="nil"/>
-          <w:insideH w:val="nil"/>
-          <w:insideV w:val="nil"/>
-        </w:tcBorders>
-      </w:tcPr>
-    </w:tblStylePr>
-    <w:tblStylePr w:type="firstCol">
-      <w:rPr>
-        <w:b/>
-        <w:bCs/>
-      </w:rPr>
-    </w:tblStylePr>
-    <w:tblStylePr w:type="lastCol">
-      <w:rPr>
-        <w:b/>
-        <w:bCs/>
-      </w:rPr>
-    </w:tblStylePr>
-    <w:tblStylePr w:type="band1Vert">
-      <w:tblPr/>
-      <w:tcPr>
-        <w:tcBorders>
-          <w:left w:val="nil"/>
-          <w:right w:val="nil"/>
-          <w:insideH w:val="nil"/>
-          <w:insideV w:val="nil"/>
-        </w:tcBorders>
-        <w:shd w:val="clear" w:color="auto" w:fill="D3DFEE"/>
-      </w:tcPr>
-    </w:tblStylePr>
-    <w:tblStylePr w:type="band1Horz">
-      <w:tblPr/>
-      <w:tcPr>
-        <w:tcBorders>
-          <w:left w:val="nil"/>
-          <w:right w:val="nil"/>
-          <w:insideH w:val="nil"/>
-          <w:insideV w:val="nil"/>
-        </w:tcBorders>
-        <w:shd w:val="clear" w:color="auto" w:fill="D3DFEE"/>
-      </w:tcPr>
-    </w:tblStylePr>
-  </w:style>
-  <w:style w:type="character" w:styleId="Textedelespacerserv">
-    <w:name w:val="Placeholder Text"/>
-    <w:basedOn w:val="Policepardfaut"/>
-    <w:uiPriority w:val="99"/>
-    <w:semiHidden/>
-    <w:rsid w:val="007C0E94"/>
-    <w:rPr>
-      <w:color w:val="808080"/>
-    </w:rPr>
-  </w:style>
-</w:styles>
-</file>
-
 <file path=word/theme/theme1.xml><?xml version="1.0" encoding="utf-8"?>
 <a:theme xmlns:a="http://schemas.openxmlformats.org/drawingml/2006/main" name="Thème Office">
   <a:themeElements>
@@ -19850,7 +19433,7 @@
 </file>
 
 <file path=customXml/itemProps1.xml><?xml version="1.0" encoding="utf-8"?>
-<ds:datastoreItem xmlns:ds="http://schemas.openxmlformats.org/officeDocument/2006/customXml" ds:itemID="{1FA2D99C-E5AB-4181-96C9-D5B570F03D48}">
+<ds:datastoreItem xmlns:ds="http://schemas.openxmlformats.org/officeDocument/2006/customXml" ds:itemID="{DDF00297-65FD-4DD2-9928-4541E8F847E1}">
   <ds:schemaRefs>
     <ds:schemaRef ds:uri="http://schemas.openxmlformats.org/officeDocument/2006/bibliography"/>
   </ds:schemaRefs>

</xml_diff>